<commit_message>
Update master to output generated at 60844e3
</commit_message>
<xml_diff>
--- a/adc-sbb-within100.docx
+++ b/adc-sbb-within100.docx
@@ -40,7 +40,7 @@
                 <w:rFonts w:ascii="TimeNewRoman" w:hAnsi="TimeNewRoman"/>
                 <w:sz w:val="30"/>
               </w:rPr>
-              <w:t>41-18=</w:t>
+              <w:t>8+85=</w:t>
             </w:r>
           </w:p>
         </w:tc>
@@ -57,7 +57,7 @@
                 <w:rFonts w:ascii="TimeNewRoman" w:hAnsi="TimeNewRoman"/>
                 <w:sz w:val="30"/>
               </w:rPr>
-              <w:t>80-63=</w:t>
+              <w:t>7+49=</w:t>
             </w:r>
           </w:p>
         </w:tc>
@@ -74,7 +74,459 @@
                 <w:rFonts w:ascii="TimeNewRoman" w:hAnsi="TimeNewRoman"/>
                 <w:sz w:val="30"/>
               </w:rPr>
-              <w:t>65-57=</w:t>
+              <w:t>46-9=</w:t>
+            </w:r>
+          </w:p>
+        </w:tc>
+        <w:tc>
+          <w:tcPr>
+            <w:tcW w:type="dxa" w:w="1987"/>
+          </w:tcPr>
+          <w:p>
+            <w:pPr>
+              <w:jc w:val="left"/>
+            </w:pPr>
+            <w:r>
+              <w:rPr>
+                <w:rFonts w:ascii="TimeNewRoman" w:hAnsi="TimeNewRoman"/>
+                <w:sz w:val="30"/>
+              </w:rPr>
+              <w:t>16+58=</w:t>
+            </w:r>
+          </w:p>
+        </w:tc>
+        <w:tc>
+          <w:tcPr>
+            <w:tcW w:type="dxa" w:w="1987"/>
+          </w:tcPr>
+          <w:p>
+            <w:pPr>
+              <w:jc w:val="left"/>
+            </w:pPr>
+            <w:r>
+              <w:rPr>
+                <w:rFonts w:ascii="TimeNewRoman" w:hAnsi="TimeNewRoman"/>
+                <w:sz w:val="30"/>
+              </w:rPr>
+              <w:t>10-3=</w:t>
+            </w:r>
+          </w:p>
+        </w:tc>
+      </w:tr>
+      <w:tr>
+        <w:tc>
+          <w:tcPr>
+            <w:tcW w:type="dxa" w:w="1987"/>
+          </w:tcPr>
+          <w:p>
+            <w:pPr>
+              <w:jc w:val="left"/>
+            </w:pPr>
+            <w:r>
+              <w:rPr>
+                <w:rFonts w:ascii="TimeNewRoman" w:hAnsi="TimeNewRoman"/>
+                <w:sz w:val="30"/>
+              </w:rPr>
+              <w:t>17+74=</w:t>
+            </w:r>
+          </w:p>
+        </w:tc>
+        <w:tc>
+          <w:tcPr>
+            <w:tcW w:type="dxa" w:w="1987"/>
+          </w:tcPr>
+          <w:p>
+            <w:pPr>
+              <w:jc w:val="left"/>
+            </w:pPr>
+            <w:r>
+              <w:rPr>
+                <w:rFonts w:ascii="TimeNewRoman" w:hAnsi="TimeNewRoman"/>
+                <w:sz w:val="30"/>
+              </w:rPr>
+              <w:t>5+38=</w:t>
+            </w:r>
+          </w:p>
+        </w:tc>
+        <w:tc>
+          <w:tcPr>
+            <w:tcW w:type="dxa" w:w="1987"/>
+          </w:tcPr>
+          <w:p>
+            <w:pPr>
+              <w:jc w:val="left"/>
+            </w:pPr>
+            <w:r>
+              <w:rPr>
+                <w:rFonts w:ascii="TimeNewRoman" w:hAnsi="TimeNewRoman"/>
+                <w:sz w:val="30"/>
+              </w:rPr>
+              <w:t>9+16=</w:t>
+            </w:r>
+          </w:p>
+        </w:tc>
+        <w:tc>
+          <w:tcPr>
+            <w:tcW w:type="dxa" w:w="1987"/>
+          </w:tcPr>
+          <w:p>
+            <w:pPr>
+              <w:jc w:val="left"/>
+            </w:pPr>
+            <w:r>
+              <w:rPr>
+                <w:rFonts w:ascii="TimeNewRoman" w:hAnsi="TimeNewRoman"/>
+                <w:sz w:val="30"/>
+              </w:rPr>
+              <w:t>93-19=</w:t>
+            </w:r>
+          </w:p>
+        </w:tc>
+        <w:tc>
+          <w:tcPr>
+            <w:tcW w:type="dxa" w:w="1987"/>
+          </w:tcPr>
+          <w:p>
+            <w:pPr>
+              <w:jc w:val="left"/>
+            </w:pPr>
+            <w:r>
+              <w:rPr>
+                <w:rFonts w:ascii="TimeNewRoman" w:hAnsi="TimeNewRoman"/>
+                <w:sz w:val="30"/>
+              </w:rPr>
+              <w:t>82-65=</w:t>
+            </w:r>
+          </w:p>
+        </w:tc>
+      </w:tr>
+      <w:tr>
+        <w:tc>
+          <w:tcPr>
+            <w:tcW w:type="dxa" w:w="1987"/>
+          </w:tcPr>
+          <w:p>
+            <w:pPr>
+              <w:jc w:val="left"/>
+            </w:pPr>
+            <w:r>
+              <w:rPr>
+                <w:rFonts w:ascii="TimeNewRoman" w:hAnsi="TimeNewRoman"/>
+                <w:sz w:val="30"/>
+              </w:rPr>
+              <w:t>54-18=</w:t>
+            </w:r>
+          </w:p>
+        </w:tc>
+        <w:tc>
+          <w:tcPr>
+            <w:tcW w:type="dxa" w:w="1987"/>
+          </w:tcPr>
+          <w:p>
+            <w:pPr>
+              <w:jc w:val="left"/>
+            </w:pPr>
+            <w:r>
+              <w:rPr>
+                <w:rFonts w:ascii="TimeNewRoman" w:hAnsi="TimeNewRoman"/>
+                <w:sz w:val="30"/>
+              </w:rPr>
+              <w:t>6+58=</w:t>
+            </w:r>
+          </w:p>
+        </w:tc>
+        <w:tc>
+          <w:tcPr>
+            <w:tcW w:type="dxa" w:w="1987"/>
+          </w:tcPr>
+          <w:p>
+            <w:pPr>
+              <w:jc w:val="left"/>
+            </w:pPr>
+            <w:r>
+              <w:rPr>
+                <w:rFonts w:ascii="TimeNewRoman" w:hAnsi="TimeNewRoman"/>
+                <w:sz w:val="30"/>
+              </w:rPr>
+              <w:t>72-68=</w:t>
+            </w:r>
+          </w:p>
+        </w:tc>
+        <w:tc>
+          <w:tcPr>
+            <w:tcW w:type="dxa" w:w="1987"/>
+          </w:tcPr>
+          <w:p>
+            <w:pPr>
+              <w:jc w:val="left"/>
+            </w:pPr>
+            <w:r>
+              <w:rPr>
+                <w:rFonts w:ascii="TimeNewRoman" w:hAnsi="TimeNewRoman"/>
+                <w:sz w:val="30"/>
+              </w:rPr>
+              <w:t>77-29=</w:t>
+            </w:r>
+          </w:p>
+        </w:tc>
+        <w:tc>
+          <w:tcPr>
+            <w:tcW w:type="dxa" w:w="1987"/>
+          </w:tcPr>
+          <w:p>
+            <w:pPr>
+              <w:jc w:val="left"/>
+            </w:pPr>
+            <w:r>
+              <w:rPr>
+                <w:rFonts w:ascii="TimeNewRoman" w:hAnsi="TimeNewRoman"/>
+                <w:sz w:val="30"/>
+              </w:rPr>
+              <w:t>95-16=</w:t>
+            </w:r>
+          </w:p>
+        </w:tc>
+      </w:tr>
+      <w:tr>
+        <w:tc>
+          <w:tcPr>
+            <w:tcW w:type="dxa" w:w="1987"/>
+          </w:tcPr>
+          <w:p>
+            <w:pPr>
+              <w:jc w:val="left"/>
+            </w:pPr>
+            <w:r>
+              <w:rPr>
+                <w:rFonts w:ascii="TimeNewRoman" w:hAnsi="TimeNewRoman"/>
+                <w:sz w:val="30"/>
+              </w:rPr>
+              <w:t>15-7=</w:t>
+            </w:r>
+          </w:p>
+        </w:tc>
+        <w:tc>
+          <w:tcPr>
+            <w:tcW w:type="dxa" w:w="1987"/>
+          </w:tcPr>
+          <w:p>
+            <w:pPr>
+              <w:jc w:val="left"/>
+            </w:pPr>
+            <w:r>
+              <w:rPr>
+                <w:rFonts w:ascii="TimeNewRoman" w:hAnsi="TimeNewRoman"/>
+                <w:sz w:val="30"/>
+              </w:rPr>
+              <w:t>59+12=</w:t>
+            </w:r>
+          </w:p>
+        </w:tc>
+        <w:tc>
+          <w:tcPr>
+            <w:tcW w:type="dxa" w:w="1987"/>
+          </w:tcPr>
+          <w:p>
+            <w:pPr>
+              <w:jc w:val="left"/>
+            </w:pPr>
+            <w:r>
+              <w:rPr>
+                <w:rFonts w:ascii="TimeNewRoman" w:hAnsi="TimeNewRoman"/>
+                <w:sz w:val="30"/>
+              </w:rPr>
+              <w:t>24-15=</w:t>
+            </w:r>
+          </w:p>
+        </w:tc>
+        <w:tc>
+          <w:tcPr>
+            <w:tcW w:type="dxa" w:w="1987"/>
+          </w:tcPr>
+          <w:p>
+            <w:pPr>
+              <w:jc w:val="left"/>
+            </w:pPr>
+            <w:r>
+              <w:rPr>
+                <w:rFonts w:ascii="TimeNewRoman" w:hAnsi="TimeNewRoman"/>
+                <w:sz w:val="30"/>
+              </w:rPr>
+              <w:t>37+49=</w:t>
+            </w:r>
+          </w:p>
+        </w:tc>
+        <w:tc>
+          <w:tcPr>
+            <w:tcW w:type="dxa" w:w="1987"/>
+          </w:tcPr>
+          <w:p>
+            <w:pPr>
+              <w:jc w:val="left"/>
+            </w:pPr>
+            <w:r>
+              <w:rPr>
+                <w:rFonts w:ascii="TimeNewRoman" w:hAnsi="TimeNewRoman"/>
+                <w:sz w:val="30"/>
+              </w:rPr>
+              <w:t>92-28=</w:t>
+            </w:r>
+          </w:p>
+        </w:tc>
+      </w:tr>
+      <w:tr>
+        <w:tc>
+          <w:tcPr>
+            <w:tcW w:type="dxa" w:w="1987"/>
+          </w:tcPr>
+          <w:p>
+            <w:pPr>
+              <w:jc w:val="left"/>
+            </w:pPr>
+            <w:r>
+              <w:rPr>
+                <w:rFonts w:ascii="TimeNewRoman" w:hAnsi="TimeNewRoman"/>
+                <w:sz w:val="30"/>
+              </w:rPr>
+              <w:t>61-18=</w:t>
+            </w:r>
+          </w:p>
+        </w:tc>
+        <w:tc>
+          <w:tcPr>
+            <w:tcW w:type="dxa" w:w="1987"/>
+          </w:tcPr>
+          <w:p>
+            <w:pPr>
+              <w:jc w:val="left"/>
+            </w:pPr>
+            <w:r>
+              <w:rPr>
+                <w:rFonts w:ascii="TimeNewRoman" w:hAnsi="TimeNewRoman"/>
+                <w:sz w:val="30"/>
+              </w:rPr>
+              <w:t>18+8=</w:t>
+            </w:r>
+          </w:p>
+        </w:tc>
+        <w:tc>
+          <w:tcPr>
+            <w:tcW w:type="dxa" w:w="1987"/>
+          </w:tcPr>
+          <w:p>
+            <w:pPr>
+              <w:jc w:val="left"/>
+            </w:pPr>
+            <w:r>
+              <w:rPr>
+                <w:rFonts w:ascii="TimeNewRoman" w:hAnsi="TimeNewRoman"/>
+                <w:sz w:val="30"/>
+              </w:rPr>
+              <w:t>4+67=</w:t>
+            </w:r>
+          </w:p>
+        </w:tc>
+        <w:tc>
+          <w:tcPr>
+            <w:tcW w:type="dxa" w:w="1987"/>
+          </w:tcPr>
+          <w:p>
+            <w:pPr>
+              <w:jc w:val="left"/>
+            </w:pPr>
+            <w:r>
+              <w:rPr>
+                <w:rFonts w:ascii="TimeNewRoman" w:hAnsi="TimeNewRoman"/>
+                <w:sz w:val="30"/>
+              </w:rPr>
+              <w:t>15+48=</w:t>
+            </w:r>
+          </w:p>
+        </w:tc>
+        <w:tc>
+          <w:tcPr>
+            <w:tcW w:type="dxa" w:w="1987"/>
+          </w:tcPr>
+          <w:p>
+            <w:pPr>
+              <w:jc w:val="left"/>
+            </w:pPr>
+            <w:r>
+              <w:rPr>
+                <w:rFonts w:ascii="TimeNewRoman" w:hAnsi="TimeNewRoman"/>
+                <w:sz w:val="30"/>
+              </w:rPr>
+              <w:t>84-59=</w:t>
+            </w:r>
+          </w:p>
+        </w:tc>
+      </w:tr>
+      <w:tr>
+        <w:tc>
+          <w:tcPr>
+            <w:tcW w:type="dxa" w:w="1987"/>
+          </w:tcPr>
+          <w:p>
+            <w:pPr>
+              <w:jc w:val="left"/>
+            </w:pPr>
+            <w:r>
+              <w:rPr>
+                <w:rFonts w:ascii="TimeNewRoman" w:hAnsi="TimeNewRoman"/>
+                <w:sz w:val="30"/>
+              </w:rPr>
+              <w:t>80-38=</w:t>
+            </w:r>
+          </w:p>
+        </w:tc>
+        <w:tc>
+          <w:tcPr>
+            <w:tcW w:type="dxa" w:w="1987"/>
+          </w:tcPr>
+          <w:p>
+            <w:pPr>
+              <w:jc w:val="left"/>
+            </w:pPr>
+            <w:r>
+              <w:rPr>
+                <w:rFonts w:ascii="TimeNewRoman" w:hAnsi="TimeNewRoman"/>
+                <w:sz w:val="30"/>
+              </w:rPr>
+              <w:t>93-29=</w:t>
+            </w:r>
+          </w:p>
+        </w:tc>
+        <w:tc>
+          <w:tcPr>
+            <w:tcW w:type="dxa" w:w="1987"/>
+          </w:tcPr>
+          <w:p>
+            <w:pPr>
+              <w:jc w:val="left"/>
+            </w:pPr>
+            <w:r>
+              <w:rPr>
+                <w:rFonts w:ascii="TimeNewRoman" w:hAnsi="TimeNewRoman"/>
+                <w:sz w:val="30"/>
+              </w:rPr>
+              <w:t>86-58=</w:t>
+            </w:r>
+          </w:p>
+        </w:tc>
+        <w:tc>
+          <w:tcPr>
+            <w:tcW w:type="dxa" w:w="1987"/>
+          </w:tcPr>
+          <w:p>
+            <w:pPr>
+              <w:jc w:val="left"/>
+            </w:pPr>
+            <w:r>
+              <w:rPr>
+                <w:rFonts w:ascii="TimeNewRoman" w:hAnsi="TimeNewRoman"/>
+                <w:sz w:val="30"/>
+              </w:rPr>
+              <w:t>4+28=</w:t>
             </w:r>
           </w:p>
         </w:tc>
@@ -95,6 +547,8 @@
             </w:r>
           </w:p>
         </w:tc>
+      </w:tr>
+      <w:tr>
         <w:tc>
           <w:tcPr>
             <w:tcW w:type="dxa" w:w="1987"/>
@@ -108,7 +562,75 @@
                 <w:rFonts w:ascii="TimeNewRoman" w:hAnsi="TimeNewRoman"/>
                 <w:sz w:val="30"/>
               </w:rPr>
-              <w:t>45-18=</w:t>
+              <w:t>17-8=</w:t>
+            </w:r>
+          </w:p>
+        </w:tc>
+        <w:tc>
+          <w:tcPr>
+            <w:tcW w:type="dxa" w:w="1987"/>
+          </w:tcPr>
+          <w:p>
+            <w:pPr>
+              <w:jc w:val="left"/>
+            </w:pPr>
+            <w:r>
+              <w:rPr>
+                <w:rFonts w:ascii="TimeNewRoman" w:hAnsi="TimeNewRoman"/>
+                <w:sz w:val="30"/>
+              </w:rPr>
+              <w:t>9+75=</w:t>
+            </w:r>
+          </w:p>
+        </w:tc>
+        <w:tc>
+          <w:tcPr>
+            <w:tcW w:type="dxa" w:w="1987"/>
+          </w:tcPr>
+          <w:p>
+            <w:pPr>
+              <w:jc w:val="left"/>
+            </w:pPr>
+            <w:r>
+              <w:rPr>
+                <w:rFonts w:ascii="TimeNewRoman" w:hAnsi="TimeNewRoman"/>
+                <w:sz w:val="30"/>
+              </w:rPr>
+              <w:t>93-56=</w:t>
+            </w:r>
+          </w:p>
+        </w:tc>
+        <w:tc>
+          <w:tcPr>
+            <w:tcW w:type="dxa" w:w="1987"/>
+          </w:tcPr>
+          <w:p>
+            <w:pPr>
+              <w:jc w:val="left"/>
+            </w:pPr>
+            <w:r>
+              <w:rPr>
+                <w:rFonts w:ascii="TimeNewRoman" w:hAnsi="TimeNewRoman"/>
+                <w:sz w:val="30"/>
+              </w:rPr>
+              <w:t>41-22=</w:t>
+            </w:r>
+          </w:p>
+        </w:tc>
+        <w:tc>
+          <w:tcPr>
+            <w:tcW w:type="dxa" w:w="1987"/>
+          </w:tcPr>
+          <w:p>
+            <w:pPr>
+              <w:jc w:val="left"/>
+            </w:pPr>
+            <w:r>
+              <w:rPr>
+                <w:rFonts w:ascii="TimeNewRoman" w:hAnsi="TimeNewRoman"/>
+                <w:sz w:val="30"/>
+              </w:rPr>
+              <w:t>15+58=</w:t>
             </w:r>
           </w:p>
         </w:tc>
@@ -127,7 +649,7 @@
                 <w:rFonts w:ascii="TimeNewRoman" w:hAnsi="TimeNewRoman"/>
                 <w:sz w:val="30"/>
               </w:rPr>
-              <w:t>2+79=</w:t>
+              <w:t>18+38=</w:t>
             </w:r>
           </w:p>
         </w:tc>
@@ -144,7 +666,7 @@
                 <w:rFonts w:ascii="TimeNewRoman" w:hAnsi="TimeNewRoman"/>
                 <w:sz w:val="30"/>
               </w:rPr>
-              <w:t>79+13=</w:t>
+              <w:t>74-35=</w:t>
             </w:r>
           </w:p>
         </w:tc>
@@ -161,7 +683,7 @@
                 <w:rFonts w:ascii="TimeNewRoman" w:hAnsi="TimeNewRoman"/>
                 <w:sz w:val="30"/>
               </w:rPr>
-              <w:t>53+9=</w:t>
+              <w:t>16+9=</w:t>
             </w:r>
           </w:p>
         </w:tc>
@@ -178,7 +700,7 @@
                 <w:rFonts w:ascii="TimeNewRoman" w:hAnsi="TimeNewRoman"/>
                 <w:sz w:val="30"/>
               </w:rPr>
-              <w:t>93-48=</w:t>
+              <w:t>15+27=</w:t>
             </w:r>
           </w:p>
         </w:tc>
@@ -195,7 +717,7 @@
                 <w:rFonts w:ascii="TimeNewRoman" w:hAnsi="TimeNewRoman"/>
                 <w:sz w:val="30"/>
               </w:rPr>
-              <w:t>29+48=</w:t>
+              <w:t>45+47=</w:t>
             </w:r>
           </w:p>
         </w:tc>
@@ -214,7 +736,7 @@
                 <w:rFonts w:ascii="TimeNewRoman" w:hAnsi="TimeNewRoman"/>
                 <w:sz w:val="30"/>
               </w:rPr>
-              <w:t>83-6=</w:t>
+              <w:t>92-16=</w:t>
             </w:r>
           </w:p>
         </w:tc>
@@ -231,7 +753,7 @@
                 <w:rFonts w:ascii="TimeNewRoman" w:hAnsi="TimeNewRoman"/>
                 <w:sz w:val="30"/>
               </w:rPr>
-              <w:t>71-58=</w:t>
+              <w:t>59+6=</w:t>
             </w:r>
           </w:p>
         </w:tc>
@@ -248,7 +770,7 @@
                 <w:rFonts w:ascii="TimeNewRoman" w:hAnsi="TimeNewRoman"/>
                 <w:sz w:val="30"/>
               </w:rPr>
-              <w:t>55-48=</w:t>
+              <w:t>6+27=</w:t>
             </w:r>
           </w:p>
         </w:tc>
@@ -265,7 +787,7 @@
                 <w:rFonts w:ascii="TimeNewRoman" w:hAnsi="TimeNewRoman"/>
                 <w:sz w:val="30"/>
               </w:rPr>
-              <w:t>90-58=</w:t>
+              <w:t>81-28=</w:t>
             </w:r>
           </w:p>
         </w:tc>
@@ -282,7 +804,7 @@
                 <w:rFonts w:ascii="TimeNewRoman" w:hAnsi="TimeNewRoman"/>
                 <w:sz w:val="30"/>
               </w:rPr>
-              <w:t>67-48=</w:t>
+              <w:t>25-19=</w:t>
             </w:r>
           </w:p>
         </w:tc>
@@ -318,7 +840,7 @@
                 <w:rFonts w:ascii="TimeNewRoman" w:hAnsi="TimeNewRoman"/>
                 <w:sz w:val="30"/>
               </w:rPr>
-              <w:t>20-19=</w:t>
+              <w:t>83-78=</w:t>
             </w:r>
           </w:p>
         </w:tc>
@@ -335,7 +857,7 @@
                 <w:rFonts w:ascii="TimeNewRoman" w:hAnsi="TimeNewRoman"/>
                 <w:sz w:val="30"/>
               </w:rPr>
-              <w:t>91-56=</w:t>
+              <w:t>5+48=</w:t>
             </w:r>
           </w:p>
         </w:tc>
@@ -352,7 +874,7 @@
                 <w:rFonts w:ascii="TimeNewRoman" w:hAnsi="TimeNewRoman"/>
                 <w:sz w:val="30"/>
               </w:rPr>
-              <w:t>66-19=</w:t>
+              <w:t>4+18=</w:t>
             </w:r>
           </w:p>
         </w:tc>
@@ -369,7 +891,7 @@
                 <w:rFonts w:ascii="TimeNewRoman" w:hAnsi="TimeNewRoman"/>
                 <w:sz w:val="30"/>
               </w:rPr>
-              <w:t>59+29=</w:t>
+              <w:t>96-19=</w:t>
             </w:r>
           </w:p>
         </w:tc>
@@ -388,7 +910,7 @@
                 <w:rFonts w:ascii="TimeNewRoman" w:hAnsi="TimeNewRoman"/>
                 <w:sz w:val="30"/>
               </w:rPr>
-              <w:t>90-36=</w:t>
+              <w:t>28+27=</w:t>
             </w:r>
           </w:p>
         </w:tc>
@@ -405,7 +927,7 @@
                 <w:rFonts w:ascii="TimeNewRoman" w:hAnsi="TimeNewRoman"/>
                 <w:sz w:val="30"/>
               </w:rPr>
-              <w:t>38+54=</w:t>
+              <w:t>18+39=</w:t>
             </w:r>
           </w:p>
         </w:tc>
@@ -422,7 +944,7 @@
                 <w:rFonts w:ascii="TimeNewRoman" w:hAnsi="TimeNewRoman"/>
                 <w:sz w:val="30"/>
               </w:rPr>
-              <w:t>18+73=</w:t>
+              <w:t>49+23=</w:t>
             </w:r>
           </w:p>
         </w:tc>
@@ -439,7 +961,7 @@
                 <w:rFonts w:ascii="TimeNewRoman" w:hAnsi="TimeNewRoman"/>
                 <w:sz w:val="30"/>
               </w:rPr>
-              <w:t>38+54=</w:t>
+              <w:t>76-8=</w:t>
             </w:r>
           </w:p>
         </w:tc>
@@ -456,7 +978,7 @@
                 <w:rFonts w:ascii="TimeNewRoman" w:hAnsi="TimeNewRoman"/>
                 <w:sz w:val="30"/>
               </w:rPr>
-              <w:t>30-4=</w:t>
+              <w:t>37+37=</w:t>
             </w:r>
           </w:p>
         </w:tc>
@@ -475,7 +997,7 @@
                 <w:rFonts w:ascii="TimeNewRoman" w:hAnsi="TimeNewRoman"/>
                 <w:sz w:val="30"/>
               </w:rPr>
-              <w:t>45+28=</w:t>
+              <w:t>11-4=</w:t>
             </w:r>
           </w:p>
         </w:tc>
@@ -492,7 +1014,7 @@
                 <w:rFonts w:ascii="TimeNewRoman" w:hAnsi="TimeNewRoman"/>
                 <w:sz w:val="30"/>
               </w:rPr>
-              <w:t>91-56=</w:t>
+              <w:t>79+8=</w:t>
             </w:r>
           </w:p>
         </w:tc>
@@ -509,7 +1031,7 @@
                 <w:rFonts w:ascii="TimeNewRoman" w:hAnsi="TimeNewRoman"/>
                 <w:sz w:val="30"/>
               </w:rPr>
-              <w:t>50-38=</w:t>
+              <w:t>5+76=</w:t>
             </w:r>
           </w:p>
         </w:tc>
@@ -526,7 +1048,7 @@
                 <w:rFonts w:ascii="TimeNewRoman" w:hAnsi="TimeNewRoman"/>
                 <w:sz w:val="30"/>
               </w:rPr>
-              <w:t>9+35=</w:t>
+              <w:t>81-26=</w:t>
             </w:r>
           </w:p>
         </w:tc>
@@ -543,7 +1065,7 @@
                 <w:rFonts w:ascii="TimeNewRoman" w:hAnsi="TimeNewRoman"/>
                 <w:sz w:val="30"/>
               </w:rPr>
-              <w:t>18+17=</w:t>
+              <w:t>5+36=</w:t>
             </w:r>
           </w:p>
         </w:tc>
@@ -562,7 +1084,7 @@
                 <w:rFonts w:ascii="TimeNewRoman" w:hAnsi="TimeNewRoman"/>
                 <w:sz w:val="30"/>
               </w:rPr>
-              <w:t>5+16=</w:t>
+              <w:t>44-5=</w:t>
             </w:r>
           </w:p>
         </w:tc>
@@ -579,7 +1101,7 @@
                 <w:rFonts w:ascii="TimeNewRoman" w:hAnsi="TimeNewRoman"/>
                 <w:sz w:val="30"/>
               </w:rPr>
-              <w:t>53-15=</w:t>
+              <w:t>36+58=</w:t>
             </w:r>
           </w:p>
         </w:tc>
@@ -596,7 +1118,7 @@
                 <w:rFonts w:ascii="TimeNewRoman" w:hAnsi="TimeNewRoman"/>
                 <w:sz w:val="30"/>
               </w:rPr>
-              <w:t>51-25=</w:t>
+              <w:t>85-16=</w:t>
             </w:r>
           </w:p>
         </w:tc>
@@ -613,7 +1135,7 @@
                 <w:rFonts w:ascii="TimeNewRoman" w:hAnsi="TimeNewRoman"/>
                 <w:sz w:val="30"/>
               </w:rPr>
-              <w:t>8+58=</w:t>
+              <w:t>7+27=</w:t>
             </w:r>
           </w:p>
         </w:tc>
@@ -630,7 +1152,7 @@
                 <w:rFonts w:ascii="TimeNewRoman" w:hAnsi="TimeNewRoman"/>
                 <w:sz w:val="30"/>
               </w:rPr>
-              <w:t>36+18=</w:t>
+              <w:t>8+57=</w:t>
             </w:r>
           </w:p>
         </w:tc>
@@ -649,7 +1171,7 @@
                 <w:rFonts w:ascii="TimeNewRoman" w:hAnsi="TimeNewRoman"/>
                 <w:sz w:val="30"/>
               </w:rPr>
-              <w:t>29+53=</w:t>
+              <w:t>26+67=</w:t>
             </w:r>
           </w:p>
         </w:tc>
@@ -666,7 +1188,7 @@
                 <w:rFonts w:ascii="TimeNewRoman" w:hAnsi="TimeNewRoman"/>
                 <w:sz w:val="30"/>
               </w:rPr>
-              <w:t>34+28=</w:t>
+              <w:t>32-29=</w:t>
             </w:r>
           </w:p>
         </w:tc>
@@ -683,7 +1205,7 @@
                 <w:rFonts w:ascii="TimeNewRoman" w:hAnsi="TimeNewRoman"/>
                 <w:sz w:val="30"/>
               </w:rPr>
-              <w:t>40-5=</w:t>
+              <w:t>69+8=</w:t>
             </w:r>
           </w:p>
         </w:tc>
@@ -700,7 +1222,7 @@
                 <w:rFonts w:ascii="TimeNewRoman" w:hAnsi="TimeNewRoman"/>
                 <w:sz w:val="30"/>
               </w:rPr>
-              <w:t>66-59=</w:t>
+              <w:t>10-9=</w:t>
             </w:r>
           </w:p>
         </w:tc>
@@ -717,7 +1239,7 @@
                 <w:rFonts w:ascii="TimeNewRoman" w:hAnsi="TimeNewRoman"/>
                 <w:sz w:val="30"/>
               </w:rPr>
-              <w:t>79+12=</w:t>
+              <w:t>91-27=</w:t>
             </w:r>
           </w:p>
         </w:tc>
@@ -736,7 +1258,7 @@
                 <w:rFonts w:ascii="TimeNewRoman" w:hAnsi="TimeNewRoman"/>
                 <w:sz w:val="30"/>
               </w:rPr>
-              <w:t>39+45=</w:t>
+              <w:t>80-2=</w:t>
             </w:r>
           </w:p>
         </w:tc>
@@ -753,7 +1275,7 @@
                 <w:rFonts w:ascii="TimeNewRoman" w:hAnsi="TimeNewRoman"/>
                 <w:sz w:val="30"/>
               </w:rPr>
-              <w:t>76-28=</w:t>
+              <w:t>25+19=</w:t>
             </w:r>
           </w:p>
         </w:tc>
@@ -770,7 +1292,7 @@
                 <w:rFonts w:ascii="TimeNewRoman" w:hAnsi="TimeNewRoman"/>
                 <w:sz w:val="30"/>
               </w:rPr>
-              <w:t>87+8=</w:t>
+              <w:t>18+3=</w:t>
             </w:r>
           </w:p>
         </w:tc>
@@ -787,7 +1309,7 @@
                 <w:rFonts w:ascii="TimeNewRoman" w:hAnsi="TimeNewRoman"/>
                 <w:sz w:val="30"/>
               </w:rPr>
-              <w:t>46-17=</w:t>
+              <w:t>83-7=</w:t>
             </w:r>
           </w:p>
         </w:tc>
@@ -804,7 +1326,7 @@
                 <w:rFonts w:ascii="TimeNewRoman" w:hAnsi="TimeNewRoman"/>
                 <w:sz w:val="30"/>
               </w:rPr>
-              <w:t>4+88=</w:t>
+              <w:t>63-38=</w:t>
             </w:r>
           </w:p>
         </w:tc>
@@ -823,7 +1345,7 @@
                 <w:rFonts w:ascii="TimeNewRoman" w:hAnsi="TimeNewRoman"/>
                 <w:sz w:val="30"/>
               </w:rPr>
-              <w:t>74-37=</w:t>
+              <w:t>38+48=</w:t>
             </w:r>
           </w:p>
         </w:tc>
@@ -840,7 +1362,7 @@
                 <w:rFonts w:ascii="TimeNewRoman" w:hAnsi="TimeNewRoman"/>
                 <w:sz w:val="30"/>
               </w:rPr>
-              <w:t>72-36=</w:t>
+              <w:t>27+57=</w:t>
             </w:r>
           </w:p>
         </w:tc>
@@ -857,7 +1379,7 @@
                 <w:rFonts w:ascii="TimeNewRoman" w:hAnsi="TimeNewRoman"/>
                 <w:sz w:val="30"/>
               </w:rPr>
-              <w:t>66+15=</w:t>
+              <w:t>16+79=</w:t>
             </w:r>
           </w:p>
         </w:tc>
@@ -874,7 +1396,7 @@
                 <w:rFonts w:ascii="TimeNewRoman" w:hAnsi="TimeNewRoman"/>
                 <w:sz w:val="30"/>
               </w:rPr>
-              <w:t>90-52=</w:t>
+              <w:t>45+7=</w:t>
             </w:r>
           </w:p>
         </w:tc>
@@ -891,7 +1413,7 @@
                 <w:rFonts w:ascii="TimeNewRoman" w:hAnsi="TimeNewRoman"/>
                 <w:sz w:val="30"/>
               </w:rPr>
-              <w:t>9+37=</w:t>
+              <w:t>8+18=</w:t>
             </w:r>
           </w:p>
         </w:tc>
@@ -910,7 +1432,7 @@
                 <w:rFonts w:ascii="TimeNewRoman" w:hAnsi="TimeNewRoman"/>
                 <w:sz w:val="30"/>
               </w:rPr>
-              <w:t>61-12=</w:t>
+              <w:t>50-22=</w:t>
             </w:r>
           </w:p>
         </w:tc>
@@ -927,7 +1449,7 @@
                 <w:rFonts w:ascii="TimeNewRoman" w:hAnsi="TimeNewRoman"/>
                 <w:sz w:val="30"/>
               </w:rPr>
-              <w:t>46+7=</w:t>
+              <w:t>97-49=</w:t>
             </w:r>
           </w:p>
         </w:tc>
@@ -944,7 +1466,7 @@
                 <w:rFonts w:ascii="TimeNewRoman" w:hAnsi="TimeNewRoman"/>
                 <w:sz w:val="30"/>
               </w:rPr>
-              <w:t>77-48=</w:t>
+              <w:t>7+49=</w:t>
             </w:r>
           </w:p>
         </w:tc>
@@ -961,7 +1483,7 @@
                 <w:rFonts w:ascii="TimeNewRoman" w:hAnsi="TimeNewRoman"/>
                 <w:sz w:val="30"/>
               </w:rPr>
-              <w:t>38+53=</w:t>
+              <w:t>57+5=</w:t>
             </w:r>
           </w:p>
         </w:tc>
@@ -978,7 +1500,7 @@
                 <w:rFonts w:ascii="TimeNewRoman" w:hAnsi="TimeNewRoman"/>
                 <w:sz w:val="30"/>
               </w:rPr>
-              <w:t>16+45=</w:t>
+              <w:t>80-18=</w:t>
             </w:r>
           </w:p>
         </w:tc>
@@ -997,7 +1519,7 @@
                 <w:rFonts w:ascii="TimeNewRoman" w:hAnsi="TimeNewRoman"/>
                 <w:sz w:val="30"/>
               </w:rPr>
-              <w:t>92-75=</w:t>
+              <w:t>4+39=</w:t>
             </w:r>
           </w:p>
         </w:tc>
@@ -1014,7 +1536,7 @@
                 <w:rFonts w:ascii="TimeNewRoman" w:hAnsi="TimeNewRoman"/>
                 <w:sz w:val="30"/>
               </w:rPr>
-              <w:t>54+7=</w:t>
+              <w:t>16+19=</w:t>
             </w:r>
           </w:p>
         </w:tc>
@@ -1031,7 +1553,7 @@
                 <w:rFonts w:ascii="TimeNewRoman" w:hAnsi="TimeNewRoman"/>
                 <w:sz w:val="30"/>
               </w:rPr>
-              <w:t>60-37=</w:t>
+              <w:t>55-16=</w:t>
             </w:r>
           </w:p>
         </w:tc>
@@ -1048,7 +1570,7 @@
                 <w:rFonts w:ascii="TimeNewRoman" w:hAnsi="TimeNewRoman"/>
                 <w:sz w:val="30"/>
               </w:rPr>
-              <w:t>45-7=</w:t>
+              <w:t>76+16=</w:t>
             </w:r>
           </w:p>
         </w:tc>
@@ -1065,7 +1587,7 @@
                 <w:rFonts w:ascii="TimeNewRoman" w:hAnsi="TimeNewRoman"/>
                 <w:sz w:val="30"/>
               </w:rPr>
-              <w:t>7+45=</w:t>
+              <w:t>48+35=</w:t>
             </w:r>
           </w:p>
         </w:tc>
@@ -1084,7 +1606,7 @@
                 <w:rFonts w:ascii="TimeNewRoman" w:hAnsi="TimeNewRoman"/>
                 <w:sz w:val="30"/>
               </w:rPr>
-              <w:t>4+79=</w:t>
+              <w:t>35+59=</w:t>
             </w:r>
           </w:p>
         </w:tc>
@@ -1101,7 +1623,7 @@
                 <w:rFonts w:ascii="TimeNewRoman" w:hAnsi="TimeNewRoman"/>
                 <w:sz w:val="30"/>
               </w:rPr>
-              <w:t>85+8=</w:t>
+              <w:t>36+36=</w:t>
             </w:r>
           </w:p>
         </w:tc>
@@ -1118,7 +1640,7 @@
                 <w:rFonts w:ascii="TimeNewRoman" w:hAnsi="TimeNewRoman"/>
                 <w:sz w:val="30"/>
               </w:rPr>
-              <w:t>83-15=</w:t>
+              <w:t>61-49=</w:t>
             </w:r>
           </w:p>
         </w:tc>
@@ -1135,7 +1657,7 @@
                 <w:rFonts w:ascii="TimeNewRoman" w:hAnsi="TimeNewRoman"/>
                 <w:sz w:val="30"/>
               </w:rPr>
-              <w:t>93-44=</w:t>
+              <w:t>14+17=</w:t>
             </w:r>
           </w:p>
         </w:tc>
@@ -1152,7 +1674,7 @@
                 <w:rFonts w:ascii="TimeNewRoman" w:hAnsi="TimeNewRoman"/>
                 <w:sz w:val="30"/>
               </w:rPr>
-              <w:t>60-11=</w:t>
+              <w:t>83-17=</w:t>
             </w:r>
           </w:p>
         </w:tc>
@@ -1171,7 +1693,7 @@
                 <w:rFonts w:ascii="TimeNewRoman" w:hAnsi="TimeNewRoman"/>
                 <w:sz w:val="30"/>
               </w:rPr>
-              <w:t>70-58=</w:t>
+              <w:t>6+58=</w:t>
             </w:r>
           </w:p>
         </w:tc>
@@ -1188,7 +1710,7 @@
                 <w:rFonts w:ascii="TimeNewRoman" w:hAnsi="TimeNewRoman"/>
                 <w:sz w:val="30"/>
               </w:rPr>
-              <w:t>49+9=</w:t>
+              <w:t>77-18=</w:t>
             </w:r>
           </w:p>
         </w:tc>
@@ -1205,7 +1727,7 @@
                 <w:rFonts w:ascii="TimeNewRoman" w:hAnsi="TimeNewRoman"/>
                 <w:sz w:val="30"/>
               </w:rPr>
-              <w:t>62-56=</w:t>
+              <w:t>48+4=</w:t>
             </w:r>
           </w:p>
         </w:tc>
@@ -1222,7 +1744,7 @@
                 <w:rFonts w:ascii="TimeNewRoman" w:hAnsi="TimeNewRoman"/>
                 <w:sz w:val="30"/>
               </w:rPr>
-              <w:t>96-89=</w:t>
+              <w:t>77-39=</w:t>
             </w:r>
           </w:p>
         </w:tc>
@@ -1239,529 +1761,7 @@
                 <w:rFonts w:ascii="TimeNewRoman" w:hAnsi="TimeNewRoman"/>
                 <w:sz w:val="30"/>
               </w:rPr>
-              <w:t>53-49=</w:t>
-            </w:r>
-          </w:p>
-        </w:tc>
-      </w:tr>
-      <w:tr>
-        <w:tc>
-          <w:tcPr>
-            <w:tcW w:type="dxa" w:w="1987"/>
-          </w:tcPr>
-          <w:p>
-            <w:pPr>
-              <w:jc w:val="left"/>
-            </w:pPr>
-            <w:r>
-              <w:rPr>
-                <w:rFonts w:ascii="TimeNewRoman" w:hAnsi="TimeNewRoman"/>
-                <w:sz w:val="30"/>
-              </w:rPr>
-              <w:t>90-49=</w:t>
-            </w:r>
-          </w:p>
-        </w:tc>
-        <w:tc>
-          <w:tcPr>
-            <w:tcW w:type="dxa" w:w="1987"/>
-          </w:tcPr>
-          <w:p>
-            <w:pPr>
-              <w:jc w:val="left"/>
-            </w:pPr>
-            <w:r>
-              <w:rPr>
-                <w:rFonts w:ascii="TimeNewRoman" w:hAnsi="TimeNewRoman"/>
-                <w:sz w:val="30"/>
-              </w:rPr>
-              <w:t>90-67=</w:t>
-            </w:r>
-          </w:p>
-        </w:tc>
-        <w:tc>
-          <w:tcPr>
-            <w:tcW w:type="dxa" w:w="1987"/>
-          </w:tcPr>
-          <w:p>
-            <w:pPr>
-              <w:jc w:val="left"/>
-            </w:pPr>
-            <w:r>
-              <w:rPr>
-                <w:rFonts w:ascii="TimeNewRoman" w:hAnsi="TimeNewRoman"/>
-                <w:sz w:val="30"/>
-              </w:rPr>
-              <w:t>87-9=</w:t>
-            </w:r>
-          </w:p>
-        </w:tc>
-        <w:tc>
-          <w:tcPr>
-            <w:tcW w:type="dxa" w:w="1987"/>
-          </w:tcPr>
-          <w:p>
-            <w:pPr>
-              <w:jc w:val="left"/>
-            </w:pPr>
-            <w:r>
-              <w:rPr>
-                <w:rFonts w:ascii="TimeNewRoman" w:hAnsi="TimeNewRoman"/>
-                <w:sz w:val="30"/>
-              </w:rPr>
-              <w:t>17+24=</w:t>
-            </w:r>
-          </w:p>
-        </w:tc>
-        <w:tc>
-          <w:tcPr>
-            <w:tcW w:type="dxa" w:w="1987"/>
-          </w:tcPr>
-          <w:p>
-            <w:pPr>
-              <w:jc w:val="left"/>
-            </w:pPr>
-            <w:r>
-              <w:rPr>
-                <w:rFonts w:ascii="TimeNewRoman" w:hAnsi="TimeNewRoman"/>
-                <w:sz w:val="30"/>
-              </w:rPr>
-              <w:t>9+8=</w:t>
-            </w:r>
-          </w:p>
-        </w:tc>
-      </w:tr>
-      <w:tr>
-        <w:tc>
-          <w:tcPr>
-            <w:tcW w:type="dxa" w:w="1987"/>
-          </w:tcPr>
-          <w:p>
-            <w:pPr>
-              <w:jc w:val="left"/>
-            </w:pPr>
-            <w:r>
-              <w:rPr>
-                <w:rFonts w:ascii="TimeNewRoman" w:hAnsi="TimeNewRoman"/>
-                <w:sz w:val="30"/>
-              </w:rPr>
-              <w:t>9+65=</w:t>
-            </w:r>
-          </w:p>
-        </w:tc>
-        <w:tc>
-          <w:tcPr>
-            <w:tcW w:type="dxa" w:w="1987"/>
-          </w:tcPr>
-          <w:p>
-            <w:pPr>
-              <w:jc w:val="left"/>
-            </w:pPr>
-            <w:r>
-              <w:rPr>
-                <w:rFonts w:ascii="TimeNewRoman" w:hAnsi="TimeNewRoman"/>
-                <w:sz w:val="30"/>
-              </w:rPr>
-              <w:t>49+27=</w:t>
-            </w:r>
-          </w:p>
-        </w:tc>
-        <w:tc>
-          <w:tcPr>
-            <w:tcW w:type="dxa" w:w="1987"/>
-          </w:tcPr>
-          <w:p>
-            <w:pPr>
-              <w:jc w:val="left"/>
-            </w:pPr>
-            <w:r>
-              <w:rPr>
-                <w:rFonts w:ascii="TimeNewRoman" w:hAnsi="TimeNewRoman"/>
-                <w:sz w:val="30"/>
-              </w:rPr>
-              <w:t>61-8=</w:t>
-            </w:r>
-          </w:p>
-        </w:tc>
-        <w:tc>
-          <w:tcPr>
-            <w:tcW w:type="dxa" w:w="1987"/>
-          </w:tcPr>
-          <w:p>
-            <w:pPr>
-              <w:jc w:val="left"/>
-            </w:pPr>
-            <w:r>
-              <w:rPr>
-                <w:rFonts w:ascii="TimeNewRoman" w:hAnsi="TimeNewRoman"/>
-                <w:sz w:val="30"/>
-              </w:rPr>
-              <w:t>82-49=</w:t>
-            </w:r>
-          </w:p>
-        </w:tc>
-        <w:tc>
-          <w:tcPr>
-            <w:tcW w:type="dxa" w:w="1987"/>
-          </w:tcPr>
-          <w:p>
-            <w:pPr>
-              <w:jc w:val="left"/>
-            </w:pPr>
-            <w:r>
-              <w:rPr>
-                <w:rFonts w:ascii="TimeNewRoman" w:hAnsi="TimeNewRoman"/>
-                <w:sz w:val="30"/>
-              </w:rPr>
-              <w:t>25+56=</w:t>
-            </w:r>
-          </w:p>
-        </w:tc>
-      </w:tr>
-      <w:tr>
-        <w:tc>
-          <w:tcPr>
-            <w:tcW w:type="dxa" w:w="1987"/>
-          </w:tcPr>
-          <w:p>
-            <w:pPr>
-              <w:jc w:val="left"/>
-            </w:pPr>
-            <w:r>
-              <w:rPr>
-                <w:rFonts w:ascii="TimeNewRoman" w:hAnsi="TimeNewRoman"/>
-                <w:sz w:val="30"/>
-              </w:rPr>
-              <w:t>94-89=</w:t>
-            </w:r>
-          </w:p>
-        </w:tc>
-        <w:tc>
-          <w:tcPr>
-            <w:tcW w:type="dxa" w:w="1987"/>
-          </w:tcPr>
-          <w:p>
-            <w:pPr>
-              <w:jc w:val="left"/>
-            </w:pPr>
-            <w:r>
-              <w:rPr>
-                <w:rFonts w:ascii="TimeNewRoman" w:hAnsi="TimeNewRoman"/>
-                <w:sz w:val="30"/>
-              </w:rPr>
-              <w:t>54-29=</w:t>
-            </w:r>
-          </w:p>
-        </w:tc>
-        <w:tc>
-          <w:tcPr>
-            <w:tcW w:type="dxa" w:w="1987"/>
-          </w:tcPr>
-          <w:p>
-            <w:pPr>
-              <w:jc w:val="left"/>
-            </w:pPr>
-            <w:r>
-              <w:rPr>
-                <w:rFonts w:ascii="TimeNewRoman" w:hAnsi="TimeNewRoman"/>
-                <w:sz w:val="30"/>
-              </w:rPr>
-              <w:t>5+7=</w:t>
-            </w:r>
-          </w:p>
-        </w:tc>
-        <w:tc>
-          <w:tcPr>
-            <w:tcW w:type="dxa" w:w="1987"/>
-          </w:tcPr>
-          <w:p>
-            <w:pPr>
-              <w:jc w:val="left"/>
-            </w:pPr>
-            <w:r>
-              <w:rPr>
-                <w:rFonts w:ascii="TimeNewRoman" w:hAnsi="TimeNewRoman"/>
-                <w:sz w:val="30"/>
-              </w:rPr>
-              <w:t>83-76=</w:t>
-            </w:r>
-          </w:p>
-        </w:tc>
-        <w:tc>
-          <w:tcPr>
-            <w:tcW w:type="dxa" w:w="1987"/>
-          </w:tcPr>
-          <w:p>
-            <w:pPr>
-              <w:jc w:val="left"/>
-            </w:pPr>
-            <w:r>
-              <w:rPr>
-                <w:rFonts w:ascii="TimeNewRoman" w:hAnsi="TimeNewRoman"/>
-                <w:sz w:val="30"/>
-              </w:rPr>
-              <w:t>92-38=</w:t>
-            </w:r>
-          </w:p>
-        </w:tc>
-      </w:tr>
-      <w:tr>
-        <w:tc>
-          <w:tcPr>
-            <w:tcW w:type="dxa" w:w="1987"/>
-          </w:tcPr>
-          <w:p>
-            <w:pPr>
-              <w:jc w:val="left"/>
-            </w:pPr>
-            <w:r>
-              <w:rPr>
-                <w:rFonts w:ascii="TimeNewRoman" w:hAnsi="TimeNewRoman"/>
-                <w:sz w:val="30"/>
-              </w:rPr>
-              <w:t>46+46=</w:t>
-            </w:r>
-          </w:p>
-        </w:tc>
-        <w:tc>
-          <w:tcPr>
-            <w:tcW w:type="dxa" w:w="1987"/>
-          </w:tcPr>
-          <w:p>
-            <w:pPr>
-              <w:jc w:val="left"/>
-            </w:pPr>
-            <w:r>
-              <w:rPr>
-                <w:rFonts w:ascii="TimeNewRoman" w:hAnsi="TimeNewRoman"/>
-                <w:sz w:val="30"/>
-              </w:rPr>
-              <w:t>49+36=</w:t>
-            </w:r>
-          </w:p>
-        </w:tc>
-        <w:tc>
-          <w:tcPr>
-            <w:tcW w:type="dxa" w:w="1987"/>
-          </w:tcPr>
-          <w:p>
-            <w:pPr>
-              <w:jc w:val="left"/>
-            </w:pPr>
-            <w:r>
-              <w:rPr>
-                <w:rFonts w:ascii="TimeNewRoman" w:hAnsi="TimeNewRoman"/>
-                <w:sz w:val="30"/>
-              </w:rPr>
-              <w:t>38+49=</w:t>
-            </w:r>
-          </w:p>
-        </w:tc>
-        <w:tc>
-          <w:tcPr>
-            <w:tcW w:type="dxa" w:w="1987"/>
-          </w:tcPr>
-          <w:p>
-            <w:pPr>
-              <w:jc w:val="left"/>
-            </w:pPr>
-            <w:r>
-              <w:rPr>
-                <w:rFonts w:ascii="TimeNewRoman" w:hAnsi="TimeNewRoman"/>
-                <w:sz w:val="30"/>
-              </w:rPr>
-              <w:t>27+38=</w:t>
-            </w:r>
-          </w:p>
-        </w:tc>
-        <w:tc>
-          <w:tcPr>
-            <w:tcW w:type="dxa" w:w="1987"/>
-          </w:tcPr>
-          <w:p>
-            <w:pPr>
-              <w:jc w:val="left"/>
-            </w:pPr>
-            <w:r>
-              <w:rPr>
-                <w:rFonts w:ascii="TimeNewRoman" w:hAnsi="TimeNewRoman"/>
-                <w:sz w:val="30"/>
-              </w:rPr>
-              <w:t>71-26=</w:t>
-            </w:r>
-          </w:p>
-        </w:tc>
-      </w:tr>
-      <w:tr>
-        <w:tc>
-          <w:tcPr>
-            <w:tcW w:type="dxa" w:w="1987"/>
-          </w:tcPr>
-          <w:p>
-            <w:pPr>
-              <w:jc w:val="left"/>
-            </w:pPr>
-            <w:r>
-              <w:rPr>
-                <w:rFonts w:ascii="TimeNewRoman" w:hAnsi="TimeNewRoman"/>
-                <w:sz w:val="30"/>
-              </w:rPr>
-              <w:t>81-24=</w:t>
-            </w:r>
-          </w:p>
-        </w:tc>
-        <w:tc>
-          <w:tcPr>
-            <w:tcW w:type="dxa" w:w="1987"/>
-          </w:tcPr>
-          <w:p>
-            <w:pPr>
-              <w:jc w:val="left"/>
-            </w:pPr>
-            <w:r>
-              <w:rPr>
-                <w:rFonts w:ascii="TimeNewRoman" w:hAnsi="TimeNewRoman"/>
-                <w:sz w:val="30"/>
-              </w:rPr>
-              <w:t>51-3=</w:t>
-            </w:r>
-          </w:p>
-        </w:tc>
-        <w:tc>
-          <w:tcPr>
-            <w:tcW w:type="dxa" w:w="1987"/>
-          </w:tcPr>
-          <w:p>
-            <w:pPr>
-              <w:jc w:val="left"/>
-            </w:pPr>
-            <w:r>
-              <w:rPr>
-                <w:rFonts w:ascii="TimeNewRoman" w:hAnsi="TimeNewRoman"/>
-                <w:sz w:val="30"/>
-              </w:rPr>
-              <w:t>9+59=</w:t>
-            </w:r>
-          </w:p>
-        </w:tc>
-        <w:tc>
-          <w:tcPr>
-            <w:tcW w:type="dxa" w:w="1987"/>
-          </w:tcPr>
-          <w:p>
-            <w:pPr>
-              <w:jc w:val="left"/>
-            </w:pPr>
-            <w:r>
-              <w:rPr>
-                <w:rFonts w:ascii="TimeNewRoman" w:hAnsi="TimeNewRoman"/>
-                <w:sz w:val="30"/>
-              </w:rPr>
-              <w:t>36-8=</w:t>
-            </w:r>
-          </w:p>
-        </w:tc>
-        <w:tc>
-          <w:tcPr>
-            <w:tcW w:type="dxa" w:w="1987"/>
-          </w:tcPr>
-          <w:p>
-            <w:pPr>
-              <w:jc w:val="left"/>
-            </w:pPr>
-            <w:r>
-              <w:rPr>
-                <w:rFonts w:ascii="TimeNewRoman" w:hAnsi="TimeNewRoman"/>
-                <w:sz w:val="30"/>
-              </w:rPr>
-              <w:t>44+38=</w:t>
-            </w:r>
-          </w:p>
-        </w:tc>
-      </w:tr>
-      <w:tr>
-        <w:tc>
-          <w:tcPr>
-            <w:tcW w:type="dxa" w:w="1987"/>
-          </w:tcPr>
-          <w:p>
-            <w:pPr>
-              <w:jc w:val="left"/>
-            </w:pPr>
-            <w:r>
-              <w:rPr>
-                <w:rFonts w:ascii="TimeNewRoman" w:hAnsi="TimeNewRoman"/>
-                <w:sz w:val="30"/>
-              </w:rPr>
-              <w:t>48+43=</w:t>
-            </w:r>
-          </w:p>
-        </w:tc>
-        <w:tc>
-          <w:tcPr>
-            <w:tcW w:type="dxa" w:w="1987"/>
-          </w:tcPr>
-          <w:p>
-            <w:pPr>
-              <w:jc w:val="left"/>
-            </w:pPr>
-            <w:r>
-              <w:rPr>
-                <w:rFonts w:ascii="TimeNewRoman" w:hAnsi="TimeNewRoman"/>
-                <w:sz w:val="30"/>
-              </w:rPr>
-              <w:t>94-39=</w:t>
-            </w:r>
-          </w:p>
-        </w:tc>
-        <w:tc>
-          <w:tcPr>
-            <w:tcW w:type="dxa" w:w="1987"/>
-          </w:tcPr>
-          <w:p>
-            <w:pPr>
-              <w:jc w:val="left"/>
-            </w:pPr>
-            <w:r>
-              <w:rPr>
-                <w:rFonts w:ascii="TimeNewRoman" w:hAnsi="TimeNewRoman"/>
-                <w:sz w:val="30"/>
-              </w:rPr>
-              <w:t>6+67=</w:t>
-            </w:r>
-          </w:p>
-        </w:tc>
-        <w:tc>
-          <w:tcPr>
-            <w:tcW w:type="dxa" w:w="1987"/>
-          </w:tcPr>
-          <w:p>
-            <w:pPr>
-              <w:jc w:val="left"/>
-            </w:pPr>
-            <w:r>
-              <w:rPr>
-                <w:rFonts w:ascii="TimeNewRoman" w:hAnsi="TimeNewRoman"/>
-                <w:sz w:val="30"/>
-              </w:rPr>
-              <w:t>95-68=</w:t>
-            </w:r>
-          </w:p>
-        </w:tc>
-        <w:tc>
-          <w:tcPr>
-            <w:tcW w:type="dxa" w:w="1987"/>
-          </w:tcPr>
-          <w:p>
-            <w:pPr>
-              <w:jc w:val="left"/>
-            </w:pPr>
-            <w:r>
-              <w:rPr>
-                <w:rFonts w:ascii="TimeNewRoman" w:hAnsi="TimeNewRoman"/>
-                <w:sz w:val="30"/>
-              </w:rPr>
-              <w:t>62-47=</w:t>
+              <w:t>43-37=</w:t>
             </w:r>
           </w:p>
         </w:tc>

</xml_diff>

<commit_message>
Update master to output generated at 363c1bf
</commit_message>
<xml_diff>
--- a/adc-sbb-within100.docx
+++ b/adc-sbb-within100.docx
@@ -40,7 +40,7 @@
                 <w:rFonts w:ascii="TimeNewRoman" w:hAnsi="TimeNewRoman"/>
                 <w:sz w:val="30"/>
               </w:rPr>
-              <w:t>83-77=</w:t>
+              <w:t>36+19=</w:t>
             </w:r>
           </w:p>
         </w:tc>
@@ -57,7 +57,7 @@
                 <w:rFonts w:ascii="TimeNewRoman" w:hAnsi="TimeNewRoman"/>
                 <w:sz w:val="30"/>
               </w:rPr>
-              <w:t>40-2=</w:t>
+              <w:t>30-27=</w:t>
             </w:r>
           </w:p>
         </w:tc>
@@ -74,7 +74,7 @@
                 <w:rFonts w:ascii="TimeNewRoman" w:hAnsi="TimeNewRoman"/>
                 <w:sz w:val="30"/>
               </w:rPr>
-              <w:t>70-69=</w:t>
+              <w:t>92-77=</w:t>
             </w:r>
           </w:p>
         </w:tc>
@@ -91,7 +91,7 @@
                 <w:rFonts w:ascii="TimeNewRoman" w:hAnsi="TimeNewRoman"/>
                 <w:sz w:val="30"/>
               </w:rPr>
-              <w:t>74-65=</w:t>
+              <w:t>72-6=</w:t>
             </w:r>
           </w:p>
         </w:tc>
@@ -108,7 +108,7 @@
                 <w:rFonts w:ascii="TimeNewRoman" w:hAnsi="TimeNewRoman"/>
                 <w:sz w:val="30"/>
               </w:rPr>
-              <w:t>80-39=</w:t>
+              <w:t>16+19=</w:t>
             </w:r>
           </w:p>
         </w:tc>
@@ -127,7 +127,7 @@
                 <w:rFonts w:ascii="TimeNewRoman" w:hAnsi="TimeNewRoman"/>
                 <w:sz w:val="30"/>
               </w:rPr>
-              <w:t>24+37=</w:t>
+              <w:t>43+28=</w:t>
             </w:r>
           </w:p>
         </w:tc>
@@ -144,7 +144,7 @@
                 <w:rFonts w:ascii="TimeNewRoman" w:hAnsi="TimeNewRoman"/>
                 <w:sz w:val="30"/>
               </w:rPr>
-              <w:t>82-3=</w:t>
+              <w:t>29+28=</w:t>
             </w:r>
           </w:p>
         </w:tc>
@@ -161,10 +161,829 @@
                 <w:rFonts w:ascii="TimeNewRoman" w:hAnsi="TimeNewRoman"/>
                 <w:sz w:val="30"/>
               </w:rPr>
-              <w:t>8+48=</w:t>
+              <w:t>18+73=</w:t>
             </w:r>
           </w:p>
         </w:tc>
+        <w:tc>
+          <w:tcPr>
+            <w:tcW w:type="dxa" w:w="1987"/>
+          </w:tcPr>
+          <w:p>
+            <w:pPr>
+              <w:jc w:val="left"/>
+            </w:pPr>
+            <w:r>
+              <w:rPr>
+                <w:rFonts w:ascii="TimeNewRoman" w:hAnsi="TimeNewRoman"/>
+                <w:sz w:val="30"/>
+              </w:rPr>
+              <w:t>7+75=</w:t>
+            </w:r>
+          </w:p>
+        </w:tc>
+        <w:tc>
+          <w:tcPr>
+            <w:tcW w:type="dxa" w:w="1987"/>
+          </w:tcPr>
+          <w:p>
+            <w:pPr>
+              <w:jc w:val="left"/>
+            </w:pPr>
+            <w:r>
+              <w:rPr>
+                <w:rFonts w:ascii="TimeNewRoman" w:hAnsi="TimeNewRoman"/>
+                <w:sz w:val="30"/>
+              </w:rPr>
+              <w:t>62+19=</w:t>
+            </w:r>
+          </w:p>
+        </w:tc>
+      </w:tr>
+      <w:tr>
+        <w:tc>
+          <w:tcPr>
+            <w:tcW w:type="dxa" w:w="1987"/>
+          </w:tcPr>
+          <w:p>
+            <w:pPr>
+              <w:jc w:val="left"/>
+            </w:pPr>
+            <w:r>
+              <w:rPr>
+                <w:rFonts w:ascii="TimeNewRoman" w:hAnsi="TimeNewRoman"/>
+                <w:sz w:val="30"/>
+              </w:rPr>
+              <w:t>9+2=</w:t>
+            </w:r>
+          </w:p>
+        </w:tc>
+        <w:tc>
+          <w:tcPr>
+            <w:tcW w:type="dxa" w:w="1987"/>
+          </w:tcPr>
+          <w:p>
+            <w:pPr>
+              <w:jc w:val="left"/>
+            </w:pPr>
+            <w:r>
+              <w:rPr>
+                <w:rFonts w:ascii="TimeNewRoman" w:hAnsi="TimeNewRoman"/>
+                <w:sz w:val="30"/>
+              </w:rPr>
+              <w:t>42+29=</w:t>
+            </w:r>
+          </w:p>
+        </w:tc>
+        <w:tc>
+          <w:tcPr>
+            <w:tcW w:type="dxa" w:w="1987"/>
+          </w:tcPr>
+          <w:p>
+            <w:pPr>
+              <w:jc w:val="left"/>
+            </w:pPr>
+            <w:r>
+              <w:rPr>
+                <w:rFonts w:ascii="TimeNewRoman" w:hAnsi="TimeNewRoman"/>
+                <w:sz w:val="30"/>
+              </w:rPr>
+              <w:t>8+44=</w:t>
+            </w:r>
+          </w:p>
+        </w:tc>
+        <w:tc>
+          <w:tcPr>
+            <w:tcW w:type="dxa" w:w="1987"/>
+          </w:tcPr>
+          <w:p>
+            <w:pPr>
+              <w:jc w:val="left"/>
+            </w:pPr>
+            <w:r>
+              <w:rPr>
+                <w:rFonts w:ascii="TimeNewRoman" w:hAnsi="TimeNewRoman"/>
+                <w:sz w:val="30"/>
+              </w:rPr>
+              <w:t>54+29=</w:t>
+            </w:r>
+          </w:p>
+        </w:tc>
+        <w:tc>
+          <w:tcPr>
+            <w:tcW w:type="dxa" w:w="1987"/>
+          </w:tcPr>
+          <w:p>
+            <w:pPr>
+              <w:jc w:val="left"/>
+            </w:pPr>
+            <w:r>
+              <w:rPr>
+                <w:rFonts w:ascii="TimeNewRoman" w:hAnsi="TimeNewRoman"/>
+                <w:sz w:val="30"/>
+              </w:rPr>
+              <w:t>90-29=</w:t>
+            </w:r>
+          </w:p>
+        </w:tc>
+      </w:tr>
+      <w:tr>
+        <w:tc>
+          <w:tcPr>
+            <w:tcW w:type="dxa" w:w="1987"/>
+          </w:tcPr>
+          <w:p>
+            <w:pPr>
+              <w:jc w:val="left"/>
+            </w:pPr>
+            <w:r>
+              <w:rPr>
+                <w:rFonts w:ascii="TimeNewRoman" w:hAnsi="TimeNewRoman"/>
+                <w:sz w:val="30"/>
+              </w:rPr>
+              <w:t>6+39=</w:t>
+            </w:r>
+          </w:p>
+        </w:tc>
+        <w:tc>
+          <w:tcPr>
+            <w:tcW w:type="dxa" w:w="1987"/>
+          </w:tcPr>
+          <w:p>
+            <w:pPr>
+              <w:jc w:val="left"/>
+            </w:pPr>
+            <w:r>
+              <w:rPr>
+                <w:rFonts w:ascii="TimeNewRoman" w:hAnsi="TimeNewRoman"/>
+                <w:sz w:val="30"/>
+              </w:rPr>
+              <w:t>38+5=</w:t>
+            </w:r>
+          </w:p>
+        </w:tc>
+        <w:tc>
+          <w:tcPr>
+            <w:tcW w:type="dxa" w:w="1987"/>
+          </w:tcPr>
+          <w:p>
+            <w:pPr>
+              <w:jc w:val="left"/>
+            </w:pPr>
+            <w:r>
+              <w:rPr>
+                <w:rFonts w:ascii="TimeNewRoman" w:hAnsi="TimeNewRoman"/>
+                <w:sz w:val="30"/>
+              </w:rPr>
+              <w:t>16+55=</w:t>
+            </w:r>
+          </w:p>
+        </w:tc>
+        <w:tc>
+          <w:tcPr>
+            <w:tcW w:type="dxa" w:w="1987"/>
+          </w:tcPr>
+          <w:p>
+            <w:pPr>
+              <w:jc w:val="left"/>
+            </w:pPr>
+            <w:r>
+              <w:rPr>
+                <w:rFonts w:ascii="TimeNewRoman" w:hAnsi="TimeNewRoman"/>
+                <w:sz w:val="30"/>
+              </w:rPr>
+              <w:t>21-17=</w:t>
+            </w:r>
+          </w:p>
+        </w:tc>
+        <w:tc>
+          <w:tcPr>
+            <w:tcW w:type="dxa" w:w="1987"/>
+          </w:tcPr>
+          <w:p>
+            <w:pPr>
+              <w:jc w:val="left"/>
+            </w:pPr>
+            <w:r>
+              <w:rPr>
+                <w:rFonts w:ascii="TimeNewRoman" w:hAnsi="TimeNewRoman"/>
+                <w:sz w:val="30"/>
+              </w:rPr>
+              <w:t>84-17=</w:t>
+            </w:r>
+          </w:p>
+        </w:tc>
+      </w:tr>
+      <w:tr>
+        <w:tc>
+          <w:tcPr>
+            <w:tcW w:type="dxa" w:w="1987"/>
+          </w:tcPr>
+          <w:p>
+            <w:pPr>
+              <w:jc w:val="left"/>
+            </w:pPr>
+            <w:r>
+              <w:rPr>
+                <w:rFonts w:ascii="TimeNewRoman" w:hAnsi="TimeNewRoman"/>
+                <w:sz w:val="30"/>
+              </w:rPr>
+              <w:t>84-65=</w:t>
+            </w:r>
+          </w:p>
+        </w:tc>
+        <w:tc>
+          <w:tcPr>
+            <w:tcW w:type="dxa" w:w="1987"/>
+          </w:tcPr>
+          <w:p>
+            <w:pPr>
+              <w:jc w:val="left"/>
+            </w:pPr>
+            <w:r>
+              <w:rPr>
+                <w:rFonts w:ascii="TimeNewRoman" w:hAnsi="TimeNewRoman"/>
+                <w:sz w:val="30"/>
+              </w:rPr>
+              <w:t>8+13=</w:t>
+            </w:r>
+          </w:p>
+        </w:tc>
+        <w:tc>
+          <w:tcPr>
+            <w:tcW w:type="dxa" w:w="1987"/>
+          </w:tcPr>
+          <w:p>
+            <w:pPr>
+              <w:jc w:val="left"/>
+            </w:pPr>
+            <w:r>
+              <w:rPr>
+                <w:rFonts w:ascii="TimeNewRoman" w:hAnsi="TimeNewRoman"/>
+                <w:sz w:val="30"/>
+              </w:rPr>
+              <w:t>91-53=</w:t>
+            </w:r>
+          </w:p>
+        </w:tc>
+        <w:tc>
+          <w:tcPr>
+            <w:tcW w:type="dxa" w:w="1987"/>
+          </w:tcPr>
+          <w:p>
+            <w:pPr>
+              <w:jc w:val="left"/>
+            </w:pPr>
+            <w:r>
+              <w:rPr>
+                <w:rFonts w:ascii="TimeNewRoman" w:hAnsi="TimeNewRoman"/>
+                <w:sz w:val="30"/>
+              </w:rPr>
+              <w:t>25+69=</w:t>
+            </w:r>
+          </w:p>
+        </w:tc>
+        <w:tc>
+          <w:tcPr>
+            <w:tcW w:type="dxa" w:w="1987"/>
+          </w:tcPr>
+          <w:p>
+            <w:pPr>
+              <w:jc w:val="left"/>
+            </w:pPr>
+            <w:r>
+              <w:rPr>
+                <w:rFonts w:ascii="TimeNewRoman" w:hAnsi="TimeNewRoman"/>
+                <w:sz w:val="30"/>
+              </w:rPr>
+              <w:t>74-9=</w:t>
+            </w:r>
+          </w:p>
+        </w:tc>
+      </w:tr>
+      <w:tr>
+        <w:tc>
+          <w:tcPr>
+            <w:tcW w:type="dxa" w:w="1987"/>
+          </w:tcPr>
+          <w:p>
+            <w:pPr>
+              <w:jc w:val="left"/>
+            </w:pPr>
+            <w:r>
+              <w:rPr>
+                <w:rFonts w:ascii="TimeNewRoman" w:hAnsi="TimeNewRoman"/>
+                <w:sz w:val="30"/>
+              </w:rPr>
+              <w:t>26+47=</w:t>
+            </w:r>
+          </w:p>
+        </w:tc>
+        <w:tc>
+          <w:tcPr>
+            <w:tcW w:type="dxa" w:w="1987"/>
+          </w:tcPr>
+          <w:p>
+            <w:pPr>
+              <w:jc w:val="left"/>
+            </w:pPr>
+            <w:r>
+              <w:rPr>
+                <w:rFonts w:ascii="TimeNewRoman" w:hAnsi="TimeNewRoman"/>
+                <w:sz w:val="30"/>
+              </w:rPr>
+              <w:t>79+18=</w:t>
+            </w:r>
+          </w:p>
+        </w:tc>
+        <w:tc>
+          <w:tcPr>
+            <w:tcW w:type="dxa" w:w="1987"/>
+          </w:tcPr>
+          <w:p>
+            <w:pPr>
+              <w:jc w:val="left"/>
+            </w:pPr>
+            <w:r>
+              <w:rPr>
+                <w:rFonts w:ascii="TimeNewRoman" w:hAnsi="TimeNewRoman"/>
+                <w:sz w:val="30"/>
+              </w:rPr>
+              <w:t>62-29=</w:t>
+            </w:r>
+          </w:p>
+        </w:tc>
+        <w:tc>
+          <w:tcPr>
+            <w:tcW w:type="dxa" w:w="1987"/>
+          </w:tcPr>
+          <w:p>
+            <w:pPr>
+              <w:jc w:val="left"/>
+            </w:pPr>
+            <w:r>
+              <w:rPr>
+                <w:rFonts w:ascii="TimeNewRoman" w:hAnsi="TimeNewRoman"/>
+                <w:sz w:val="30"/>
+              </w:rPr>
+              <w:t>20-19=</w:t>
+            </w:r>
+          </w:p>
+        </w:tc>
+        <w:tc>
+          <w:tcPr>
+            <w:tcW w:type="dxa" w:w="1987"/>
+          </w:tcPr>
+          <w:p>
+            <w:pPr>
+              <w:jc w:val="left"/>
+            </w:pPr>
+            <w:r>
+              <w:rPr>
+                <w:rFonts w:ascii="TimeNewRoman" w:hAnsi="TimeNewRoman"/>
+                <w:sz w:val="30"/>
+              </w:rPr>
+              <w:t>39+47=</w:t>
+            </w:r>
+          </w:p>
+        </w:tc>
+      </w:tr>
+      <w:tr>
+        <w:tc>
+          <w:tcPr>
+            <w:tcW w:type="dxa" w:w="1987"/>
+          </w:tcPr>
+          <w:p>
+            <w:pPr>
+              <w:jc w:val="left"/>
+            </w:pPr>
+            <w:r>
+              <w:rPr>
+                <w:rFonts w:ascii="TimeNewRoman" w:hAnsi="TimeNewRoman"/>
+                <w:sz w:val="30"/>
+              </w:rPr>
+              <w:t>20-9=</w:t>
+            </w:r>
+          </w:p>
+        </w:tc>
+        <w:tc>
+          <w:tcPr>
+            <w:tcW w:type="dxa" w:w="1987"/>
+          </w:tcPr>
+          <w:p>
+            <w:pPr>
+              <w:jc w:val="left"/>
+            </w:pPr>
+            <w:r>
+              <w:rPr>
+                <w:rFonts w:ascii="TimeNewRoman" w:hAnsi="TimeNewRoman"/>
+                <w:sz w:val="30"/>
+              </w:rPr>
+              <w:t>33-27=</w:t>
+            </w:r>
+          </w:p>
+        </w:tc>
+        <w:tc>
+          <w:tcPr>
+            <w:tcW w:type="dxa" w:w="1987"/>
+          </w:tcPr>
+          <w:p>
+            <w:pPr>
+              <w:jc w:val="left"/>
+            </w:pPr>
+            <w:r>
+              <w:rPr>
+                <w:rFonts w:ascii="TimeNewRoman" w:hAnsi="TimeNewRoman"/>
+                <w:sz w:val="30"/>
+              </w:rPr>
+              <w:t>83-48=</w:t>
+            </w:r>
+          </w:p>
+        </w:tc>
+        <w:tc>
+          <w:tcPr>
+            <w:tcW w:type="dxa" w:w="1987"/>
+          </w:tcPr>
+          <w:p>
+            <w:pPr>
+              <w:jc w:val="left"/>
+            </w:pPr>
+            <w:r>
+              <w:rPr>
+                <w:rFonts w:ascii="TimeNewRoman" w:hAnsi="TimeNewRoman"/>
+                <w:sz w:val="30"/>
+              </w:rPr>
+              <w:t>36+28=</w:t>
+            </w:r>
+          </w:p>
+        </w:tc>
+        <w:tc>
+          <w:tcPr>
+            <w:tcW w:type="dxa" w:w="1987"/>
+          </w:tcPr>
+          <w:p>
+            <w:pPr>
+              <w:jc w:val="left"/>
+            </w:pPr>
+            <w:r>
+              <w:rPr>
+                <w:rFonts w:ascii="TimeNewRoman" w:hAnsi="TimeNewRoman"/>
+                <w:sz w:val="30"/>
+              </w:rPr>
+              <w:t>94-16=</w:t>
+            </w:r>
+          </w:p>
+        </w:tc>
+      </w:tr>
+      <w:tr>
+        <w:tc>
+          <w:tcPr>
+            <w:tcW w:type="dxa" w:w="1987"/>
+          </w:tcPr>
+          <w:p>
+            <w:pPr>
+              <w:jc w:val="left"/>
+            </w:pPr>
+            <w:r>
+              <w:rPr>
+                <w:rFonts w:ascii="TimeNewRoman" w:hAnsi="TimeNewRoman"/>
+                <w:sz w:val="30"/>
+              </w:rPr>
+              <w:t>53+28=</w:t>
+            </w:r>
+          </w:p>
+        </w:tc>
+        <w:tc>
+          <w:tcPr>
+            <w:tcW w:type="dxa" w:w="1987"/>
+          </w:tcPr>
+          <w:p>
+            <w:pPr>
+              <w:jc w:val="left"/>
+            </w:pPr>
+            <w:r>
+              <w:rPr>
+                <w:rFonts w:ascii="TimeNewRoman" w:hAnsi="TimeNewRoman"/>
+                <w:sz w:val="30"/>
+              </w:rPr>
+              <w:t>93-65=</w:t>
+            </w:r>
+          </w:p>
+        </w:tc>
+        <w:tc>
+          <w:tcPr>
+            <w:tcW w:type="dxa" w:w="1987"/>
+          </w:tcPr>
+          <w:p>
+            <w:pPr>
+              <w:jc w:val="left"/>
+            </w:pPr>
+            <w:r>
+              <w:rPr>
+                <w:rFonts w:ascii="TimeNewRoman" w:hAnsi="TimeNewRoman"/>
+                <w:sz w:val="30"/>
+              </w:rPr>
+              <w:t>80-3=</w:t>
+            </w:r>
+          </w:p>
+        </w:tc>
+        <w:tc>
+          <w:tcPr>
+            <w:tcW w:type="dxa" w:w="1987"/>
+          </w:tcPr>
+          <w:p>
+            <w:pPr>
+              <w:jc w:val="left"/>
+            </w:pPr>
+            <w:r>
+              <w:rPr>
+                <w:rFonts w:ascii="TimeNewRoman" w:hAnsi="TimeNewRoman"/>
+                <w:sz w:val="30"/>
+              </w:rPr>
+              <w:t>58+7=</w:t>
+            </w:r>
+          </w:p>
+        </w:tc>
+        <w:tc>
+          <w:tcPr>
+            <w:tcW w:type="dxa" w:w="1987"/>
+          </w:tcPr>
+          <w:p>
+            <w:pPr>
+              <w:jc w:val="left"/>
+            </w:pPr>
+            <w:r>
+              <w:rPr>
+                <w:rFonts w:ascii="TimeNewRoman" w:hAnsi="TimeNewRoman"/>
+                <w:sz w:val="30"/>
+              </w:rPr>
+              <w:t>40-32=</w:t>
+            </w:r>
+          </w:p>
+        </w:tc>
+      </w:tr>
+      <w:tr>
+        <w:tc>
+          <w:tcPr>
+            <w:tcW w:type="dxa" w:w="1987"/>
+          </w:tcPr>
+          <w:p>
+            <w:pPr>
+              <w:jc w:val="left"/>
+            </w:pPr>
+            <w:r>
+              <w:rPr>
+                <w:rFonts w:ascii="TimeNewRoman" w:hAnsi="TimeNewRoman"/>
+                <w:sz w:val="30"/>
+              </w:rPr>
+              <w:t>45-16=</w:t>
+            </w:r>
+          </w:p>
+        </w:tc>
+        <w:tc>
+          <w:tcPr>
+            <w:tcW w:type="dxa" w:w="1987"/>
+          </w:tcPr>
+          <w:p>
+            <w:pPr>
+              <w:jc w:val="left"/>
+            </w:pPr>
+            <w:r>
+              <w:rPr>
+                <w:rFonts w:ascii="TimeNewRoman" w:hAnsi="TimeNewRoman"/>
+                <w:sz w:val="30"/>
+              </w:rPr>
+              <w:t>95-58=</w:t>
+            </w:r>
+          </w:p>
+        </w:tc>
+        <w:tc>
+          <w:tcPr>
+            <w:tcW w:type="dxa" w:w="1987"/>
+          </w:tcPr>
+          <w:p>
+            <w:pPr>
+              <w:jc w:val="left"/>
+            </w:pPr>
+            <w:r>
+              <w:rPr>
+                <w:rFonts w:ascii="TimeNewRoman" w:hAnsi="TimeNewRoman"/>
+                <w:sz w:val="30"/>
+              </w:rPr>
+              <w:t>64-5=</w:t>
+            </w:r>
+          </w:p>
+        </w:tc>
+        <w:tc>
+          <w:tcPr>
+            <w:tcW w:type="dxa" w:w="1987"/>
+          </w:tcPr>
+          <w:p>
+            <w:pPr>
+              <w:jc w:val="left"/>
+            </w:pPr>
+            <w:r>
+              <w:rPr>
+                <w:rFonts w:ascii="TimeNewRoman" w:hAnsi="TimeNewRoman"/>
+                <w:sz w:val="30"/>
+              </w:rPr>
+              <w:t>7+9=</w:t>
+            </w:r>
+          </w:p>
+        </w:tc>
+        <w:tc>
+          <w:tcPr>
+            <w:tcW w:type="dxa" w:w="1987"/>
+          </w:tcPr>
+          <w:p>
+            <w:pPr>
+              <w:jc w:val="left"/>
+            </w:pPr>
+            <w:r>
+              <w:rPr>
+                <w:rFonts w:ascii="TimeNewRoman" w:hAnsi="TimeNewRoman"/>
+                <w:sz w:val="30"/>
+              </w:rPr>
+              <w:t>58+39=</w:t>
+            </w:r>
+          </w:p>
+        </w:tc>
+      </w:tr>
+      <w:tr>
+        <w:tc>
+          <w:tcPr>
+            <w:tcW w:type="dxa" w:w="1987"/>
+          </w:tcPr>
+          <w:p>
+            <w:pPr>
+              <w:jc w:val="left"/>
+            </w:pPr>
+            <w:r>
+              <w:rPr>
+                <w:rFonts w:ascii="TimeNewRoman" w:hAnsi="TimeNewRoman"/>
+                <w:sz w:val="30"/>
+              </w:rPr>
+              <w:t>53-37=</w:t>
+            </w:r>
+          </w:p>
+        </w:tc>
+        <w:tc>
+          <w:tcPr>
+            <w:tcW w:type="dxa" w:w="1987"/>
+          </w:tcPr>
+          <w:p>
+            <w:pPr>
+              <w:jc w:val="left"/>
+            </w:pPr>
+            <w:r>
+              <w:rPr>
+                <w:rFonts w:ascii="TimeNewRoman" w:hAnsi="TimeNewRoman"/>
+                <w:sz w:val="30"/>
+              </w:rPr>
+              <w:t>6+86=</w:t>
+            </w:r>
+          </w:p>
+        </w:tc>
+        <w:tc>
+          <w:tcPr>
+            <w:tcW w:type="dxa" w:w="1987"/>
+          </w:tcPr>
+          <w:p>
+            <w:pPr>
+              <w:jc w:val="left"/>
+            </w:pPr>
+            <w:r>
+              <w:rPr>
+                <w:rFonts w:ascii="TimeNewRoman" w:hAnsi="TimeNewRoman"/>
+                <w:sz w:val="30"/>
+              </w:rPr>
+              <w:t>5+87=</w:t>
+            </w:r>
+          </w:p>
+        </w:tc>
+        <w:tc>
+          <w:tcPr>
+            <w:tcW w:type="dxa" w:w="1987"/>
+          </w:tcPr>
+          <w:p>
+            <w:pPr>
+              <w:jc w:val="left"/>
+            </w:pPr>
+            <w:r>
+              <w:rPr>
+                <w:rFonts w:ascii="TimeNewRoman" w:hAnsi="TimeNewRoman"/>
+                <w:sz w:val="30"/>
+              </w:rPr>
+              <w:t>37+6=</w:t>
+            </w:r>
+          </w:p>
+        </w:tc>
+        <w:tc>
+          <w:tcPr>
+            <w:tcW w:type="dxa" w:w="1987"/>
+          </w:tcPr>
+          <w:p>
+            <w:pPr>
+              <w:jc w:val="left"/>
+            </w:pPr>
+            <w:r>
+              <w:rPr>
+                <w:rFonts w:ascii="TimeNewRoman" w:hAnsi="TimeNewRoman"/>
+                <w:sz w:val="30"/>
+              </w:rPr>
+              <w:t>31-16=</w:t>
+            </w:r>
+          </w:p>
+        </w:tc>
+      </w:tr>
+      <w:tr>
+        <w:tc>
+          <w:tcPr>
+            <w:tcW w:type="dxa" w:w="1987"/>
+          </w:tcPr>
+          <w:p>
+            <w:pPr>
+              <w:jc w:val="left"/>
+            </w:pPr>
+            <w:r>
+              <w:rPr>
+                <w:rFonts w:ascii="TimeNewRoman" w:hAnsi="TimeNewRoman"/>
+                <w:sz w:val="30"/>
+              </w:rPr>
+              <w:t>7+88=</w:t>
+            </w:r>
+          </w:p>
+        </w:tc>
+        <w:tc>
+          <w:tcPr>
+            <w:tcW w:type="dxa" w:w="1987"/>
+          </w:tcPr>
+          <w:p>
+            <w:pPr>
+              <w:jc w:val="left"/>
+            </w:pPr>
+            <w:r>
+              <w:rPr>
+                <w:rFonts w:ascii="TimeNewRoman" w:hAnsi="TimeNewRoman"/>
+                <w:sz w:val="30"/>
+              </w:rPr>
+              <w:t>16+19=</w:t>
+            </w:r>
+          </w:p>
+        </w:tc>
+        <w:tc>
+          <w:tcPr>
+            <w:tcW w:type="dxa" w:w="1987"/>
+          </w:tcPr>
+          <w:p>
+            <w:pPr>
+              <w:jc w:val="left"/>
+            </w:pPr>
+            <w:r>
+              <w:rPr>
+                <w:rFonts w:ascii="TimeNewRoman" w:hAnsi="TimeNewRoman"/>
+                <w:sz w:val="30"/>
+              </w:rPr>
+              <w:t>33+9=</w:t>
+            </w:r>
+          </w:p>
+        </w:tc>
+        <w:tc>
+          <w:tcPr>
+            <w:tcW w:type="dxa" w:w="1987"/>
+          </w:tcPr>
+          <w:p>
+            <w:pPr>
+              <w:jc w:val="left"/>
+            </w:pPr>
+            <w:r>
+              <w:rPr>
+                <w:rFonts w:ascii="TimeNewRoman" w:hAnsi="TimeNewRoman"/>
+                <w:sz w:val="30"/>
+              </w:rPr>
+              <w:t>81-7=</w:t>
+            </w:r>
+          </w:p>
+        </w:tc>
+        <w:tc>
+          <w:tcPr>
+            <w:tcW w:type="dxa" w:w="1987"/>
+          </w:tcPr>
+          <w:p>
+            <w:pPr>
+              <w:jc w:val="left"/>
+            </w:pPr>
+            <w:r>
+              <w:rPr>
+                <w:rFonts w:ascii="TimeNewRoman" w:hAnsi="TimeNewRoman"/>
+                <w:sz w:val="30"/>
+              </w:rPr>
+              <w:t>18+44=</w:t>
+            </w:r>
+          </w:p>
+        </w:tc>
+      </w:tr>
+      <w:tr>
         <w:tc>
           <w:tcPr>
             <w:tcW w:type="dxa" w:w="1987"/>
@@ -195,7 +1014,58 @@
                 <w:rFonts w:ascii="TimeNewRoman" w:hAnsi="TimeNewRoman"/>
                 <w:sz w:val="30"/>
               </w:rPr>
-              <w:t>36+57=</w:t>
+              <w:t>33-17=</w:t>
+            </w:r>
+          </w:p>
+        </w:tc>
+        <w:tc>
+          <w:tcPr>
+            <w:tcW w:type="dxa" w:w="1987"/>
+          </w:tcPr>
+          <w:p>
+            <w:pPr>
+              <w:jc w:val="left"/>
+            </w:pPr>
+            <w:r>
+              <w:rPr>
+                <w:rFonts w:ascii="TimeNewRoman" w:hAnsi="TimeNewRoman"/>
+                <w:sz w:val="30"/>
+              </w:rPr>
+              <w:t>4+79=</w:t>
+            </w:r>
+          </w:p>
+        </w:tc>
+        <w:tc>
+          <w:tcPr>
+            <w:tcW w:type="dxa" w:w="1987"/>
+          </w:tcPr>
+          <w:p>
+            <w:pPr>
+              <w:jc w:val="left"/>
+            </w:pPr>
+            <w:r>
+              <w:rPr>
+                <w:rFonts w:ascii="TimeNewRoman" w:hAnsi="TimeNewRoman"/>
+                <w:sz w:val="30"/>
+              </w:rPr>
+              <w:t>89+3=</w:t>
+            </w:r>
+          </w:p>
+        </w:tc>
+        <w:tc>
+          <w:tcPr>
+            <w:tcW w:type="dxa" w:w="1987"/>
+          </w:tcPr>
+          <w:p>
+            <w:pPr>
+              <w:jc w:val="left"/>
+            </w:pPr>
+            <w:r>
+              <w:rPr>
+                <w:rFonts w:ascii="TimeNewRoman" w:hAnsi="TimeNewRoman"/>
+                <w:sz w:val="30"/>
+              </w:rPr>
+              <w:t>27+46=</w:t>
             </w:r>
           </w:p>
         </w:tc>
@@ -214,7 +1084,7 @@
                 <w:rFonts w:ascii="TimeNewRoman" w:hAnsi="TimeNewRoman"/>
                 <w:sz w:val="30"/>
               </w:rPr>
-              <w:t>32-7=</w:t>
+              <w:t>39+49=</w:t>
             </w:r>
           </w:p>
         </w:tc>
@@ -231,7 +1101,7 @@
                 <w:rFonts w:ascii="TimeNewRoman" w:hAnsi="TimeNewRoman"/>
                 <w:sz w:val="30"/>
               </w:rPr>
-              <w:t>59+38=</w:t>
+              <w:t>82-8=</w:t>
             </w:r>
           </w:p>
         </w:tc>
@@ -248,7 +1118,7 @@
                 <w:rFonts w:ascii="TimeNewRoman" w:hAnsi="TimeNewRoman"/>
                 <w:sz w:val="30"/>
               </w:rPr>
-              <w:t>61-15=</w:t>
+              <w:t>74-39=</w:t>
             </w:r>
           </w:p>
         </w:tc>
@@ -265,7 +1135,7 @@
                 <w:rFonts w:ascii="TimeNewRoman" w:hAnsi="TimeNewRoman"/>
                 <w:sz w:val="30"/>
               </w:rPr>
-              <w:t>61-54=</w:t>
+              <w:t>4+77=</w:t>
             </w:r>
           </w:p>
         </w:tc>
@@ -282,7 +1152,7 @@
                 <w:rFonts w:ascii="TimeNewRoman" w:hAnsi="TimeNewRoman"/>
                 <w:sz w:val="30"/>
               </w:rPr>
-              <w:t>66+27=</w:t>
+              <w:t>74-47=</w:t>
             </w:r>
           </w:p>
         </w:tc>
@@ -301,7 +1171,7 @@
                 <w:rFonts w:ascii="TimeNewRoman" w:hAnsi="TimeNewRoman"/>
                 <w:sz w:val="30"/>
               </w:rPr>
-              <w:t>95-27=</w:t>
+              <w:t>94-26=</w:t>
             </w:r>
           </w:p>
         </w:tc>
@@ -318,7 +1188,7 @@
                 <w:rFonts w:ascii="TimeNewRoman" w:hAnsi="TimeNewRoman"/>
                 <w:sz w:val="30"/>
               </w:rPr>
-              <w:t>44+37=</w:t>
+              <w:t>97-9=</w:t>
             </w:r>
           </w:p>
         </w:tc>
@@ -335,7 +1205,7 @@
                 <w:rFonts w:ascii="TimeNewRoman" w:hAnsi="TimeNewRoman"/>
                 <w:sz w:val="30"/>
               </w:rPr>
-              <w:t>52-7=</w:t>
+              <w:t>14+8=</w:t>
             </w:r>
           </w:p>
         </w:tc>
@@ -352,7 +1222,7 @@
                 <w:rFonts w:ascii="TimeNewRoman" w:hAnsi="TimeNewRoman"/>
                 <w:sz w:val="30"/>
               </w:rPr>
-              <w:t>47+37=</w:t>
+              <w:t>93-25=</w:t>
             </w:r>
           </w:p>
         </w:tc>
@@ -369,7 +1239,7 @@
                 <w:rFonts w:ascii="TimeNewRoman" w:hAnsi="TimeNewRoman"/>
                 <w:sz w:val="30"/>
               </w:rPr>
-              <w:t>33+28=</w:t>
+              <w:t>3+68=</w:t>
             </w:r>
           </w:p>
         </w:tc>
@@ -388,7 +1258,7 @@
                 <w:rFonts w:ascii="TimeNewRoman" w:hAnsi="TimeNewRoman"/>
                 <w:sz w:val="30"/>
               </w:rPr>
-              <w:t>82-65=</w:t>
+              <w:t>90-3=</w:t>
             </w:r>
           </w:p>
         </w:tc>
@@ -405,7 +1275,7 @@
                 <w:rFonts w:ascii="TimeNewRoman" w:hAnsi="TimeNewRoman"/>
                 <w:sz w:val="30"/>
               </w:rPr>
-              <w:t>8+9=</w:t>
+              <w:t>7+66=</w:t>
             </w:r>
           </w:p>
         </w:tc>
@@ -422,7 +1292,7 @@
                 <w:rFonts w:ascii="TimeNewRoman" w:hAnsi="TimeNewRoman"/>
                 <w:sz w:val="30"/>
               </w:rPr>
-              <w:t>68-49=</w:t>
+              <w:t>7+57=</w:t>
             </w:r>
           </w:p>
         </w:tc>
@@ -439,7 +1309,7 @@
                 <w:rFonts w:ascii="TimeNewRoman" w:hAnsi="TimeNewRoman"/>
                 <w:sz w:val="30"/>
               </w:rPr>
-              <w:t>54+27=</w:t>
+              <w:t>8+28=</w:t>
             </w:r>
           </w:p>
         </w:tc>
@@ -456,7 +1326,7 @@
                 <w:rFonts w:ascii="TimeNewRoman" w:hAnsi="TimeNewRoman"/>
                 <w:sz w:val="30"/>
               </w:rPr>
-              <w:t>83-39=</w:t>
+              <w:t>39+24=</w:t>
             </w:r>
           </w:p>
         </w:tc>
@@ -475,7 +1345,7 @@
                 <w:rFonts w:ascii="TimeNewRoman" w:hAnsi="TimeNewRoman"/>
                 <w:sz w:val="30"/>
               </w:rPr>
-              <w:t>8+76=</w:t>
+              <w:t>76-29=</w:t>
             </w:r>
           </w:p>
         </w:tc>
@@ -492,7 +1362,7 @@
                 <w:rFonts w:ascii="TimeNewRoman" w:hAnsi="TimeNewRoman"/>
                 <w:sz w:val="30"/>
               </w:rPr>
-              <w:t>92-47=</w:t>
+              <w:t>67+15=</w:t>
             </w:r>
           </w:p>
         </w:tc>
@@ -509,7 +1379,7 @@
                 <w:rFonts w:ascii="TimeNewRoman" w:hAnsi="TimeNewRoman"/>
                 <w:sz w:val="30"/>
               </w:rPr>
-              <w:t>46+35=</w:t>
+              <w:t>18+25=</w:t>
             </w:r>
           </w:p>
         </w:tc>
@@ -526,7 +1396,7 @@
                 <w:rFonts w:ascii="TimeNewRoman" w:hAnsi="TimeNewRoman"/>
                 <w:sz w:val="30"/>
               </w:rPr>
-              <w:t>3+28=</w:t>
+              <w:t>6+8=</w:t>
             </w:r>
           </w:p>
         </w:tc>
@@ -543,7 +1413,7 @@
                 <w:rFonts w:ascii="TimeNewRoman" w:hAnsi="TimeNewRoman"/>
                 <w:sz w:val="30"/>
               </w:rPr>
-              <w:t>54+39=</w:t>
+              <w:t>86-48=</w:t>
             </w:r>
           </w:p>
         </w:tc>
@@ -562,7 +1432,7 @@
                 <w:rFonts w:ascii="TimeNewRoman" w:hAnsi="TimeNewRoman"/>
                 <w:sz w:val="30"/>
               </w:rPr>
-              <w:t>51-19=</w:t>
+              <w:t>17+66=</w:t>
             </w:r>
           </w:p>
         </w:tc>
@@ -579,7 +1449,7 @@
                 <w:rFonts w:ascii="TimeNewRoman" w:hAnsi="TimeNewRoman"/>
                 <w:sz w:val="30"/>
               </w:rPr>
-              <w:t>5+38=</w:t>
+              <w:t>69+23=</w:t>
             </w:r>
           </w:p>
         </w:tc>
@@ -596,7 +1466,7 @@
                 <w:rFonts w:ascii="TimeNewRoman" w:hAnsi="TimeNewRoman"/>
                 <w:sz w:val="30"/>
               </w:rPr>
-              <w:t>71-64=</w:t>
+              <w:t>90-22=</w:t>
             </w:r>
           </w:p>
         </w:tc>
@@ -613,7 +1483,7 @@
                 <w:rFonts w:ascii="TimeNewRoman" w:hAnsi="TimeNewRoman"/>
                 <w:sz w:val="30"/>
               </w:rPr>
-              <w:t>42-39=</w:t>
+              <w:t>9+43=</w:t>
             </w:r>
           </w:p>
         </w:tc>
@@ -630,7 +1500,7 @@
                 <w:rFonts w:ascii="TimeNewRoman" w:hAnsi="TimeNewRoman"/>
                 <w:sz w:val="30"/>
               </w:rPr>
-              <w:t>36+18=</w:t>
+              <w:t>29+63=</w:t>
             </w:r>
           </w:p>
         </w:tc>
@@ -649,7 +1519,7 @@
                 <w:rFonts w:ascii="TimeNewRoman" w:hAnsi="TimeNewRoman"/>
                 <w:sz w:val="30"/>
               </w:rPr>
-              <w:t>53-34=</w:t>
+              <w:t>42-28=</w:t>
             </w:r>
           </w:p>
         </w:tc>
@@ -666,7 +1536,7 @@
                 <w:rFonts w:ascii="TimeNewRoman" w:hAnsi="TimeNewRoman"/>
                 <w:sz w:val="30"/>
               </w:rPr>
-              <w:t>93-55=</w:t>
+              <w:t>70-34=</w:t>
             </w:r>
           </w:p>
         </w:tc>
@@ -683,7 +1553,94 @@
                 <w:rFonts w:ascii="TimeNewRoman" w:hAnsi="TimeNewRoman"/>
                 <w:sz w:val="30"/>
               </w:rPr>
-              <w:t>40-25=</w:t>
+              <w:t>25+49=</w:t>
+            </w:r>
+          </w:p>
+        </w:tc>
+        <w:tc>
+          <w:tcPr>
+            <w:tcW w:type="dxa" w:w="1987"/>
+          </w:tcPr>
+          <w:p>
+            <w:pPr>
+              <w:jc w:val="left"/>
+            </w:pPr>
+            <w:r>
+              <w:rPr>
+                <w:rFonts w:ascii="TimeNewRoman" w:hAnsi="TimeNewRoman"/>
+                <w:sz w:val="30"/>
+              </w:rPr>
+              <w:t>94-57=</w:t>
+            </w:r>
+          </w:p>
+        </w:tc>
+        <w:tc>
+          <w:tcPr>
+            <w:tcW w:type="dxa" w:w="1987"/>
+          </w:tcPr>
+          <w:p>
+            <w:pPr>
+              <w:jc w:val="left"/>
+            </w:pPr>
+            <w:r>
+              <w:rPr>
+                <w:rFonts w:ascii="TimeNewRoman" w:hAnsi="TimeNewRoman"/>
+                <w:sz w:val="30"/>
+              </w:rPr>
+              <w:t>47+5=</w:t>
+            </w:r>
+          </w:p>
+        </w:tc>
+      </w:tr>
+      <w:tr>
+        <w:tc>
+          <w:tcPr>
+            <w:tcW w:type="dxa" w:w="1987"/>
+          </w:tcPr>
+          <w:p>
+            <w:pPr>
+              <w:jc w:val="left"/>
+            </w:pPr>
+            <w:r>
+              <w:rPr>
+                <w:rFonts w:ascii="TimeNewRoman" w:hAnsi="TimeNewRoman"/>
+                <w:sz w:val="30"/>
+              </w:rPr>
+              <w:t>67-18=</w:t>
+            </w:r>
+          </w:p>
+        </w:tc>
+        <w:tc>
+          <w:tcPr>
+            <w:tcW w:type="dxa" w:w="1987"/>
+          </w:tcPr>
+          <w:p>
+            <w:pPr>
+              <w:jc w:val="left"/>
+            </w:pPr>
+            <w:r>
+              <w:rPr>
+                <w:rFonts w:ascii="TimeNewRoman" w:hAnsi="TimeNewRoman"/>
+                <w:sz w:val="30"/>
+              </w:rPr>
+              <w:t>55+8=</w:t>
+            </w:r>
+          </w:p>
+        </w:tc>
+        <w:tc>
+          <w:tcPr>
+            <w:tcW w:type="dxa" w:w="1987"/>
+          </w:tcPr>
+          <w:p>
+            <w:pPr>
+              <w:jc w:val="left"/>
+            </w:pPr>
+            <w:r>
+              <w:rPr>
+                <w:rFonts w:ascii="TimeNewRoman" w:hAnsi="TimeNewRoman"/>
+                <w:sz w:val="30"/>
+              </w:rPr>
+              <w:t>9+64=</w:t>
             </w:r>
           </w:p>
         </w:tc>
@@ -717,7 +1674,7 @@
                 <w:rFonts w:ascii="TimeNewRoman" w:hAnsi="TimeNewRoman"/>
                 <w:sz w:val="30"/>
               </w:rPr>
-              <w:t>22-8=</w:t>
+              <w:t>25-6=</w:t>
             </w:r>
           </w:p>
         </w:tc>
@@ -736,7 +1693,7 @@
                 <w:rFonts w:ascii="TimeNewRoman" w:hAnsi="TimeNewRoman"/>
                 <w:sz w:val="30"/>
               </w:rPr>
-              <w:t>15+77=</w:t>
+              <w:t>92-29=</w:t>
             </w:r>
           </w:p>
         </w:tc>
@@ -753,7 +1710,7 @@
                 <w:rFonts w:ascii="TimeNewRoman" w:hAnsi="TimeNewRoman"/>
                 <w:sz w:val="30"/>
               </w:rPr>
-              <w:t>94-86=</w:t>
+              <w:t>64-36=</w:t>
             </w:r>
           </w:p>
         </w:tc>
@@ -770,7 +1727,7 @@
                 <w:rFonts w:ascii="TimeNewRoman" w:hAnsi="TimeNewRoman"/>
                 <w:sz w:val="30"/>
               </w:rPr>
-              <w:t>16+77=</w:t>
+              <w:t>21-17=</w:t>
             </w:r>
           </w:p>
         </w:tc>
@@ -787,7 +1744,7 @@
                 <w:rFonts w:ascii="TimeNewRoman" w:hAnsi="TimeNewRoman"/>
                 <w:sz w:val="30"/>
               </w:rPr>
-              <w:t>40-21=</w:t>
+              <w:t>51-5=</w:t>
             </w:r>
           </w:p>
         </w:tc>
@@ -804,964 +1761,7 @@
                 <w:rFonts w:ascii="TimeNewRoman" w:hAnsi="TimeNewRoman"/>
                 <w:sz w:val="30"/>
               </w:rPr>
-              <w:t>74-29=</w:t>
-            </w:r>
-          </w:p>
-        </w:tc>
-      </w:tr>
-      <w:tr>
-        <w:tc>
-          <w:tcPr>
-            <w:tcW w:type="dxa" w:w="1987"/>
-          </w:tcPr>
-          <w:p>
-            <w:pPr>
-              <w:jc w:val="left"/>
-            </w:pPr>
-            <w:r>
-              <w:rPr>
-                <w:rFonts w:ascii="TimeNewRoman" w:hAnsi="TimeNewRoman"/>
-                <w:sz w:val="30"/>
-              </w:rPr>
-              <w:t>6+5=</w:t>
-            </w:r>
-          </w:p>
-        </w:tc>
-        <w:tc>
-          <w:tcPr>
-            <w:tcW w:type="dxa" w:w="1987"/>
-          </w:tcPr>
-          <w:p>
-            <w:pPr>
-              <w:jc w:val="left"/>
-            </w:pPr>
-            <w:r>
-              <w:rPr>
-                <w:rFonts w:ascii="TimeNewRoman" w:hAnsi="TimeNewRoman"/>
-                <w:sz w:val="30"/>
-              </w:rPr>
-              <w:t>53+18=</w:t>
-            </w:r>
-          </w:p>
-        </w:tc>
-        <w:tc>
-          <w:tcPr>
-            <w:tcW w:type="dxa" w:w="1987"/>
-          </w:tcPr>
-          <w:p>
-            <w:pPr>
-              <w:jc w:val="left"/>
-            </w:pPr>
-            <w:r>
-              <w:rPr>
-                <w:rFonts w:ascii="TimeNewRoman" w:hAnsi="TimeNewRoman"/>
-                <w:sz w:val="30"/>
-              </w:rPr>
-              <w:t>71-34=</w:t>
-            </w:r>
-          </w:p>
-        </w:tc>
-        <w:tc>
-          <w:tcPr>
-            <w:tcW w:type="dxa" w:w="1987"/>
-          </w:tcPr>
-          <w:p>
-            <w:pPr>
-              <w:jc w:val="left"/>
-            </w:pPr>
-            <w:r>
-              <w:rPr>
-                <w:rFonts w:ascii="TimeNewRoman" w:hAnsi="TimeNewRoman"/>
-                <w:sz w:val="30"/>
-              </w:rPr>
-              <w:t>14+18=</w:t>
-            </w:r>
-          </w:p>
-        </w:tc>
-        <w:tc>
-          <w:tcPr>
-            <w:tcW w:type="dxa" w:w="1987"/>
-          </w:tcPr>
-          <w:p>
-            <w:pPr>
-              <w:jc w:val="left"/>
-            </w:pPr>
-            <w:r>
-              <w:rPr>
-                <w:rFonts w:ascii="TimeNewRoman" w:hAnsi="TimeNewRoman"/>
-                <w:sz w:val="30"/>
-              </w:rPr>
-              <w:t>43-24=</w:t>
-            </w:r>
-          </w:p>
-        </w:tc>
-      </w:tr>
-      <w:tr>
-        <w:tc>
-          <w:tcPr>
-            <w:tcW w:type="dxa" w:w="1987"/>
-          </w:tcPr>
-          <w:p>
-            <w:pPr>
-              <w:jc w:val="left"/>
-            </w:pPr>
-            <w:r>
-              <w:rPr>
-                <w:rFonts w:ascii="TimeNewRoman" w:hAnsi="TimeNewRoman"/>
-                <w:sz w:val="30"/>
-              </w:rPr>
-              <w:t>26+45=</w:t>
-            </w:r>
-          </w:p>
-        </w:tc>
-        <w:tc>
-          <w:tcPr>
-            <w:tcW w:type="dxa" w:w="1987"/>
-          </w:tcPr>
-          <w:p>
-            <w:pPr>
-              <w:jc w:val="left"/>
-            </w:pPr>
-            <w:r>
-              <w:rPr>
-                <w:rFonts w:ascii="TimeNewRoman" w:hAnsi="TimeNewRoman"/>
-                <w:sz w:val="30"/>
-              </w:rPr>
-              <w:t>54+38=</w:t>
-            </w:r>
-          </w:p>
-        </w:tc>
-        <w:tc>
-          <w:tcPr>
-            <w:tcW w:type="dxa" w:w="1987"/>
-          </w:tcPr>
-          <w:p>
-            <w:pPr>
-              <w:jc w:val="left"/>
-            </w:pPr>
-            <w:r>
-              <w:rPr>
-                <w:rFonts w:ascii="TimeNewRoman" w:hAnsi="TimeNewRoman"/>
-                <w:sz w:val="30"/>
-              </w:rPr>
-              <w:t>67-49=</w:t>
-            </w:r>
-          </w:p>
-        </w:tc>
-        <w:tc>
-          <w:tcPr>
-            <w:tcW w:type="dxa" w:w="1987"/>
-          </w:tcPr>
-          <w:p>
-            <w:pPr>
-              <w:jc w:val="left"/>
-            </w:pPr>
-            <w:r>
-              <w:rPr>
-                <w:rFonts w:ascii="TimeNewRoman" w:hAnsi="TimeNewRoman"/>
-                <w:sz w:val="30"/>
-              </w:rPr>
-              <w:t>24+39=</w:t>
-            </w:r>
-          </w:p>
-        </w:tc>
-        <w:tc>
-          <w:tcPr>
-            <w:tcW w:type="dxa" w:w="1987"/>
-          </w:tcPr>
-          <w:p>
-            <w:pPr>
-              <w:jc w:val="left"/>
-            </w:pPr>
-            <w:r>
-              <w:rPr>
-                <w:rFonts w:ascii="TimeNewRoman" w:hAnsi="TimeNewRoman"/>
-                <w:sz w:val="30"/>
-              </w:rPr>
-              <w:t>9+23=</w:t>
-            </w:r>
-          </w:p>
-        </w:tc>
-      </w:tr>
-      <w:tr>
-        <w:tc>
-          <w:tcPr>
-            <w:tcW w:type="dxa" w:w="1987"/>
-          </w:tcPr>
-          <w:p>
-            <w:pPr>
-              <w:jc w:val="left"/>
-            </w:pPr>
-            <w:r>
-              <w:rPr>
-                <w:rFonts w:ascii="TimeNewRoman" w:hAnsi="TimeNewRoman"/>
-                <w:sz w:val="30"/>
-              </w:rPr>
-              <w:t>42+29=</w:t>
-            </w:r>
-          </w:p>
-        </w:tc>
-        <w:tc>
-          <w:tcPr>
-            <w:tcW w:type="dxa" w:w="1987"/>
-          </w:tcPr>
-          <w:p>
-            <w:pPr>
-              <w:jc w:val="left"/>
-            </w:pPr>
-            <w:r>
-              <w:rPr>
-                <w:rFonts w:ascii="TimeNewRoman" w:hAnsi="TimeNewRoman"/>
-                <w:sz w:val="30"/>
-              </w:rPr>
-              <w:t>52-26=</w:t>
-            </w:r>
-          </w:p>
-        </w:tc>
-        <w:tc>
-          <w:tcPr>
-            <w:tcW w:type="dxa" w:w="1987"/>
-          </w:tcPr>
-          <w:p>
-            <w:pPr>
-              <w:jc w:val="left"/>
-            </w:pPr>
-            <w:r>
-              <w:rPr>
-                <w:rFonts w:ascii="TimeNewRoman" w:hAnsi="TimeNewRoman"/>
-                <w:sz w:val="30"/>
-              </w:rPr>
-              <w:t>73-25=</w:t>
-            </w:r>
-          </w:p>
-        </w:tc>
-        <w:tc>
-          <w:tcPr>
-            <w:tcW w:type="dxa" w:w="1987"/>
-          </w:tcPr>
-          <w:p>
-            <w:pPr>
-              <w:jc w:val="left"/>
-            </w:pPr>
-            <w:r>
-              <w:rPr>
-                <w:rFonts w:ascii="TimeNewRoman" w:hAnsi="TimeNewRoman"/>
-                <w:sz w:val="30"/>
-              </w:rPr>
-              <w:t>63-44=</w:t>
-            </w:r>
-          </w:p>
-        </w:tc>
-        <w:tc>
-          <w:tcPr>
-            <w:tcW w:type="dxa" w:w="1987"/>
-          </w:tcPr>
-          <w:p>
-            <w:pPr>
-              <w:jc w:val="left"/>
-            </w:pPr>
-            <w:r>
-              <w:rPr>
-                <w:rFonts w:ascii="TimeNewRoman" w:hAnsi="TimeNewRoman"/>
-                <w:sz w:val="30"/>
-              </w:rPr>
-              <w:t>47+29=</w:t>
-            </w:r>
-          </w:p>
-        </w:tc>
-      </w:tr>
-      <w:tr>
-        <w:tc>
-          <w:tcPr>
-            <w:tcW w:type="dxa" w:w="1987"/>
-          </w:tcPr>
-          <w:p>
-            <w:pPr>
-              <w:jc w:val="left"/>
-            </w:pPr>
-            <w:r>
-              <w:rPr>
-                <w:rFonts w:ascii="TimeNewRoman" w:hAnsi="TimeNewRoman"/>
-                <w:sz w:val="30"/>
-              </w:rPr>
-              <w:t>9+7=</w:t>
-            </w:r>
-          </w:p>
-        </w:tc>
-        <w:tc>
-          <w:tcPr>
-            <w:tcW w:type="dxa" w:w="1987"/>
-          </w:tcPr>
-          <w:p>
-            <w:pPr>
-              <w:jc w:val="left"/>
-            </w:pPr>
-            <w:r>
-              <w:rPr>
-                <w:rFonts w:ascii="TimeNewRoman" w:hAnsi="TimeNewRoman"/>
-                <w:sz w:val="30"/>
-              </w:rPr>
-              <w:t>71-25=</w:t>
-            </w:r>
-          </w:p>
-        </w:tc>
-        <w:tc>
-          <w:tcPr>
-            <w:tcW w:type="dxa" w:w="1987"/>
-          </w:tcPr>
-          <w:p>
-            <w:pPr>
-              <w:jc w:val="left"/>
-            </w:pPr>
-            <w:r>
-              <w:rPr>
-                <w:rFonts w:ascii="TimeNewRoman" w:hAnsi="TimeNewRoman"/>
-                <w:sz w:val="30"/>
-              </w:rPr>
-              <w:t>18+49=</w:t>
-            </w:r>
-          </w:p>
-        </w:tc>
-        <w:tc>
-          <w:tcPr>
-            <w:tcW w:type="dxa" w:w="1987"/>
-          </w:tcPr>
-          <w:p>
-            <w:pPr>
-              <w:jc w:val="left"/>
-            </w:pPr>
-            <w:r>
-              <w:rPr>
-                <w:rFonts w:ascii="TimeNewRoman" w:hAnsi="TimeNewRoman"/>
-                <w:sz w:val="30"/>
-              </w:rPr>
-              <w:t>78+14=</w:t>
-            </w:r>
-          </w:p>
-        </w:tc>
-        <w:tc>
-          <w:tcPr>
-            <w:tcW w:type="dxa" w:w="1987"/>
-          </w:tcPr>
-          <w:p>
-            <w:pPr>
-              <w:jc w:val="left"/>
-            </w:pPr>
-            <w:r>
-              <w:rPr>
-                <w:rFonts w:ascii="TimeNewRoman" w:hAnsi="TimeNewRoman"/>
-                <w:sz w:val="30"/>
-              </w:rPr>
-              <w:t>39+28=</w:t>
-            </w:r>
-          </w:p>
-        </w:tc>
-      </w:tr>
-      <w:tr>
-        <w:tc>
-          <w:tcPr>
-            <w:tcW w:type="dxa" w:w="1987"/>
-          </w:tcPr>
-          <w:p>
-            <w:pPr>
-              <w:jc w:val="left"/>
-            </w:pPr>
-            <w:r>
-              <w:rPr>
-                <w:rFonts w:ascii="TimeNewRoman" w:hAnsi="TimeNewRoman"/>
-                <w:sz w:val="30"/>
-              </w:rPr>
-              <w:t>95-39=</w:t>
-            </w:r>
-          </w:p>
-        </w:tc>
-        <w:tc>
-          <w:tcPr>
-            <w:tcW w:type="dxa" w:w="1987"/>
-          </w:tcPr>
-          <w:p>
-            <w:pPr>
-              <w:jc w:val="left"/>
-            </w:pPr>
-            <w:r>
-              <w:rPr>
-                <w:rFonts w:ascii="TimeNewRoman" w:hAnsi="TimeNewRoman"/>
-                <w:sz w:val="30"/>
-              </w:rPr>
-              <w:t>6+25=</w:t>
-            </w:r>
-          </w:p>
-        </w:tc>
-        <w:tc>
-          <w:tcPr>
-            <w:tcW w:type="dxa" w:w="1987"/>
-          </w:tcPr>
-          <w:p>
-            <w:pPr>
-              <w:jc w:val="left"/>
-            </w:pPr>
-            <w:r>
-              <w:rPr>
-                <w:rFonts w:ascii="TimeNewRoman" w:hAnsi="TimeNewRoman"/>
-                <w:sz w:val="30"/>
-              </w:rPr>
-              <w:t>9+22=</w:t>
-            </w:r>
-          </w:p>
-        </w:tc>
-        <w:tc>
-          <w:tcPr>
-            <w:tcW w:type="dxa" w:w="1987"/>
-          </w:tcPr>
-          <w:p>
-            <w:pPr>
-              <w:jc w:val="left"/>
-            </w:pPr>
-            <w:r>
-              <w:rPr>
-                <w:rFonts w:ascii="TimeNewRoman" w:hAnsi="TimeNewRoman"/>
-                <w:sz w:val="30"/>
-              </w:rPr>
-              <w:t>38+58=</w:t>
-            </w:r>
-          </w:p>
-        </w:tc>
-        <w:tc>
-          <w:tcPr>
-            <w:tcW w:type="dxa" w:w="1987"/>
-          </w:tcPr>
-          <w:p>
-            <w:pPr>
-              <w:jc w:val="left"/>
-            </w:pPr>
-            <w:r>
-              <w:rPr>
-                <w:rFonts w:ascii="TimeNewRoman" w:hAnsi="TimeNewRoman"/>
-                <w:sz w:val="30"/>
-              </w:rPr>
-              <w:t>80-71=</w:t>
-            </w:r>
-          </w:p>
-        </w:tc>
-      </w:tr>
-      <w:tr>
-        <w:tc>
-          <w:tcPr>
-            <w:tcW w:type="dxa" w:w="1987"/>
-          </w:tcPr>
-          <w:p>
-            <w:pPr>
-              <w:jc w:val="left"/>
-            </w:pPr>
-            <w:r>
-              <w:rPr>
-                <w:rFonts w:ascii="TimeNewRoman" w:hAnsi="TimeNewRoman"/>
-                <w:sz w:val="30"/>
-              </w:rPr>
-              <w:t>97-19=</w:t>
-            </w:r>
-          </w:p>
-        </w:tc>
-        <w:tc>
-          <w:tcPr>
-            <w:tcW w:type="dxa" w:w="1987"/>
-          </w:tcPr>
-          <w:p>
-            <w:pPr>
-              <w:jc w:val="left"/>
-            </w:pPr>
-            <w:r>
-              <w:rPr>
-                <w:rFonts w:ascii="TimeNewRoman" w:hAnsi="TimeNewRoman"/>
-                <w:sz w:val="30"/>
-              </w:rPr>
-              <w:t>48+16=</w:t>
-            </w:r>
-          </w:p>
-        </w:tc>
-        <w:tc>
-          <w:tcPr>
-            <w:tcW w:type="dxa" w:w="1987"/>
-          </w:tcPr>
-          <w:p>
-            <w:pPr>
-              <w:jc w:val="left"/>
-            </w:pPr>
-            <w:r>
-              <w:rPr>
-                <w:rFonts w:ascii="TimeNewRoman" w:hAnsi="TimeNewRoman"/>
-                <w:sz w:val="30"/>
-              </w:rPr>
-              <w:t>38+53=</w:t>
-            </w:r>
-          </w:p>
-        </w:tc>
-        <w:tc>
-          <w:tcPr>
-            <w:tcW w:type="dxa" w:w="1987"/>
-          </w:tcPr>
-          <w:p>
-            <w:pPr>
-              <w:jc w:val="left"/>
-            </w:pPr>
-            <w:r>
-              <w:rPr>
-                <w:rFonts w:ascii="TimeNewRoman" w:hAnsi="TimeNewRoman"/>
-                <w:sz w:val="30"/>
-              </w:rPr>
-              <w:t>15+47=</w:t>
-            </w:r>
-          </w:p>
-        </w:tc>
-        <w:tc>
-          <w:tcPr>
-            <w:tcW w:type="dxa" w:w="1987"/>
-          </w:tcPr>
-          <w:p>
-            <w:pPr>
-              <w:jc w:val="left"/>
-            </w:pPr>
-            <w:r>
-              <w:rPr>
-                <w:rFonts w:ascii="TimeNewRoman" w:hAnsi="TimeNewRoman"/>
-                <w:sz w:val="30"/>
-              </w:rPr>
-              <w:t>51-36=</w:t>
-            </w:r>
-          </w:p>
-        </w:tc>
-      </w:tr>
-      <w:tr>
-        <w:tc>
-          <w:tcPr>
-            <w:tcW w:type="dxa" w:w="1987"/>
-          </w:tcPr>
-          <w:p>
-            <w:pPr>
-              <w:jc w:val="left"/>
-            </w:pPr>
-            <w:r>
-              <w:rPr>
-                <w:rFonts w:ascii="TimeNewRoman" w:hAnsi="TimeNewRoman"/>
-                <w:sz w:val="30"/>
-              </w:rPr>
-              <w:t>90-45=</w:t>
-            </w:r>
-          </w:p>
-        </w:tc>
-        <w:tc>
-          <w:tcPr>
-            <w:tcW w:type="dxa" w:w="1987"/>
-          </w:tcPr>
-          <w:p>
-            <w:pPr>
-              <w:jc w:val="left"/>
-            </w:pPr>
-            <w:r>
-              <w:rPr>
-                <w:rFonts w:ascii="TimeNewRoman" w:hAnsi="TimeNewRoman"/>
-                <w:sz w:val="30"/>
-              </w:rPr>
-              <w:t>25+18=</w:t>
-            </w:r>
-          </w:p>
-        </w:tc>
-        <w:tc>
-          <w:tcPr>
-            <w:tcW w:type="dxa" w:w="1987"/>
-          </w:tcPr>
-          <w:p>
-            <w:pPr>
-              <w:jc w:val="left"/>
-            </w:pPr>
-            <w:r>
-              <w:rPr>
-                <w:rFonts w:ascii="TimeNewRoman" w:hAnsi="TimeNewRoman"/>
-                <w:sz w:val="30"/>
-              </w:rPr>
-              <w:t>43-28=</w:t>
-            </w:r>
-          </w:p>
-        </w:tc>
-        <w:tc>
-          <w:tcPr>
-            <w:tcW w:type="dxa" w:w="1987"/>
-          </w:tcPr>
-          <w:p>
-            <w:pPr>
-              <w:jc w:val="left"/>
-            </w:pPr>
-            <w:r>
-              <w:rPr>
-                <w:rFonts w:ascii="TimeNewRoman" w:hAnsi="TimeNewRoman"/>
-                <w:sz w:val="30"/>
-              </w:rPr>
-              <w:t>94-5=</w:t>
-            </w:r>
-          </w:p>
-        </w:tc>
-        <w:tc>
-          <w:tcPr>
-            <w:tcW w:type="dxa" w:w="1987"/>
-          </w:tcPr>
-          <w:p>
-            <w:pPr>
-              <w:jc w:val="left"/>
-            </w:pPr>
-            <w:r>
-              <w:rPr>
-                <w:rFonts w:ascii="TimeNewRoman" w:hAnsi="TimeNewRoman"/>
-                <w:sz w:val="30"/>
-              </w:rPr>
-              <w:t>94-9=</w:t>
-            </w:r>
-          </w:p>
-        </w:tc>
-      </w:tr>
-      <w:tr>
-        <w:tc>
-          <w:tcPr>
-            <w:tcW w:type="dxa" w:w="1987"/>
-          </w:tcPr>
-          <w:p>
-            <w:pPr>
-              <w:jc w:val="left"/>
-            </w:pPr>
-            <w:r>
-              <w:rPr>
-                <w:rFonts w:ascii="TimeNewRoman" w:hAnsi="TimeNewRoman"/>
-                <w:sz w:val="30"/>
-              </w:rPr>
-              <w:t>46-18=</w:t>
-            </w:r>
-          </w:p>
-        </w:tc>
-        <w:tc>
-          <w:tcPr>
-            <w:tcW w:type="dxa" w:w="1987"/>
-          </w:tcPr>
-          <w:p>
-            <w:pPr>
-              <w:jc w:val="left"/>
-            </w:pPr>
-            <w:r>
-              <w:rPr>
-                <w:rFonts w:ascii="TimeNewRoman" w:hAnsi="TimeNewRoman"/>
-                <w:sz w:val="30"/>
-              </w:rPr>
-              <w:t>6+78=</w:t>
-            </w:r>
-          </w:p>
-        </w:tc>
-        <w:tc>
-          <w:tcPr>
-            <w:tcW w:type="dxa" w:w="1987"/>
-          </w:tcPr>
-          <w:p>
-            <w:pPr>
-              <w:jc w:val="left"/>
-            </w:pPr>
-            <w:r>
-              <w:rPr>
-                <w:rFonts w:ascii="TimeNewRoman" w:hAnsi="TimeNewRoman"/>
-                <w:sz w:val="30"/>
-              </w:rPr>
-              <w:t>47+24=</w:t>
-            </w:r>
-          </w:p>
-        </w:tc>
-        <w:tc>
-          <w:tcPr>
-            <w:tcW w:type="dxa" w:w="1987"/>
-          </w:tcPr>
-          <w:p>
-            <w:pPr>
-              <w:jc w:val="left"/>
-            </w:pPr>
-            <w:r>
-              <w:rPr>
-                <w:rFonts w:ascii="TimeNewRoman" w:hAnsi="TimeNewRoman"/>
-                <w:sz w:val="30"/>
-              </w:rPr>
-              <w:t>46-38=</w:t>
-            </w:r>
-          </w:p>
-        </w:tc>
-        <w:tc>
-          <w:tcPr>
-            <w:tcW w:type="dxa" w:w="1987"/>
-          </w:tcPr>
-          <w:p>
-            <w:pPr>
-              <w:jc w:val="left"/>
-            </w:pPr>
-            <w:r>
-              <w:rPr>
-                <w:rFonts w:ascii="TimeNewRoman" w:hAnsi="TimeNewRoman"/>
-                <w:sz w:val="30"/>
-              </w:rPr>
-              <w:t>83-14=</w:t>
-            </w:r>
-          </w:p>
-        </w:tc>
-      </w:tr>
-      <w:tr>
-        <w:tc>
-          <w:tcPr>
-            <w:tcW w:type="dxa" w:w="1987"/>
-          </w:tcPr>
-          <w:p>
-            <w:pPr>
-              <w:jc w:val="left"/>
-            </w:pPr>
-            <w:r>
-              <w:rPr>
-                <w:rFonts w:ascii="TimeNewRoman" w:hAnsi="TimeNewRoman"/>
-                <w:sz w:val="30"/>
-              </w:rPr>
-              <w:t>65-36=</w:t>
-            </w:r>
-          </w:p>
-        </w:tc>
-        <w:tc>
-          <w:tcPr>
-            <w:tcW w:type="dxa" w:w="1987"/>
-          </w:tcPr>
-          <w:p>
-            <w:pPr>
-              <w:jc w:val="left"/>
-            </w:pPr>
-            <w:r>
-              <w:rPr>
-                <w:rFonts w:ascii="TimeNewRoman" w:hAnsi="TimeNewRoman"/>
-                <w:sz w:val="30"/>
-              </w:rPr>
-              <w:t>20-12=</w:t>
-            </w:r>
-          </w:p>
-        </w:tc>
-        <w:tc>
-          <w:tcPr>
-            <w:tcW w:type="dxa" w:w="1987"/>
-          </w:tcPr>
-          <w:p>
-            <w:pPr>
-              <w:jc w:val="left"/>
-            </w:pPr>
-            <w:r>
-              <w:rPr>
-                <w:rFonts w:ascii="TimeNewRoman" w:hAnsi="TimeNewRoman"/>
-                <w:sz w:val="30"/>
-              </w:rPr>
-              <w:t>48+49=</w:t>
-            </w:r>
-          </w:p>
-        </w:tc>
-        <w:tc>
-          <w:tcPr>
-            <w:tcW w:type="dxa" w:w="1987"/>
-          </w:tcPr>
-          <w:p>
-            <w:pPr>
-              <w:jc w:val="left"/>
-            </w:pPr>
-            <w:r>
-              <w:rPr>
-                <w:rFonts w:ascii="TimeNewRoman" w:hAnsi="TimeNewRoman"/>
-                <w:sz w:val="30"/>
-              </w:rPr>
-              <w:t>65-7=</w:t>
-            </w:r>
-          </w:p>
-        </w:tc>
-        <w:tc>
-          <w:tcPr>
-            <w:tcW w:type="dxa" w:w="1987"/>
-          </w:tcPr>
-          <w:p>
-            <w:pPr>
-              <w:jc w:val="left"/>
-            </w:pPr>
-            <w:r>
-              <w:rPr>
-                <w:rFonts w:ascii="TimeNewRoman" w:hAnsi="TimeNewRoman"/>
-                <w:sz w:val="30"/>
-              </w:rPr>
-              <w:t>50-32=</w:t>
-            </w:r>
-          </w:p>
-        </w:tc>
-      </w:tr>
-      <w:tr>
-        <w:tc>
-          <w:tcPr>
-            <w:tcW w:type="dxa" w:w="1987"/>
-          </w:tcPr>
-          <w:p>
-            <w:pPr>
-              <w:jc w:val="left"/>
-            </w:pPr>
-            <w:r>
-              <w:rPr>
-                <w:rFonts w:ascii="TimeNewRoman" w:hAnsi="TimeNewRoman"/>
-                <w:sz w:val="30"/>
-              </w:rPr>
-              <w:t>70-49=</w:t>
-            </w:r>
-          </w:p>
-        </w:tc>
-        <w:tc>
-          <w:tcPr>
-            <w:tcW w:type="dxa" w:w="1987"/>
-          </w:tcPr>
-          <w:p>
-            <w:pPr>
-              <w:jc w:val="left"/>
-            </w:pPr>
-            <w:r>
-              <w:rPr>
-                <w:rFonts w:ascii="TimeNewRoman" w:hAnsi="TimeNewRoman"/>
-                <w:sz w:val="30"/>
-              </w:rPr>
-              <w:t>19+34=</w:t>
-            </w:r>
-          </w:p>
-        </w:tc>
-        <w:tc>
-          <w:tcPr>
-            <w:tcW w:type="dxa" w:w="1987"/>
-          </w:tcPr>
-          <w:p>
-            <w:pPr>
-              <w:jc w:val="left"/>
-            </w:pPr>
-            <w:r>
-              <w:rPr>
-                <w:rFonts w:ascii="TimeNewRoman" w:hAnsi="TimeNewRoman"/>
-                <w:sz w:val="30"/>
-              </w:rPr>
-              <w:t>81-32=</w:t>
-            </w:r>
-          </w:p>
-        </w:tc>
-        <w:tc>
-          <w:tcPr>
-            <w:tcW w:type="dxa" w:w="1987"/>
-          </w:tcPr>
-          <w:p>
-            <w:pPr>
-              <w:jc w:val="left"/>
-            </w:pPr>
-            <w:r>
-              <w:rPr>
-                <w:rFonts w:ascii="TimeNewRoman" w:hAnsi="TimeNewRoman"/>
-                <w:sz w:val="30"/>
-              </w:rPr>
-              <w:t>49+18=</w:t>
-            </w:r>
-          </w:p>
-        </w:tc>
-        <w:tc>
-          <w:tcPr>
-            <w:tcW w:type="dxa" w:w="1987"/>
-          </w:tcPr>
-          <w:p>
-            <w:pPr>
-              <w:jc w:val="left"/>
-            </w:pPr>
-            <w:r>
-              <w:rPr>
-                <w:rFonts w:ascii="TimeNewRoman" w:hAnsi="TimeNewRoman"/>
-                <w:sz w:val="30"/>
-              </w:rPr>
-              <w:t>27+48=</w:t>
-            </w:r>
-          </w:p>
-        </w:tc>
-      </w:tr>
-      <w:tr>
-        <w:tc>
-          <w:tcPr>
-            <w:tcW w:type="dxa" w:w="1987"/>
-          </w:tcPr>
-          <w:p>
-            <w:pPr>
-              <w:jc w:val="left"/>
-            </w:pPr>
-            <w:r>
-              <w:rPr>
-                <w:rFonts w:ascii="TimeNewRoman" w:hAnsi="TimeNewRoman"/>
-                <w:sz w:val="30"/>
-              </w:rPr>
-              <w:t>78+15=</w:t>
-            </w:r>
-          </w:p>
-        </w:tc>
-        <w:tc>
-          <w:tcPr>
-            <w:tcW w:type="dxa" w:w="1987"/>
-          </w:tcPr>
-          <w:p>
-            <w:pPr>
-              <w:jc w:val="left"/>
-            </w:pPr>
-            <w:r>
-              <w:rPr>
-                <w:rFonts w:ascii="TimeNewRoman" w:hAnsi="TimeNewRoman"/>
-                <w:sz w:val="30"/>
-              </w:rPr>
-              <w:t>86-18=</w:t>
-            </w:r>
-          </w:p>
-        </w:tc>
-        <w:tc>
-          <w:tcPr>
-            <w:tcW w:type="dxa" w:w="1987"/>
-          </w:tcPr>
-          <w:p>
-            <w:pPr>
-              <w:jc w:val="left"/>
-            </w:pPr>
-            <w:r>
-              <w:rPr>
-                <w:rFonts w:ascii="TimeNewRoman" w:hAnsi="TimeNewRoman"/>
-                <w:sz w:val="30"/>
-              </w:rPr>
-              <w:t>32-5=</w:t>
-            </w:r>
-          </w:p>
-        </w:tc>
-        <w:tc>
-          <w:tcPr>
-            <w:tcW w:type="dxa" w:w="1987"/>
-          </w:tcPr>
-          <w:p>
-            <w:pPr>
-              <w:jc w:val="left"/>
-            </w:pPr>
-            <w:r>
-              <w:rPr>
-                <w:rFonts w:ascii="TimeNewRoman" w:hAnsi="TimeNewRoman"/>
-                <w:sz w:val="30"/>
-              </w:rPr>
-              <w:t>65-28=</w:t>
-            </w:r>
-          </w:p>
-        </w:tc>
-        <w:tc>
-          <w:tcPr>
-            <w:tcW w:type="dxa" w:w="1987"/>
-          </w:tcPr>
-          <w:p>
-            <w:pPr>
-              <w:jc w:val="left"/>
-            </w:pPr>
-            <w:r>
-              <w:rPr>
-                <w:rFonts w:ascii="TimeNewRoman" w:hAnsi="TimeNewRoman"/>
-                <w:sz w:val="30"/>
-              </w:rPr>
-              <w:t>71-8=</w:t>
+              <w:t>75-36=</w:t>
             </w:r>
           </w:p>
         </w:tc>

</xml_diff>

<commit_message>
Update master to output generated at d75bc8b
</commit_message>
<xml_diff>
--- a/adc-sbb-within100.docx
+++ b/adc-sbb-within100.docx
@@ -40,7 +40,7 @@
                 <w:rFonts w:ascii="TimeNewRoman" w:hAnsi="TimeNewRoman"/>
                 <w:sz w:val="30"/>
               </w:rPr>
-              <w:t>66+5=</w:t>
+              <w:t>18+27=</w:t>
             </w:r>
           </w:p>
         </w:tc>
@@ -57,7 +57,7 @@
                 <w:rFonts w:ascii="TimeNewRoman" w:hAnsi="TimeNewRoman"/>
                 <w:sz w:val="30"/>
               </w:rPr>
-              <w:t>74-45=</w:t>
+              <w:t>64-15=</w:t>
             </w:r>
           </w:p>
         </w:tc>
@@ -74,7 +74,7 @@
                 <w:rFonts w:ascii="TimeNewRoman" w:hAnsi="TimeNewRoman"/>
                 <w:sz w:val="30"/>
               </w:rPr>
-              <w:t>84-36=</w:t>
+              <w:t>72-5=</w:t>
             </w:r>
           </w:p>
         </w:tc>
@@ -91,7 +91,7 @@
                 <w:rFonts w:ascii="TimeNewRoman" w:hAnsi="TimeNewRoman"/>
                 <w:sz w:val="30"/>
               </w:rPr>
-              <w:t>29+52=</w:t>
+              <w:t>28+6=</w:t>
             </w:r>
           </w:p>
         </w:tc>
@@ -108,7 +108,7 @@
                 <w:rFonts w:ascii="TimeNewRoman" w:hAnsi="TimeNewRoman"/>
                 <w:sz w:val="30"/>
               </w:rPr>
-              <w:t>39+43=</w:t>
+              <w:t>38+37=</w:t>
             </w:r>
           </w:p>
         </w:tc>
@@ -127,7 +127,7 @@
                 <w:rFonts w:ascii="TimeNewRoman" w:hAnsi="TimeNewRoman"/>
                 <w:sz w:val="30"/>
               </w:rPr>
-              <w:t>72-29=</w:t>
+              <w:t>60-3=</w:t>
             </w:r>
           </w:p>
         </w:tc>
@@ -144,7 +144,7 @@
                 <w:rFonts w:ascii="TimeNewRoman" w:hAnsi="TimeNewRoman"/>
                 <w:sz w:val="30"/>
               </w:rPr>
-              <w:t>96-38=</w:t>
+              <w:t>63-6=</w:t>
             </w:r>
           </w:p>
         </w:tc>
@@ -161,7 +161,7 @@
                 <w:rFonts w:ascii="TimeNewRoman" w:hAnsi="TimeNewRoman"/>
                 <w:sz w:val="30"/>
               </w:rPr>
-              <w:t>14+49=</w:t>
+              <w:t>83-8=</w:t>
             </w:r>
           </w:p>
         </w:tc>
@@ -178,7 +178,7 @@
                 <w:rFonts w:ascii="TimeNewRoman" w:hAnsi="TimeNewRoman"/>
                 <w:sz w:val="30"/>
               </w:rPr>
-              <w:t>5+58=</w:t>
+              <w:t>16+76=</w:t>
             </w:r>
           </w:p>
         </w:tc>
@@ -195,7 +195,7 @@
                 <w:rFonts w:ascii="TimeNewRoman" w:hAnsi="TimeNewRoman"/>
                 <w:sz w:val="30"/>
               </w:rPr>
-              <w:t>18+15=</w:t>
+              <w:t>68+7=</w:t>
             </w:r>
           </w:p>
         </w:tc>
@@ -214,7 +214,7 @@
                 <w:rFonts w:ascii="TimeNewRoman" w:hAnsi="TimeNewRoman"/>
                 <w:sz w:val="30"/>
               </w:rPr>
-              <w:t>55+27=</w:t>
+              <w:t>84-56=</w:t>
             </w:r>
           </w:p>
         </w:tc>
@@ -231,7 +231,7 @@
                 <w:rFonts w:ascii="TimeNewRoman" w:hAnsi="TimeNewRoman"/>
                 <w:sz w:val="30"/>
               </w:rPr>
-              <w:t>23-16=</w:t>
+              <w:t>7+15=</w:t>
             </w:r>
           </w:p>
         </w:tc>
@@ -248,7 +248,7 @@
                 <w:rFonts w:ascii="TimeNewRoman" w:hAnsi="TimeNewRoman"/>
                 <w:sz w:val="30"/>
               </w:rPr>
-              <w:t>23-16=</w:t>
+              <w:t>6+85=</w:t>
             </w:r>
           </w:p>
         </w:tc>
@@ -265,7 +265,7 @@
                 <w:rFonts w:ascii="TimeNewRoman" w:hAnsi="TimeNewRoman"/>
                 <w:sz w:val="30"/>
               </w:rPr>
-              <w:t>24-7=</w:t>
+              <w:t>81-37=</w:t>
             </w:r>
           </w:p>
         </w:tc>
@@ -282,7 +282,7 @@
                 <w:rFonts w:ascii="TimeNewRoman" w:hAnsi="TimeNewRoman"/>
                 <w:sz w:val="30"/>
               </w:rPr>
-              <w:t>71-36=</w:t>
+              <w:t>34+27=</w:t>
             </w:r>
           </w:p>
         </w:tc>
@@ -301,7 +301,7 @@
                 <w:rFonts w:ascii="TimeNewRoman" w:hAnsi="TimeNewRoman"/>
                 <w:sz w:val="30"/>
               </w:rPr>
-              <w:t>25-17=</w:t>
+              <w:t>6+9=</w:t>
             </w:r>
           </w:p>
         </w:tc>
@@ -318,24 +318,7 @@
                 <w:rFonts w:ascii="TimeNewRoman" w:hAnsi="TimeNewRoman"/>
                 <w:sz w:val="30"/>
               </w:rPr>
-              <w:t>38+48=</w:t>
-            </w:r>
-          </w:p>
-        </w:tc>
-        <w:tc>
-          <w:tcPr>
-            <w:tcW w:type="dxa" w:w="1987"/>
-          </w:tcPr>
-          <w:p>
-            <w:pPr>
-              <w:jc w:val="left"/>
-            </w:pPr>
-            <w:r>
-              <w:rPr>
-                <w:rFonts w:ascii="TimeNewRoman" w:hAnsi="TimeNewRoman"/>
-                <w:sz w:val="30"/>
-              </w:rPr>
-              <w:t>95-8=</w:t>
+              <w:t>60-21=</w:t>
             </w:r>
           </w:p>
         </w:tc>
@@ -369,7 +352,24 @@
                 <w:rFonts w:ascii="TimeNewRoman" w:hAnsi="TimeNewRoman"/>
                 <w:sz w:val="30"/>
               </w:rPr>
-              <w:t>58+9=</w:t>
+              <w:t>76+19=</w:t>
+            </w:r>
+          </w:p>
+        </w:tc>
+        <w:tc>
+          <w:tcPr>
+            <w:tcW w:type="dxa" w:w="1987"/>
+          </w:tcPr>
+          <w:p>
+            <w:pPr>
+              <w:jc w:val="left"/>
+            </w:pPr>
+            <w:r>
+              <w:rPr>
+                <w:rFonts w:ascii="TimeNewRoman" w:hAnsi="TimeNewRoman"/>
+                <w:sz w:val="30"/>
+              </w:rPr>
+              <w:t>86-18=</w:t>
             </w:r>
           </w:p>
         </w:tc>
@@ -388,7 +388,7 @@
                 <w:rFonts w:ascii="TimeNewRoman" w:hAnsi="TimeNewRoman"/>
                 <w:sz w:val="30"/>
               </w:rPr>
-              <w:t>38+27=</w:t>
+              <w:t>8+23=</w:t>
             </w:r>
           </w:p>
         </w:tc>
@@ -405,7 +405,7 @@
                 <w:rFonts w:ascii="TimeNewRoman" w:hAnsi="TimeNewRoman"/>
                 <w:sz w:val="30"/>
               </w:rPr>
-              <w:t>45+7=</w:t>
+              <w:t>62-54=</w:t>
             </w:r>
           </w:p>
         </w:tc>
@@ -422,7 +422,7 @@
                 <w:rFonts w:ascii="TimeNewRoman" w:hAnsi="TimeNewRoman"/>
                 <w:sz w:val="30"/>
               </w:rPr>
-              <w:t>82-35=</w:t>
+              <w:t>47+24=</w:t>
             </w:r>
           </w:p>
         </w:tc>
@@ -439,7 +439,7 @@
                 <w:rFonts w:ascii="TimeNewRoman" w:hAnsi="TimeNewRoman"/>
                 <w:sz w:val="30"/>
               </w:rPr>
-              <w:t>63-17=</w:t>
+              <w:t>25-7=</w:t>
             </w:r>
           </w:p>
         </w:tc>
@@ -456,7 +456,7 @@
                 <w:rFonts w:ascii="TimeNewRoman" w:hAnsi="TimeNewRoman"/>
                 <w:sz w:val="30"/>
               </w:rPr>
-              <w:t>7+9=</w:t>
+              <w:t>72-56=</w:t>
             </w:r>
           </w:p>
         </w:tc>
@@ -475,7 +475,7 @@
                 <w:rFonts w:ascii="TimeNewRoman" w:hAnsi="TimeNewRoman"/>
                 <w:sz w:val="30"/>
               </w:rPr>
-              <w:t>7+17=</w:t>
+              <w:t>32-14=</w:t>
             </w:r>
           </w:p>
         </w:tc>
@@ -492,7 +492,7 @@
                 <w:rFonts w:ascii="TimeNewRoman" w:hAnsi="TimeNewRoman"/>
                 <w:sz w:val="30"/>
               </w:rPr>
-              <w:t>78+13=</w:t>
+              <w:t>96-57=</w:t>
             </w:r>
           </w:p>
         </w:tc>
@@ -509,7 +509,7 @@
                 <w:rFonts w:ascii="TimeNewRoman" w:hAnsi="TimeNewRoman"/>
                 <w:sz w:val="30"/>
               </w:rPr>
-              <w:t>71-36=</w:t>
+              <w:t>59+3=</w:t>
             </w:r>
           </w:p>
         </w:tc>
@@ -526,7 +526,7 @@
                 <w:rFonts w:ascii="TimeNewRoman" w:hAnsi="TimeNewRoman"/>
                 <w:sz w:val="30"/>
               </w:rPr>
-              <w:t>9+23=</w:t>
+              <w:t>38+44=</w:t>
             </w:r>
           </w:p>
         </w:tc>
@@ -543,12 +543,324 @@
                 <w:rFonts w:ascii="TimeNewRoman" w:hAnsi="TimeNewRoman"/>
                 <w:sz w:val="30"/>
               </w:rPr>
-              <w:t>57+17=</w:t>
+              <w:t>58+28=</w:t>
             </w:r>
           </w:p>
         </w:tc>
       </w:tr>
       <w:tr>
+        <w:tc>
+          <w:tcPr>
+            <w:tcW w:type="dxa" w:w="1987"/>
+          </w:tcPr>
+          <w:p>
+            <w:pPr>
+              <w:jc w:val="left"/>
+            </w:pPr>
+            <w:r>
+              <w:rPr>
+                <w:rFonts w:ascii="TimeNewRoman" w:hAnsi="TimeNewRoman"/>
+                <w:sz w:val="30"/>
+              </w:rPr>
+              <w:t>66-38=</w:t>
+            </w:r>
+          </w:p>
+        </w:tc>
+        <w:tc>
+          <w:tcPr>
+            <w:tcW w:type="dxa" w:w="1987"/>
+          </w:tcPr>
+          <w:p>
+            <w:pPr>
+              <w:jc w:val="left"/>
+            </w:pPr>
+            <w:r>
+              <w:rPr>
+                <w:rFonts w:ascii="TimeNewRoman" w:hAnsi="TimeNewRoman"/>
+                <w:sz w:val="30"/>
+              </w:rPr>
+              <w:t>27+29=</w:t>
+            </w:r>
+          </w:p>
+        </w:tc>
+        <w:tc>
+          <w:tcPr>
+            <w:tcW w:type="dxa" w:w="1987"/>
+          </w:tcPr>
+          <w:p>
+            <w:pPr>
+              <w:jc w:val="left"/>
+            </w:pPr>
+            <w:r>
+              <w:rPr>
+                <w:rFonts w:ascii="TimeNewRoman" w:hAnsi="TimeNewRoman"/>
+                <w:sz w:val="30"/>
+              </w:rPr>
+              <w:t>39+34=</w:t>
+            </w:r>
+          </w:p>
+        </w:tc>
+        <w:tc>
+          <w:tcPr>
+            <w:tcW w:type="dxa" w:w="1987"/>
+          </w:tcPr>
+          <w:p>
+            <w:pPr>
+              <w:jc w:val="left"/>
+            </w:pPr>
+            <w:r>
+              <w:rPr>
+                <w:rFonts w:ascii="TimeNewRoman" w:hAnsi="TimeNewRoman"/>
+                <w:sz w:val="30"/>
+              </w:rPr>
+              <w:t>9+46=</w:t>
+            </w:r>
+          </w:p>
+        </w:tc>
+        <w:tc>
+          <w:tcPr>
+            <w:tcW w:type="dxa" w:w="1987"/>
+          </w:tcPr>
+          <w:p>
+            <w:pPr>
+              <w:jc w:val="left"/>
+            </w:pPr>
+            <w:r>
+              <w:rPr>
+                <w:rFonts w:ascii="TimeNewRoman" w:hAnsi="TimeNewRoman"/>
+                <w:sz w:val="30"/>
+              </w:rPr>
+              <w:t>26+46=</w:t>
+            </w:r>
+          </w:p>
+        </w:tc>
+      </w:tr>
+      <w:tr>
+        <w:tc>
+          <w:tcPr>
+            <w:tcW w:type="dxa" w:w="1987"/>
+          </w:tcPr>
+          <w:p>
+            <w:pPr>
+              <w:jc w:val="left"/>
+            </w:pPr>
+            <w:r>
+              <w:rPr>
+                <w:rFonts w:ascii="TimeNewRoman" w:hAnsi="TimeNewRoman"/>
+                <w:sz w:val="30"/>
+              </w:rPr>
+              <w:t>7+46=</w:t>
+            </w:r>
+          </w:p>
+        </w:tc>
+        <w:tc>
+          <w:tcPr>
+            <w:tcW w:type="dxa" w:w="1987"/>
+          </w:tcPr>
+          <w:p>
+            <w:pPr>
+              <w:jc w:val="left"/>
+            </w:pPr>
+            <w:r>
+              <w:rPr>
+                <w:rFonts w:ascii="TimeNewRoman" w:hAnsi="TimeNewRoman"/>
+                <w:sz w:val="30"/>
+              </w:rPr>
+              <w:t>51-17=</w:t>
+            </w:r>
+          </w:p>
+        </w:tc>
+        <w:tc>
+          <w:tcPr>
+            <w:tcW w:type="dxa" w:w="1987"/>
+          </w:tcPr>
+          <w:p>
+            <w:pPr>
+              <w:jc w:val="left"/>
+            </w:pPr>
+            <w:r>
+              <w:rPr>
+                <w:rFonts w:ascii="TimeNewRoman" w:hAnsi="TimeNewRoman"/>
+                <w:sz w:val="30"/>
+              </w:rPr>
+              <w:t>25+36=</w:t>
+            </w:r>
+          </w:p>
+        </w:tc>
+        <w:tc>
+          <w:tcPr>
+            <w:tcW w:type="dxa" w:w="1987"/>
+          </w:tcPr>
+          <w:p>
+            <w:pPr>
+              <w:jc w:val="left"/>
+            </w:pPr>
+            <w:r>
+              <w:rPr>
+                <w:rFonts w:ascii="TimeNewRoman" w:hAnsi="TimeNewRoman"/>
+                <w:sz w:val="30"/>
+              </w:rPr>
+              <w:t>59+7=</w:t>
+            </w:r>
+          </w:p>
+        </w:tc>
+        <w:tc>
+          <w:tcPr>
+            <w:tcW w:type="dxa" w:w="1987"/>
+          </w:tcPr>
+          <w:p>
+            <w:pPr>
+              <w:jc w:val="left"/>
+            </w:pPr>
+            <w:r>
+              <w:rPr>
+                <w:rFonts w:ascii="TimeNewRoman" w:hAnsi="TimeNewRoman"/>
+                <w:sz w:val="30"/>
+              </w:rPr>
+              <w:t>58+4=</w:t>
+            </w:r>
+          </w:p>
+        </w:tc>
+      </w:tr>
+      <w:tr>
+        <w:tc>
+          <w:tcPr>
+            <w:tcW w:type="dxa" w:w="1987"/>
+          </w:tcPr>
+          <w:p>
+            <w:pPr>
+              <w:jc w:val="left"/>
+            </w:pPr>
+            <w:r>
+              <w:rPr>
+                <w:rFonts w:ascii="TimeNewRoman" w:hAnsi="TimeNewRoman"/>
+                <w:sz w:val="30"/>
+              </w:rPr>
+              <w:t>81-9=</w:t>
+            </w:r>
+          </w:p>
+        </w:tc>
+        <w:tc>
+          <w:tcPr>
+            <w:tcW w:type="dxa" w:w="1987"/>
+          </w:tcPr>
+          <w:p>
+            <w:pPr>
+              <w:jc w:val="left"/>
+            </w:pPr>
+            <w:r>
+              <w:rPr>
+                <w:rFonts w:ascii="TimeNewRoman" w:hAnsi="TimeNewRoman"/>
+                <w:sz w:val="30"/>
+              </w:rPr>
+              <w:t>39+38=</w:t>
+            </w:r>
+          </w:p>
+        </w:tc>
+        <w:tc>
+          <w:tcPr>
+            <w:tcW w:type="dxa" w:w="1987"/>
+          </w:tcPr>
+          <w:p>
+            <w:pPr>
+              <w:jc w:val="left"/>
+            </w:pPr>
+            <w:r>
+              <w:rPr>
+                <w:rFonts w:ascii="TimeNewRoman" w:hAnsi="TimeNewRoman"/>
+                <w:sz w:val="30"/>
+              </w:rPr>
+              <w:t>45-7=</w:t>
+            </w:r>
+          </w:p>
+        </w:tc>
+        <w:tc>
+          <w:tcPr>
+            <w:tcW w:type="dxa" w:w="1987"/>
+          </w:tcPr>
+          <w:p>
+            <w:pPr>
+              <w:jc w:val="left"/>
+            </w:pPr>
+            <w:r>
+              <w:rPr>
+                <w:rFonts w:ascii="TimeNewRoman" w:hAnsi="TimeNewRoman"/>
+                <w:sz w:val="30"/>
+              </w:rPr>
+              <w:t>29+15=</w:t>
+            </w:r>
+          </w:p>
+        </w:tc>
+        <w:tc>
+          <w:tcPr>
+            <w:tcW w:type="dxa" w:w="1987"/>
+          </w:tcPr>
+          <w:p>
+            <w:pPr>
+              <w:jc w:val="left"/>
+            </w:pPr>
+            <w:r>
+              <w:rPr>
+                <w:rFonts w:ascii="TimeNewRoman" w:hAnsi="TimeNewRoman"/>
+                <w:sz w:val="30"/>
+              </w:rPr>
+              <w:t>33+39=</w:t>
+            </w:r>
+          </w:p>
+        </w:tc>
+      </w:tr>
+      <w:tr>
+        <w:tc>
+          <w:tcPr>
+            <w:tcW w:type="dxa" w:w="1987"/>
+          </w:tcPr>
+          <w:p>
+            <w:pPr>
+              <w:jc w:val="left"/>
+            </w:pPr>
+            <w:r>
+              <w:rPr>
+                <w:rFonts w:ascii="TimeNewRoman" w:hAnsi="TimeNewRoman"/>
+                <w:sz w:val="30"/>
+              </w:rPr>
+              <w:t>94-6=</w:t>
+            </w:r>
+          </w:p>
+        </w:tc>
+        <w:tc>
+          <w:tcPr>
+            <w:tcW w:type="dxa" w:w="1987"/>
+          </w:tcPr>
+          <w:p>
+            <w:pPr>
+              <w:jc w:val="left"/>
+            </w:pPr>
+            <w:r>
+              <w:rPr>
+                <w:rFonts w:ascii="TimeNewRoman" w:hAnsi="TimeNewRoman"/>
+                <w:sz w:val="30"/>
+              </w:rPr>
+              <w:t>50-2=</w:t>
+            </w:r>
+          </w:p>
+        </w:tc>
+        <w:tc>
+          <w:tcPr>
+            <w:tcW w:type="dxa" w:w="1987"/>
+          </w:tcPr>
+          <w:p>
+            <w:pPr>
+              <w:jc w:val="left"/>
+            </w:pPr>
+            <w:r>
+              <w:rPr>
+                <w:rFonts w:ascii="TimeNewRoman" w:hAnsi="TimeNewRoman"/>
+                <w:sz w:val="30"/>
+              </w:rPr>
+              <w:t>66-48=</w:t>
+            </w:r>
+          </w:p>
+        </w:tc>
         <w:tc>
           <w:tcPr>
             <w:tcW w:type="dxa" w:w="1987"/>
@@ -579,58 +891,7 @@
                 <w:rFonts w:ascii="TimeNewRoman" w:hAnsi="TimeNewRoman"/>
                 <w:sz w:val="30"/>
               </w:rPr>
-              <w:t>46+28=</w:t>
-            </w:r>
-          </w:p>
-        </w:tc>
-        <w:tc>
-          <w:tcPr>
-            <w:tcW w:type="dxa" w:w="1987"/>
-          </w:tcPr>
-          <w:p>
-            <w:pPr>
-              <w:jc w:val="left"/>
-            </w:pPr>
-            <w:r>
-              <w:rPr>
-                <w:rFonts w:ascii="TimeNewRoman" w:hAnsi="TimeNewRoman"/>
-                <w:sz w:val="30"/>
-              </w:rPr>
-              <w:t>31-27=</w:t>
-            </w:r>
-          </w:p>
-        </w:tc>
-        <w:tc>
-          <w:tcPr>
-            <w:tcW w:type="dxa" w:w="1987"/>
-          </w:tcPr>
-          <w:p>
-            <w:pPr>
-              <w:jc w:val="left"/>
-            </w:pPr>
-            <w:r>
-              <w:rPr>
-                <w:rFonts w:ascii="TimeNewRoman" w:hAnsi="TimeNewRoman"/>
-                <w:sz w:val="30"/>
-              </w:rPr>
-              <w:t>73-26=</w:t>
-            </w:r>
-          </w:p>
-        </w:tc>
-        <w:tc>
-          <w:tcPr>
-            <w:tcW w:type="dxa" w:w="1987"/>
-          </w:tcPr>
-          <w:p>
-            <w:pPr>
-              <w:jc w:val="left"/>
-            </w:pPr>
-            <w:r>
-              <w:rPr>
-                <w:rFonts w:ascii="TimeNewRoman" w:hAnsi="TimeNewRoman"/>
-                <w:sz w:val="30"/>
-              </w:rPr>
-              <w:t>8+45=</w:t>
+              <w:t>37+47=</w:t>
             </w:r>
           </w:p>
         </w:tc>
@@ -649,7 +910,7 @@
                 <w:rFonts w:ascii="TimeNewRoman" w:hAnsi="TimeNewRoman"/>
                 <w:sz w:val="30"/>
               </w:rPr>
-              <w:t>90-2=</w:t>
+              <w:t>56-38=</w:t>
             </w:r>
           </w:p>
         </w:tc>
@@ -666,7 +927,7 @@
                 <w:rFonts w:ascii="TimeNewRoman" w:hAnsi="TimeNewRoman"/>
                 <w:sz w:val="30"/>
               </w:rPr>
-              <w:t>71-52=</w:t>
+              <w:t>60-35=</w:t>
             </w:r>
           </w:p>
         </w:tc>
@@ -683,7 +944,7 @@
                 <w:rFonts w:ascii="TimeNewRoman" w:hAnsi="TimeNewRoman"/>
                 <w:sz w:val="30"/>
               </w:rPr>
-              <w:t>36-17=</w:t>
+              <w:t>75+8=</w:t>
             </w:r>
           </w:p>
         </w:tc>
@@ -700,7 +961,7 @@
                 <w:rFonts w:ascii="TimeNewRoman" w:hAnsi="TimeNewRoman"/>
                 <w:sz w:val="30"/>
               </w:rPr>
-              <w:t>51-19=</w:t>
+              <w:t>46+39=</w:t>
             </w:r>
           </w:p>
         </w:tc>
@@ -717,7 +978,7 @@
                 <w:rFonts w:ascii="TimeNewRoman" w:hAnsi="TimeNewRoman"/>
                 <w:sz w:val="30"/>
               </w:rPr>
-              <w:t>41-33=</w:t>
+              <w:t>69+25=</w:t>
             </w:r>
           </w:p>
         </w:tc>
@@ -736,7 +997,7 @@
                 <w:rFonts w:ascii="TimeNewRoman" w:hAnsi="TimeNewRoman"/>
                 <w:sz w:val="30"/>
               </w:rPr>
-              <w:t>18+37=</w:t>
+              <w:t>4+37=</w:t>
             </w:r>
           </w:p>
         </w:tc>
@@ -753,7 +1014,7 @@
                 <w:rFonts w:ascii="TimeNewRoman" w:hAnsi="TimeNewRoman"/>
                 <w:sz w:val="30"/>
               </w:rPr>
-              <w:t>19+38=</w:t>
+              <w:t>81-8=</w:t>
             </w:r>
           </w:p>
         </w:tc>
@@ -770,7 +1031,7 @@
                 <w:rFonts w:ascii="TimeNewRoman" w:hAnsi="TimeNewRoman"/>
                 <w:sz w:val="30"/>
               </w:rPr>
-              <w:t>66-39=</w:t>
+              <w:t>71-54=</w:t>
             </w:r>
           </w:p>
         </w:tc>
@@ -787,7 +1048,7 @@
                 <w:rFonts w:ascii="TimeNewRoman" w:hAnsi="TimeNewRoman"/>
                 <w:sz w:val="30"/>
               </w:rPr>
-              <w:t>27+16=</w:t>
+              <w:t>30-14=</w:t>
             </w:r>
           </w:p>
         </w:tc>
@@ -804,7 +1065,7 @@
                 <w:rFonts w:ascii="TimeNewRoman" w:hAnsi="TimeNewRoman"/>
                 <w:sz w:val="30"/>
               </w:rPr>
-              <w:t>44-8=</w:t>
+              <w:t>35+8=</w:t>
             </w:r>
           </w:p>
         </w:tc>
@@ -823,7 +1084,7 @@
                 <w:rFonts w:ascii="TimeNewRoman" w:hAnsi="TimeNewRoman"/>
                 <w:sz w:val="30"/>
               </w:rPr>
-              <w:t>26+27=</w:t>
+              <w:t>57+39=</w:t>
             </w:r>
           </w:p>
         </w:tc>
@@ -840,7 +1101,7 @@
                 <w:rFonts w:ascii="TimeNewRoman" w:hAnsi="TimeNewRoman"/>
                 <w:sz w:val="30"/>
               </w:rPr>
-              <w:t>7+84=</w:t>
+              <w:t>39+32=</w:t>
             </w:r>
           </w:p>
         </w:tc>
@@ -857,7 +1118,7 @@
                 <w:rFonts w:ascii="TimeNewRoman" w:hAnsi="TimeNewRoman"/>
                 <w:sz w:val="30"/>
               </w:rPr>
-              <w:t>51-15=</w:t>
+              <w:t>46+19=</w:t>
             </w:r>
           </w:p>
         </w:tc>
@@ -874,7 +1135,7 @@
                 <w:rFonts w:ascii="TimeNewRoman" w:hAnsi="TimeNewRoman"/>
                 <w:sz w:val="30"/>
               </w:rPr>
-              <w:t>91-12=</w:t>
+              <w:t>18+27=</w:t>
             </w:r>
           </w:p>
         </w:tc>
@@ -891,7 +1152,7 @@
                 <w:rFonts w:ascii="TimeNewRoman" w:hAnsi="TimeNewRoman"/>
                 <w:sz w:val="30"/>
               </w:rPr>
-              <w:t>70-59=</w:t>
+              <w:t>19+76=</w:t>
             </w:r>
           </w:p>
         </w:tc>
@@ -910,7 +1171,7 @@
                 <w:rFonts w:ascii="TimeNewRoman" w:hAnsi="TimeNewRoman"/>
                 <w:sz w:val="30"/>
               </w:rPr>
-              <w:t>47+16=</w:t>
+              <w:t>15+29=</w:t>
             </w:r>
           </w:p>
         </w:tc>
@@ -927,7 +1188,7 @@
                 <w:rFonts w:ascii="TimeNewRoman" w:hAnsi="TimeNewRoman"/>
                 <w:sz w:val="30"/>
               </w:rPr>
-              <w:t>22+59=</w:t>
+              <w:t>32-8=</w:t>
             </w:r>
           </w:p>
         </w:tc>
@@ -944,7 +1205,7 @@
                 <w:rFonts w:ascii="TimeNewRoman" w:hAnsi="TimeNewRoman"/>
                 <w:sz w:val="30"/>
               </w:rPr>
-              <w:t>64-45=</w:t>
+              <w:t>71-54=</w:t>
             </w:r>
           </w:p>
         </w:tc>
@@ -961,7 +1222,7 @@
                 <w:rFonts w:ascii="TimeNewRoman" w:hAnsi="TimeNewRoman"/>
                 <w:sz w:val="30"/>
               </w:rPr>
-              <w:t>20-5=</w:t>
+              <w:t>44+7=</w:t>
             </w:r>
           </w:p>
         </w:tc>
@@ -978,7 +1239,7 @@
                 <w:rFonts w:ascii="TimeNewRoman" w:hAnsi="TimeNewRoman"/>
                 <w:sz w:val="30"/>
               </w:rPr>
-              <w:t>76-29=</w:t>
+              <w:t>80-12=</w:t>
             </w:r>
           </w:p>
         </w:tc>
@@ -997,7 +1258,7 @@
                 <w:rFonts w:ascii="TimeNewRoman" w:hAnsi="TimeNewRoman"/>
                 <w:sz w:val="30"/>
               </w:rPr>
-              <w:t>35+16=</w:t>
+              <w:t>16+29=</w:t>
             </w:r>
           </w:p>
         </w:tc>
@@ -1014,7 +1275,7 @@
                 <w:rFonts w:ascii="TimeNewRoman" w:hAnsi="TimeNewRoman"/>
                 <w:sz w:val="30"/>
               </w:rPr>
-              <w:t>82-14=</w:t>
+              <w:t>46+26=</w:t>
             </w:r>
           </w:p>
         </w:tc>
@@ -1031,7 +1292,7 @@
                 <w:rFonts w:ascii="TimeNewRoman" w:hAnsi="TimeNewRoman"/>
                 <w:sz w:val="30"/>
               </w:rPr>
-              <w:t>56+29=</w:t>
+              <w:t>81-18=</w:t>
             </w:r>
           </w:p>
         </w:tc>
@@ -1048,7 +1309,7 @@
                 <w:rFonts w:ascii="TimeNewRoman" w:hAnsi="TimeNewRoman"/>
                 <w:sz w:val="30"/>
               </w:rPr>
-              <w:t>8+66=</w:t>
+              <w:t>39+24=</w:t>
             </w:r>
           </w:p>
         </w:tc>
@@ -1065,7 +1326,7 @@
                 <w:rFonts w:ascii="TimeNewRoman" w:hAnsi="TimeNewRoman"/>
                 <w:sz w:val="30"/>
               </w:rPr>
-              <w:t>48+6=</w:t>
+              <w:t>28+37=</w:t>
             </w:r>
           </w:p>
         </w:tc>
@@ -1084,7 +1345,7 @@
                 <w:rFonts w:ascii="TimeNewRoman" w:hAnsi="TimeNewRoman"/>
                 <w:sz w:val="30"/>
               </w:rPr>
-              <w:t>19+22=</w:t>
+              <w:t>89+2=</w:t>
             </w:r>
           </w:p>
         </w:tc>
@@ -1101,63 +1362,10 @@
                 <w:rFonts w:ascii="TimeNewRoman" w:hAnsi="TimeNewRoman"/>
                 <w:sz w:val="30"/>
               </w:rPr>
-              <w:t>52-4=</w:t>
+              <w:t>18+58=</w:t>
             </w:r>
           </w:p>
         </w:tc>
-        <w:tc>
-          <w:tcPr>
-            <w:tcW w:type="dxa" w:w="1987"/>
-          </w:tcPr>
-          <w:p>
-            <w:pPr>
-              <w:jc w:val="left"/>
-            </w:pPr>
-            <w:r>
-              <w:rPr>
-                <w:rFonts w:ascii="TimeNewRoman" w:hAnsi="TimeNewRoman"/>
-                <w:sz w:val="30"/>
-              </w:rPr>
-              <w:t>81-36=</w:t>
-            </w:r>
-          </w:p>
-        </w:tc>
-        <w:tc>
-          <w:tcPr>
-            <w:tcW w:type="dxa" w:w="1987"/>
-          </w:tcPr>
-          <w:p>
-            <w:pPr>
-              <w:jc w:val="left"/>
-            </w:pPr>
-            <w:r>
-              <w:rPr>
-                <w:rFonts w:ascii="TimeNewRoman" w:hAnsi="TimeNewRoman"/>
-                <w:sz w:val="30"/>
-              </w:rPr>
-              <w:t>86-77=</w:t>
-            </w:r>
-          </w:p>
-        </w:tc>
-        <w:tc>
-          <w:tcPr>
-            <w:tcW w:type="dxa" w:w="1987"/>
-          </w:tcPr>
-          <w:p>
-            <w:pPr>
-              <w:jc w:val="left"/>
-            </w:pPr>
-            <w:r>
-              <w:rPr>
-                <w:rFonts w:ascii="TimeNewRoman" w:hAnsi="TimeNewRoman"/>
-                <w:sz w:val="30"/>
-              </w:rPr>
-              <w:t>9+24=</w:t>
-            </w:r>
-          </w:p>
-        </w:tc>
-      </w:tr>
-      <w:tr>
         <w:tc>
           <w:tcPr>
             <w:tcW w:type="dxa" w:w="1987"/>
@@ -1188,7 +1396,7 @@
                 <w:rFonts w:ascii="TimeNewRoman" w:hAnsi="TimeNewRoman"/>
                 <w:sz w:val="30"/>
               </w:rPr>
-              <w:t>88-79=</w:t>
+              <w:t>58-9=</w:t>
             </w:r>
           </w:p>
         </w:tc>
@@ -1205,41 +1413,7 @@
                 <w:rFonts w:ascii="TimeNewRoman" w:hAnsi="TimeNewRoman"/>
                 <w:sz w:val="30"/>
               </w:rPr>
-              <w:t>24+57=</w:t>
-            </w:r>
-          </w:p>
-        </w:tc>
-        <w:tc>
-          <w:tcPr>
-            <w:tcW w:type="dxa" w:w="1987"/>
-          </w:tcPr>
-          <w:p>
-            <w:pPr>
-              <w:jc w:val="left"/>
-            </w:pPr>
-            <w:r>
-              <w:rPr>
-                <w:rFonts w:ascii="TimeNewRoman" w:hAnsi="TimeNewRoman"/>
-                <w:sz w:val="30"/>
-              </w:rPr>
-              <w:t>86-9=</w:t>
-            </w:r>
-          </w:p>
-        </w:tc>
-        <w:tc>
-          <w:tcPr>
-            <w:tcW w:type="dxa" w:w="1987"/>
-          </w:tcPr>
-          <w:p>
-            <w:pPr>
-              <w:jc w:val="left"/>
-            </w:pPr>
-            <w:r>
-              <w:rPr>
-                <w:rFonts w:ascii="TimeNewRoman" w:hAnsi="TimeNewRoman"/>
-                <w:sz w:val="30"/>
-              </w:rPr>
-              <w:t>16+65=</w:t>
+              <w:t>53-15=</w:t>
             </w:r>
           </w:p>
         </w:tc>
@@ -1258,7 +1432,7 @@
                 <w:rFonts w:ascii="TimeNewRoman" w:hAnsi="TimeNewRoman"/>
                 <w:sz w:val="30"/>
               </w:rPr>
-              <w:t>22-13=</w:t>
+              <w:t>28+4=</w:t>
             </w:r>
           </w:p>
         </w:tc>
@@ -1275,7 +1449,7 @@
                 <w:rFonts w:ascii="TimeNewRoman" w:hAnsi="TimeNewRoman"/>
                 <w:sz w:val="30"/>
               </w:rPr>
-              <w:t>33-29=</w:t>
+              <w:t>36+9=</w:t>
             </w:r>
           </w:p>
         </w:tc>
@@ -1292,7 +1466,7 @@
                 <w:rFonts w:ascii="TimeNewRoman" w:hAnsi="TimeNewRoman"/>
                 <w:sz w:val="30"/>
               </w:rPr>
-              <w:t>81-39=</w:t>
+              <w:t>67+6=</w:t>
             </w:r>
           </w:p>
         </w:tc>
@@ -1309,7 +1483,7 @@
                 <w:rFonts w:ascii="TimeNewRoman" w:hAnsi="TimeNewRoman"/>
                 <w:sz w:val="30"/>
               </w:rPr>
-              <w:t>56+39=</w:t>
+              <w:t>64+19=</w:t>
             </w:r>
           </w:p>
         </w:tc>
@@ -1326,7 +1500,7 @@
                 <w:rFonts w:ascii="TimeNewRoman" w:hAnsi="TimeNewRoman"/>
                 <w:sz w:val="30"/>
               </w:rPr>
-              <w:t>7+67=</w:t>
+              <w:t>49+36=</w:t>
             </w:r>
           </w:p>
         </w:tc>
@@ -1345,7 +1519,7 @@
                 <w:rFonts w:ascii="TimeNewRoman" w:hAnsi="TimeNewRoman"/>
                 <w:sz w:val="30"/>
               </w:rPr>
-              <w:t>54-6=</w:t>
+              <w:t>32-14=</w:t>
             </w:r>
           </w:p>
         </w:tc>
@@ -1362,7 +1536,7 @@
                 <w:rFonts w:ascii="TimeNewRoman" w:hAnsi="TimeNewRoman"/>
                 <w:sz w:val="30"/>
               </w:rPr>
-              <w:t>45+37=</w:t>
+              <w:t>56+7=</w:t>
             </w:r>
           </w:p>
         </w:tc>
@@ -1379,7 +1553,7 @@
                 <w:rFonts w:ascii="TimeNewRoman" w:hAnsi="TimeNewRoman"/>
                 <w:sz w:val="30"/>
               </w:rPr>
-              <w:t>60-22=</w:t>
+              <w:t>42+19=</w:t>
             </w:r>
           </w:p>
         </w:tc>
@@ -1396,7 +1570,7 @@
                 <w:rFonts w:ascii="TimeNewRoman" w:hAnsi="TimeNewRoman"/>
                 <w:sz w:val="30"/>
               </w:rPr>
-              <w:t>65-59=</w:t>
+              <w:t>73-49=</w:t>
             </w:r>
           </w:p>
         </w:tc>
@@ -1413,7 +1587,7 @@
                 <w:rFonts w:ascii="TimeNewRoman" w:hAnsi="TimeNewRoman"/>
                 <w:sz w:val="30"/>
               </w:rPr>
-              <w:t>14+28=</w:t>
+              <w:t>81-72=</w:t>
             </w:r>
           </w:p>
         </w:tc>
@@ -1432,7 +1606,7 @@
                 <w:rFonts w:ascii="TimeNewRoman" w:hAnsi="TimeNewRoman"/>
                 <w:sz w:val="30"/>
               </w:rPr>
-              <w:t>65-29=</w:t>
+              <w:t>14+8=</w:t>
             </w:r>
           </w:p>
         </w:tc>
@@ -1449,7 +1623,7 @@
                 <w:rFonts w:ascii="TimeNewRoman" w:hAnsi="TimeNewRoman"/>
                 <w:sz w:val="30"/>
               </w:rPr>
-              <w:t>61-7=</w:t>
+              <w:t>73-34=</w:t>
             </w:r>
           </w:p>
         </w:tc>
@@ -1466,7 +1640,7 @@
                 <w:rFonts w:ascii="TimeNewRoman" w:hAnsi="TimeNewRoman"/>
                 <w:sz w:val="30"/>
               </w:rPr>
-              <w:t>55-48=</w:t>
+              <w:t>84-7=</w:t>
             </w:r>
           </w:p>
         </w:tc>
@@ -1483,7 +1657,7 @@
                 <w:rFonts w:ascii="TimeNewRoman" w:hAnsi="TimeNewRoman"/>
                 <w:sz w:val="30"/>
               </w:rPr>
-              <w:t>83-35=</w:t>
+              <w:t>17+17=</w:t>
             </w:r>
           </w:p>
         </w:tc>
@@ -1500,7 +1674,7 @@
                 <w:rFonts w:ascii="TimeNewRoman" w:hAnsi="TimeNewRoman"/>
                 <w:sz w:val="30"/>
               </w:rPr>
-              <w:t>62-23=</w:t>
+              <w:t>49+47=</w:t>
             </w:r>
           </w:p>
         </w:tc>
@@ -1519,7 +1693,7 @@
                 <w:rFonts w:ascii="TimeNewRoman" w:hAnsi="TimeNewRoman"/>
                 <w:sz w:val="30"/>
               </w:rPr>
-              <w:t>63-7=</w:t>
+              <w:t>77+9=</w:t>
             </w:r>
           </w:p>
         </w:tc>
@@ -1536,7 +1710,7 @@
                 <w:rFonts w:ascii="TimeNewRoman" w:hAnsi="TimeNewRoman"/>
                 <w:sz w:val="30"/>
               </w:rPr>
-              <w:t>46-28=</w:t>
+              <w:t>93-84=</w:t>
             </w:r>
           </w:p>
         </w:tc>
@@ -1553,7 +1727,7 @@
                 <w:rFonts w:ascii="TimeNewRoman" w:hAnsi="TimeNewRoman"/>
                 <w:sz w:val="30"/>
               </w:rPr>
-              <w:t>74-55=</w:t>
+              <w:t>49+22=</w:t>
             </w:r>
           </w:p>
         </w:tc>
@@ -1570,7 +1744,7 @@
                 <w:rFonts w:ascii="TimeNewRoman" w:hAnsi="TimeNewRoman"/>
                 <w:sz w:val="30"/>
               </w:rPr>
-              <w:t>59+32=</w:t>
+              <w:t>26+58=</w:t>
             </w:r>
           </w:p>
         </w:tc>
@@ -1587,181 +1761,7 @@
                 <w:rFonts w:ascii="TimeNewRoman" w:hAnsi="TimeNewRoman"/>
                 <w:sz w:val="30"/>
               </w:rPr>
-              <w:t>83-57=</w:t>
-            </w:r>
-          </w:p>
-        </w:tc>
-      </w:tr>
-      <w:tr>
-        <w:tc>
-          <w:tcPr>
-            <w:tcW w:type="dxa" w:w="1987"/>
-          </w:tcPr>
-          <w:p>
-            <w:pPr>
-              <w:jc w:val="left"/>
-            </w:pPr>
-            <w:r>
-              <w:rPr>
-                <w:rFonts w:ascii="TimeNewRoman" w:hAnsi="TimeNewRoman"/>
-                <w:sz w:val="30"/>
-              </w:rPr>
-              <w:t>6+6=</w:t>
-            </w:r>
-          </w:p>
-        </w:tc>
-        <w:tc>
-          <w:tcPr>
-            <w:tcW w:type="dxa" w:w="1987"/>
-          </w:tcPr>
-          <w:p>
-            <w:pPr>
-              <w:jc w:val="left"/>
-            </w:pPr>
-            <w:r>
-              <w:rPr>
-                <w:rFonts w:ascii="TimeNewRoman" w:hAnsi="TimeNewRoman"/>
-                <w:sz w:val="30"/>
-              </w:rPr>
-              <w:t>38+55=</w:t>
-            </w:r>
-          </w:p>
-        </w:tc>
-        <w:tc>
-          <w:tcPr>
-            <w:tcW w:type="dxa" w:w="1987"/>
-          </w:tcPr>
-          <w:p>
-            <w:pPr>
-              <w:jc w:val="left"/>
-            </w:pPr>
-            <w:r>
-              <w:rPr>
-                <w:rFonts w:ascii="TimeNewRoman" w:hAnsi="TimeNewRoman"/>
-                <w:sz w:val="30"/>
-              </w:rPr>
-              <w:t>42-5=</w:t>
-            </w:r>
-          </w:p>
-        </w:tc>
-        <w:tc>
-          <w:tcPr>
-            <w:tcW w:type="dxa" w:w="1987"/>
-          </w:tcPr>
-          <w:p>
-            <w:pPr>
-              <w:jc w:val="left"/>
-            </w:pPr>
-            <w:r>
-              <w:rPr>
-                <w:rFonts w:ascii="TimeNewRoman" w:hAnsi="TimeNewRoman"/>
-                <w:sz w:val="30"/>
-              </w:rPr>
-              <w:t>7+68=</w:t>
-            </w:r>
-          </w:p>
-        </w:tc>
-        <w:tc>
-          <w:tcPr>
-            <w:tcW w:type="dxa" w:w="1987"/>
-          </w:tcPr>
-          <w:p>
-            <w:pPr>
-              <w:jc w:val="left"/>
-            </w:pPr>
-            <w:r>
-              <w:rPr>
-                <w:rFonts w:ascii="TimeNewRoman" w:hAnsi="TimeNewRoman"/>
-                <w:sz w:val="30"/>
-              </w:rPr>
-              <w:t>37+15=</w:t>
-            </w:r>
-          </w:p>
-        </w:tc>
-      </w:tr>
-      <w:tr>
-        <w:tc>
-          <w:tcPr>
-            <w:tcW w:type="dxa" w:w="1987"/>
-          </w:tcPr>
-          <w:p>
-            <w:pPr>
-              <w:jc w:val="left"/>
-            </w:pPr>
-            <w:r>
-              <w:rPr>
-                <w:rFonts w:ascii="TimeNewRoman" w:hAnsi="TimeNewRoman"/>
-                <w:sz w:val="30"/>
-              </w:rPr>
-              <w:t>72-36=</w:t>
-            </w:r>
-          </w:p>
-        </w:tc>
-        <w:tc>
-          <w:tcPr>
-            <w:tcW w:type="dxa" w:w="1987"/>
-          </w:tcPr>
-          <w:p>
-            <w:pPr>
-              <w:jc w:val="left"/>
-            </w:pPr>
-            <w:r>
-              <w:rPr>
-                <w:rFonts w:ascii="TimeNewRoman" w:hAnsi="TimeNewRoman"/>
-                <w:sz w:val="30"/>
-              </w:rPr>
-              <w:t>22-9=</w:t>
-            </w:r>
-          </w:p>
-        </w:tc>
-        <w:tc>
-          <w:tcPr>
-            <w:tcW w:type="dxa" w:w="1987"/>
-          </w:tcPr>
-          <w:p>
-            <w:pPr>
-              <w:jc w:val="left"/>
-            </w:pPr>
-            <w:r>
-              <w:rPr>
-                <w:rFonts w:ascii="TimeNewRoman" w:hAnsi="TimeNewRoman"/>
-                <w:sz w:val="30"/>
-              </w:rPr>
-              <w:t>87+9=</w:t>
-            </w:r>
-          </w:p>
-        </w:tc>
-        <w:tc>
-          <w:tcPr>
-            <w:tcW w:type="dxa" w:w="1987"/>
-          </w:tcPr>
-          <w:p>
-            <w:pPr>
-              <w:jc w:val="left"/>
-            </w:pPr>
-            <w:r>
-              <w:rPr>
-                <w:rFonts w:ascii="TimeNewRoman" w:hAnsi="TimeNewRoman"/>
-                <w:sz w:val="30"/>
-              </w:rPr>
-              <w:t>27+27=</w:t>
-            </w:r>
-          </w:p>
-        </w:tc>
-        <w:tc>
-          <w:tcPr>
-            <w:tcW w:type="dxa" w:w="1987"/>
-          </w:tcPr>
-          <w:p>
-            <w:pPr>
-              <w:jc w:val="left"/>
-            </w:pPr>
-            <w:r>
-              <w:rPr>
-                <w:rFonts w:ascii="TimeNewRoman" w:hAnsi="TimeNewRoman"/>
-                <w:sz w:val="30"/>
-              </w:rPr>
-              <w:t>35+49=</w:t>
+              <w:t>61-5=</w:t>
             </w:r>
           </w:p>
         </w:tc>

</xml_diff>

<commit_message>
Update master to output generated at 1c8df47
</commit_message>
<xml_diff>
--- a/adc-sbb-within100.docx
+++ b/adc-sbb-within100.docx
@@ -40,7 +40,7 @@
                 <w:rFonts w:ascii="TimeNewRoman" w:hAnsi="TimeNewRoman"/>
                 <w:sz w:val="30"/>
               </w:rPr>
-              <w:t>18+57=</w:t>
+              <w:t>30-16=</w:t>
             </w:r>
           </w:p>
         </w:tc>
@@ -57,7 +57,7 @@
                 <w:rFonts w:ascii="TimeNewRoman" w:hAnsi="TimeNewRoman"/>
                 <w:sz w:val="30"/>
               </w:rPr>
-              <w:t>19+73=</w:t>
+              <w:t>25+29=</w:t>
             </w:r>
           </w:p>
         </w:tc>
@@ -74,7 +74,7 @@
                 <w:rFonts w:ascii="TimeNewRoman" w:hAnsi="TimeNewRoman"/>
                 <w:sz w:val="30"/>
               </w:rPr>
-              <w:t>71-2=</w:t>
+              <w:t>28+3=</w:t>
             </w:r>
           </w:p>
         </w:tc>
@@ -91,7 +91,7 @@
                 <w:rFonts w:ascii="TimeNewRoman" w:hAnsi="TimeNewRoman"/>
                 <w:sz w:val="30"/>
               </w:rPr>
-              <w:t>61-33=</w:t>
+              <w:t>4+18=</w:t>
             </w:r>
           </w:p>
         </w:tc>
@@ -108,7 +108,7 @@
                 <w:rFonts w:ascii="TimeNewRoman" w:hAnsi="TimeNewRoman"/>
                 <w:sz w:val="30"/>
               </w:rPr>
-              <w:t>94-76=</w:t>
+              <w:t>60-34=</w:t>
             </w:r>
           </w:p>
         </w:tc>
@@ -127,7 +127,7 @@
                 <w:rFonts w:ascii="TimeNewRoman" w:hAnsi="TimeNewRoman"/>
                 <w:sz w:val="30"/>
               </w:rPr>
-              <w:t>29+57=</w:t>
+              <w:t>64-25=</w:t>
             </w:r>
           </w:p>
         </w:tc>
@@ -144,7 +144,7 @@
                 <w:rFonts w:ascii="TimeNewRoman" w:hAnsi="TimeNewRoman"/>
                 <w:sz w:val="30"/>
               </w:rPr>
-              <w:t>87-78=</w:t>
+              <w:t>44-18=</w:t>
             </w:r>
           </w:p>
         </w:tc>
@@ -161,7 +161,7 @@
                 <w:rFonts w:ascii="TimeNewRoman" w:hAnsi="TimeNewRoman"/>
                 <w:sz w:val="30"/>
               </w:rPr>
-              <w:t>37+56=</w:t>
+              <w:t>96-38=</w:t>
             </w:r>
           </w:p>
         </w:tc>
@@ -178,7 +178,7 @@
                 <w:rFonts w:ascii="TimeNewRoman" w:hAnsi="TimeNewRoman"/>
                 <w:sz w:val="30"/>
               </w:rPr>
-              <w:t>74-16=</w:t>
+              <w:t>90-79=</w:t>
             </w:r>
           </w:p>
         </w:tc>
@@ -195,7 +195,7 @@
                 <w:rFonts w:ascii="TimeNewRoman" w:hAnsi="TimeNewRoman"/>
                 <w:sz w:val="30"/>
               </w:rPr>
-              <w:t>59+17=</w:t>
+              <w:t>72-63=</w:t>
             </w:r>
           </w:p>
         </w:tc>
@@ -214,7 +214,7 @@
                 <w:rFonts w:ascii="TimeNewRoman" w:hAnsi="TimeNewRoman"/>
                 <w:sz w:val="30"/>
               </w:rPr>
-              <w:t>64-7=</w:t>
+              <w:t>21-7=</w:t>
             </w:r>
           </w:p>
         </w:tc>
@@ -231,7 +231,7 @@
                 <w:rFonts w:ascii="TimeNewRoman" w:hAnsi="TimeNewRoman"/>
                 <w:sz w:val="30"/>
               </w:rPr>
-              <w:t>55-28=</w:t>
+              <w:t>79+3=</w:t>
             </w:r>
           </w:p>
         </w:tc>
@@ -248,7 +248,7 @@
                 <w:rFonts w:ascii="TimeNewRoman" w:hAnsi="TimeNewRoman"/>
                 <w:sz w:val="30"/>
               </w:rPr>
-              <w:t>72-36=</w:t>
+              <w:t>31-18=</w:t>
             </w:r>
           </w:p>
         </w:tc>
@@ -265,7 +265,7 @@
                 <w:rFonts w:ascii="TimeNewRoman" w:hAnsi="TimeNewRoman"/>
                 <w:sz w:val="30"/>
               </w:rPr>
-              <w:t>64-29=</w:t>
+              <w:t>9+13=</w:t>
             </w:r>
           </w:p>
         </w:tc>
@@ -282,7 +282,7 @@
                 <w:rFonts w:ascii="TimeNewRoman" w:hAnsi="TimeNewRoman"/>
                 <w:sz w:val="30"/>
               </w:rPr>
-              <w:t>65-48=</w:t>
+              <w:t>8+15=</w:t>
             </w:r>
           </w:p>
         </w:tc>
@@ -301,7 +301,7 @@
                 <w:rFonts w:ascii="TimeNewRoman" w:hAnsi="TimeNewRoman"/>
                 <w:sz w:val="30"/>
               </w:rPr>
-              <w:t>70-53=</w:t>
+              <w:t>66-27=</w:t>
             </w:r>
           </w:p>
         </w:tc>
@@ -318,7 +318,7 @@
                 <w:rFonts w:ascii="TimeNewRoman" w:hAnsi="TimeNewRoman"/>
                 <w:sz w:val="30"/>
               </w:rPr>
-              <w:t>12+49=</w:t>
+              <w:t>16+46=</w:t>
             </w:r>
           </w:p>
         </w:tc>
@@ -335,7 +335,7 @@
                 <w:rFonts w:ascii="TimeNewRoman" w:hAnsi="TimeNewRoman"/>
                 <w:sz w:val="30"/>
               </w:rPr>
-              <w:t>25-19=</w:t>
+              <w:t>9+44=</w:t>
             </w:r>
           </w:p>
         </w:tc>
@@ -352,7 +352,7 @@
                 <w:rFonts w:ascii="TimeNewRoman" w:hAnsi="TimeNewRoman"/>
                 <w:sz w:val="30"/>
               </w:rPr>
-              <w:t>9+26=</w:t>
+              <w:t>44-38=</w:t>
             </w:r>
           </w:p>
         </w:tc>
@@ -369,7 +369,7 @@
                 <w:rFonts w:ascii="TimeNewRoman" w:hAnsi="TimeNewRoman"/>
                 <w:sz w:val="30"/>
               </w:rPr>
-              <w:t>8+67=</w:t>
+              <w:t>94-89=</w:t>
             </w:r>
           </w:p>
         </w:tc>
@@ -388,7 +388,7 @@
                 <w:rFonts w:ascii="TimeNewRoman" w:hAnsi="TimeNewRoman"/>
                 <w:sz w:val="30"/>
               </w:rPr>
-              <w:t>20-16=</w:t>
+              <w:t>51-33=</w:t>
             </w:r>
           </w:p>
         </w:tc>
@@ -405,7 +405,737 @@
                 <w:rFonts w:ascii="TimeNewRoman" w:hAnsi="TimeNewRoman"/>
                 <w:sz w:val="30"/>
               </w:rPr>
-              <w:t>83-68=</w:t>
+              <w:t>64-45=</w:t>
+            </w:r>
+          </w:p>
+        </w:tc>
+        <w:tc>
+          <w:tcPr>
+            <w:tcW w:type="dxa" w:w="1987"/>
+          </w:tcPr>
+          <w:p>
+            <w:pPr>
+              <w:jc w:val="left"/>
+            </w:pPr>
+            <w:r>
+              <w:rPr>
+                <w:rFonts w:ascii="TimeNewRoman" w:hAnsi="TimeNewRoman"/>
+                <w:sz w:val="30"/>
+              </w:rPr>
+              <w:t>16+47=</w:t>
+            </w:r>
+          </w:p>
+        </w:tc>
+        <w:tc>
+          <w:tcPr>
+            <w:tcW w:type="dxa" w:w="1987"/>
+          </w:tcPr>
+          <w:p>
+            <w:pPr>
+              <w:jc w:val="left"/>
+            </w:pPr>
+            <w:r>
+              <w:rPr>
+                <w:rFonts w:ascii="TimeNewRoman" w:hAnsi="TimeNewRoman"/>
+                <w:sz w:val="30"/>
+              </w:rPr>
+              <w:t>2+59=</w:t>
+            </w:r>
+          </w:p>
+        </w:tc>
+        <w:tc>
+          <w:tcPr>
+            <w:tcW w:type="dxa" w:w="1987"/>
+          </w:tcPr>
+          <w:p>
+            <w:pPr>
+              <w:jc w:val="left"/>
+            </w:pPr>
+            <w:r>
+              <w:rPr>
+                <w:rFonts w:ascii="TimeNewRoman" w:hAnsi="TimeNewRoman"/>
+                <w:sz w:val="30"/>
+              </w:rPr>
+              <w:t>17+46=</w:t>
+            </w:r>
+          </w:p>
+        </w:tc>
+      </w:tr>
+      <w:tr>
+        <w:tc>
+          <w:tcPr>
+            <w:tcW w:type="dxa" w:w="1987"/>
+          </w:tcPr>
+          <w:p>
+            <w:pPr>
+              <w:jc w:val="left"/>
+            </w:pPr>
+            <w:r>
+              <w:rPr>
+                <w:rFonts w:ascii="TimeNewRoman" w:hAnsi="TimeNewRoman"/>
+                <w:sz w:val="30"/>
+              </w:rPr>
+              <w:t>89+9=</w:t>
+            </w:r>
+          </w:p>
+        </w:tc>
+        <w:tc>
+          <w:tcPr>
+            <w:tcW w:type="dxa" w:w="1987"/>
+          </w:tcPr>
+          <w:p>
+            <w:pPr>
+              <w:jc w:val="left"/>
+            </w:pPr>
+            <w:r>
+              <w:rPr>
+                <w:rFonts w:ascii="TimeNewRoman" w:hAnsi="TimeNewRoman"/>
+                <w:sz w:val="30"/>
+              </w:rPr>
+              <w:t>19+49=</w:t>
+            </w:r>
+          </w:p>
+        </w:tc>
+        <w:tc>
+          <w:tcPr>
+            <w:tcW w:type="dxa" w:w="1987"/>
+          </w:tcPr>
+          <w:p>
+            <w:pPr>
+              <w:jc w:val="left"/>
+            </w:pPr>
+            <w:r>
+              <w:rPr>
+                <w:rFonts w:ascii="TimeNewRoman" w:hAnsi="TimeNewRoman"/>
+                <w:sz w:val="30"/>
+              </w:rPr>
+              <w:t>49+6=</w:t>
+            </w:r>
+          </w:p>
+        </w:tc>
+        <w:tc>
+          <w:tcPr>
+            <w:tcW w:type="dxa" w:w="1987"/>
+          </w:tcPr>
+          <w:p>
+            <w:pPr>
+              <w:jc w:val="left"/>
+            </w:pPr>
+            <w:r>
+              <w:rPr>
+                <w:rFonts w:ascii="TimeNewRoman" w:hAnsi="TimeNewRoman"/>
+                <w:sz w:val="30"/>
+              </w:rPr>
+              <w:t>3+69=</w:t>
+            </w:r>
+          </w:p>
+        </w:tc>
+        <w:tc>
+          <w:tcPr>
+            <w:tcW w:type="dxa" w:w="1987"/>
+          </w:tcPr>
+          <w:p>
+            <w:pPr>
+              <w:jc w:val="left"/>
+            </w:pPr>
+            <w:r>
+              <w:rPr>
+                <w:rFonts w:ascii="TimeNewRoman" w:hAnsi="TimeNewRoman"/>
+                <w:sz w:val="30"/>
+              </w:rPr>
+              <w:t>70-46=</w:t>
+            </w:r>
+          </w:p>
+        </w:tc>
+      </w:tr>
+      <w:tr>
+        <w:tc>
+          <w:tcPr>
+            <w:tcW w:type="dxa" w:w="1987"/>
+          </w:tcPr>
+          <w:p>
+            <w:pPr>
+              <w:jc w:val="left"/>
+            </w:pPr>
+            <w:r>
+              <w:rPr>
+                <w:rFonts w:ascii="TimeNewRoman" w:hAnsi="TimeNewRoman"/>
+                <w:sz w:val="30"/>
+              </w:rPr>
+              <w:t>42-7=</w:t>
+            </w:r>
+          </w:p>
+        </w:tc>
+        <w:tc>
+          <w:tcPr>
+            <w:tcW w:type="dxa" w:w="1987"/>
+          </w:tcPr>
+          <w:p>
+            <w:pPr>
+              <w:jc w:val="left"/>
+            </w:pPr>
+            <w:r>
+              <w:rPr>
+                <w:rFonts w:ascii="TimeNewRoman" w:hAnsi="TimeNewRoman"/>
+                <w:sz w:val="30"/>
+              </w:rPr>
+              <w:t>60-55=</w:t>
+            </w:r>
+          </w:p>
+        </w:tc>
+        <w:tc>
+          <w:tcPr>
+            <w:tcW w:type="dxa" w:w="1987"/>
+          </w:tcPr>
+          <w:p>
+            <w:pPr>
+              <w:jc w:val="left"/>
+            </w:pPr>
+            <w:r>
+              <w:rPr>
+                <w:rFonts w:ascii="TimeNewRoman" w:hAnsi="TimeNewRoman"/>
+                <w:sz w:val="30"/>
+              </w:rPr>
+              <w:t>58+8=</w:t>
+            </w:r>
+          </w:p>
+        </w:tc>
+        <w:tc>
+          <w:tcPr>
+            <w:tcW w:type="dxa" w:w="1987"/>
+          </w:tcPr>
+          <w:p>
+            <w:pPr>
+              <w:jc w:val="left"/>
+            </w:pPr>
+            <w:r>
+              <w:rPr>
+                <w:rFonts w:ascii="TimeNewRoman" w:hAnsi="TimeNewRoman"/>
+                <w:sz w:val="30"/>
+              </w:rPr>
+              <w:t>60-56=</w:t>
+            </w:r>
+          </w:p>
+        </w:tc>
+        <w:tc>
+          <w:tcPr>
+            <w:tcW w:type="dxa" w:w="1987"/>
+          </w:tcPr>
+          <w:p>
+            <w:pPr>
+              <w:jc w:val="left"/>
+            </w:pPr>
+            <w:r>
+              <w:rPr>
+                <w:rFonts w:ascii="TimeNewRoman" w:hAnsi="TimeNewRoman"/>
+                <w:sz w:val="30"/>
+              </w:rPr>
+              <w:t>91-86=</w:t>
+            </w:r>
+          </w:p>
+        </w:tc>
+      </w:tr>
+      <w:tr>
+        <w:tc>
+          <w:tcPr>
+            <w:tcW w:type="dxa" w:w="1987"/>
+          </w:tcPr>
+          <w:p>
+            <w:pPr>
+              <w:jc w:val="left"/>
+            </w:pPr>
+            <w:r>
+              <w:rPr>
+                <w:rFonts w:ascii="TimeNewRoman" w:hAnsi="TimeNewRoman"/>
+                <w:sz w:val="30"/>
+              </w:rPr>
+              <w:t>92-7=</w:t>
+            </w:r>
+          </w:p>
+        </w:tc>
+        <w:tc>
+          <w:tcPr>
+            <w:tcW w:type="dxa" w:w="1987"/>
+          </w:tcPr>
+          <w:p>
+            <w:pPr>
+              <w:jc w:val="left"/>
+            </w:pPr>
+            <w:r>
+              <w:rPr>
+                <w:rFonts w:ascii="TimeNewRoman" w:hAnsi="TimeNewRoman"/>
+                <w:sz w:val="30"/>
+              </w:rPr>
+              <w:t>35+57=</w:t>
+            </w:r>
+          </w:p>
+        </w:tc>
+        <w:tc>
+          <w:tcPr>
+            <w:tcW w:type="dxa" w:w="1987"/>
+          </w:tcPr>
+          <w:p>
+            <w:pPr>
+              <w:jc w:val="left"/>
+            </w:pPr>
+            <w:r>
+              <w:rPr>
+                <w:rFonts w:ascii="TimeNewRoman" w:hAnsi="TimeNewRoman"/>
+                <w:sz w:val="30"/>
+              </w:rPr>
+              <w:t>18+16=</w:t>
+            </w:r>
+          </w:p>
+        </w:tc>
+        <w:tc>
+          <w:tcPr>
+            <w:tcW w:type="dxa" w:w="1987"/>
+          </w:tcPr>
+          <w:p>
+            <w:pPr>
+              <w:jc w:val="left"/>
+            </w:pPr>
+            <w:r>
+              <w:rPr>
+                <w:rFonts w:ascii="TimeNewRoman" w:hAnsi="TimeNewRoman"/>
+                <w:sz w:val="30"/>
+              </w:rPr>
+              <w:t>63-4=</w:t>
+            </w:r>
+          </w:p>
+        </w:tc>
+        <w:tc>
+          <w:tcPr>
+            <w:tcW w:type="dxa" w:w="1987"/>
+          </w:tcPr>
+          <w:p>
+            <w:pPr>
+              <w:jc w:val="left"/>
+            </w:pPr>
+            <w:r>
+              <w:rPr>
+                <w:rFonts w:ascii="TimeNewRoman" w:hAnsi="TimeNewRoman"/>
+                <w:sz w:val="30"/>
+              </w:rPr>
+              <w:t>62-43=</w:t>
+            </w:r>
+          </w:p>
+        </w:tc>
+      </w:tr>
+      <w:tr>
+        <w:tc>
+          <w:tcPr>
+            <w:tcW w:type="dxa" w:w="1987"/>
+          </w:tcPr>
+          <w:p>
+            <w:pPr>
+              <w:jc w:val="left"/>
+            </w:pPr>
+            <w:r>
+              <w:rPr>
+                <w:rFonts w:ascii="TimeNewRoman" w:hAnsi="TimeNewRoman"/>
+                <w:sz w:val="30"/>
+              </w:rPr>
+              <w:t>17+58=</w:t>
+            </w:r>
+          </w:p>
+        </w:tc>
+        <w:tc>
+          <w:tcPr>
+            <w:tcW w:type="dxa" w:w="1987"/>
+          </w:tcPr>
+          <w:p>
+            <w:pPr>
+              <w:jc w:val="left"/>
+            </w:pPr>
+            <w:r>
+              <w:rPr>
+                <w:rFonts w:ascii="TimeNewRoman" w:hAnsi="TimeNewRoman"/>
+                <w:sz w:val="30"/>
+              </w:rPr>
+              <w:t>41-25=</w:t>
+            </w:r>
+          </w:p>
+        </w:tc>
+        <w:tc>
+          <w:tcPr>
+            <w:tcW w:type="dxa" w:w="1987"/>
+          </w:tcPr>
+          <w:p>
+            <w:pPr>
+              <w:jc w:val="left"/>
+            </w:pPr>
+            <w:r>
+              <w:rPr>
+                <w:rFonts w:ascii="TimeNewRoman" w:hAnsi="TimeNewRoman"/>
+                <w:sz w:val="30"/>
+              </w:rPr>
+              <w:t>73-4=</w:t>
+            </w:r>
+          </w:p>
+        </w:tc>
+        <w:tc>
+          <w:tcPr>
+            <w:tcW w:type="dxa" w:w="1987"/>
+          </w:tcPr>
+          <w:p>
+            <w:pPr>
+              <w:jc w:val="left"/>
+            </w:pPr>
+            <w:r>
+              <w:rPr>
+                <w:rFonts w:ascii="TimeNewRoman" w:hAnsi="TimeNewRoman"/>
+                <w:sz w:val="30"/>
+              </w:rPr>
+              <w:t>52+39=</w:t>
+            </w:r>
+          </w:p>
+        </w:tc>
+        <w:tc>
+          <w:tcPr>
+            <w:tcW w:type="dxa" w:w="1987"/>
+          </w:tcPr>
+          <w:p>
+            <w:pPr>
+              <w:jc w:val="left"/>
+            </w:pPr>
+            <w:r>
+              <w:rPr>
+                <w:rFonts w:ascii="TimeNewRoman" w:hAnsi="TimeNewRoman"/>
+                <w:sz w:val="30"/>
+              </w:rPr>
+              <w:t>6+65=</w:t>
+            </w:r>
+          </w:p>
+        </w:tc>
+      </w:tr>
+      <w:tr>
+        <w:tc>
+          <w:tcPr>
+            <w:tcW w:type="dxa" w:w="1987"/>
+          </w:tcPr>
+          <w:p>
+            <w:pPr>
+              <w:jc w:val="left"/>
+            </w:pPr>
+            <w:r>
+              <w:rPr>
+                <w:rFonts w:ascii="TimeNewRoman" w:hAnsi="TimeNewRoman"/>
+                <w:sz w:val="30"/>
+              </w:rPr>
+              <w:t>70-14=</w:t>
+            </w:r>
+          </w:p>
+        </w:tc>
+        <w:tc>
+          <w:tcPr>
+            <w:tcW w:type="dxa" w:w="1987"/>
+          </w:tcPr>
+          <w:p>
+            <w:pPr>
+              <w:jc w:val="left"/>
+            </w:pPr>
+            <w:r>
+              <w:rPr>
+                <w:rFonts w:ascii="TimeNewRoman" w:hAnsi="TimeNewRoman"/>
+                <w:sz w:val="30"/>
+              </w:rPr>
+              <w:t>9+23=</w:t>
+            </w:r>
+          </w:p>
+        </w:tc>
+        <w:tc>
+          <w:tcPr>
+            <w:tcW w:type="dxa" w:w="1987"/>
+          </w:tcPr>
+          <w:p>
+            <w:pPr>
+              <w:jc w:val="left"/>
+            </w:pPr>
+            <w:r>
+              <w:rPr>
+                <w:rFonts w:ascii="TimeNewRoman" w:hAnsi="TimeNewRoman"/>
+                <w:sz w:val="30"/>
+              </w:rPr>
+              <w:t>46-7=</w:t>
+            </w:r>
+          </w:p>
+        </w:tc>
+        <w:tc>
+          <w:tcPr>
+            <w:tcW w:type="dxa" w:w="1987"/>
+          </w:tcPr>
+          <w:p>
+            <w:pPr>
+              <w:jc w:val="left"/>
+            </w:pPr>
+            <w:r>
+              <w:rPr>
+                <w:rFonts w:ascii="TimeNewRoman" w:hAnsi="TimeNewRoman"/>
+                <w:sz w:val="30"/>
+              </w:rPr>
+              <w:t>11-2=</w:t>
+            </w:r>
+          </w:p>
+        </w:tc>
+        <w:tc>
+          <w:tcPr>
+            <w:tcW w:type="dxa" w:w="1987"/>
+          </w:tcPr>
+          <w:p>
+            <w:pPr>
+              <w:jc w:val="left"/>
+            </w:pPr>
+            <w:r>
+              <w:rPr>
+                <w:rFonts w:ascii="TimeNewRoman" w:hAnsi="TimeNewRoman"/>
+                <w:sz w:val="30"/>
+              </w:rPr>
+              <w:t>36+58=</w:t>
+            </w:r>
+          </w:p>
+        </w:tc>
+      </w:tr>
+      <w:tr>
+        <w:tc>
+          <w:tcPr>
+            <w:tcW w:type="dxa" w:w="1987"/>
+          </w:tcPr>
+          <w:p>
+            <w:pPr>
+              <w:jc w:val="left"/>
+            </w:pPr>
+            <w:r>
+              <w:rPr>
+                <w:rFonts w:ascii="TimeNewRoman" w:hAnsi="TimeNewRoman"/>
+                <w:sz w:val="30"/>
+              </w:rPr>
+              <w:t>79+7=</w:t>
+            </w:r>
+          </w:p>
+        </w:tc>
+        <w:tc>
+          <w:tcPr>
+            <w:tcW w:type="dxa" w:w="1987"/>
+          </w:tcPr>
+          <w:p>
+            <w:pPr>
+              <w:jc w:val="left"/>
+            </w:pPr>
+            <w:r>
+              <w:rPr>
+                <w:rFonts w:ascii="TimeNewRoman" w:hAnsi="TimeNewRoman"/>
+                <w:sz w:val="30"/>
+              </w:rPr>
+              <w:t>97-89=</w:t>
+            </w:r>
+          </w:p>
+        </w:tc>
+        <w:tc>
+          <w:tcPr>
+            <w:tcW w:type="dxa" w:w="1987"/>
+          </w:tcPr>
+          <w:p>
+            <w:pPr>
+              <w:jc w:val="left"/>
+            </w:pPr>
+            <w:r>
+              <w:rPr>
+                <w:rFonts w:ascii="TimeNewRoman" w:hAnsi="TimeNewRoman"/>
+                <w:sz w:val="30"/>
+              </w:rPr>
+              <w:t>79+16=</w:t>
+            </w:r>
+          </w:p>
+        </w:tc>
+        <w:tc>
+          <w:tcPr>
+            <w:tcW w:type="dxa" w:w="1987"/>
+          </w:tcPr>
+          <w:p>
+            <w:pPr>
+              <w:jc w:val="left"/>
+            </w:pPr>
+            <w:r>
+              <w:rPr>
+                <w:rFonts w:ascii="TimeNewRoman" w:hAnsi="TimeNewRoman"/>
+                <w:sz w:val="30"/>
+              </w:rPr>
+              <w:t>30-29=</w:t>
+            </w:r>
+          </w:p>
+        </w:tc>
+        <w:tc>
+          <w:tcPr>
+            <w:tcW w:type="dxa" w:w="1987"/>
+          </w:tcPr>
+          <w:p>
+            <w:pPr>
+              <w:jc w:val="left"/>
+            </w:pPr>
+            <w:r>
+              <w:rPr>
+                <w:rFonts w:ascii="TimeNewRoman" w:hAnsi="TimeNewRoman"/>
+                <w:sz w:val="30"/>
+              </w:rPr>
+              <w:t>28+45=</w:t>
+            </w:r>
+          </w:p>
+        </w:tc>
+      </w:tr>
+      <w:tr>
+        <w:tc>
+          <w:tcPr>
+            <w:tcW w:type="dxa" w:w="1987"/>
+          </w:tcPr>
+          <w:p>
+            <w:pPr>
+              <w:jc w:val="left"/>
+            </w:pPr>
+            <w:r>
+              <w:rPr>
+                <w:rFonts w:ascii="TimeNewRoman" w:hAnsi="TimeNewRoman"/>
+                <w:sz w:val="30"/>
+              </w:rPr>
+              <w:t>79+19=</w:t>
+            </w:r>
+          </w:p>
+        </w:tc>
+        <w:tc>
+          <w:tcPr>
+            <w:tcW w:type="dxa" w:w="1987"/>
+          </w:tcPr>
+          <w:p>
+            <w:pPr>
+              <w:jc w:val="left"/>
+            </w:pPr>
+            <w:r>
+              <w:rPr>
+                <w:rFonts w:ascii="TimeNewRoman" w:hAnsi="TimeNewRoman"/>
+                <w:sz w:val="30"/>
+              </w:rPr>
+              <w:t>57+15=</w:t>
+            </w:r>
+          </w:p>
+        </w:tc>
+        <w:tc>
+          <w:tcPr>
+            <w:tcW w:type="dxa" w:w="1987"/>
+          </w:tcPr>
+          <w:p>
+            <w:pPr>
+              <w:jc w:val="left"/>
+            </w:pPr>
+            <w:r>
+              <w:rPr>
+                <w:rFonts w:ascii="TimeNewRoman" w:hAnsi="TimeNewRoman"/>
+                <w:sz w:val="30"/>
+              </w:rPr>
+              <w:t>78+5=</w:t>
+            </w:r>
+          </w:p>
+        </w:tc>
+        <w:tc>
+          <w:tcPr>
+            <w:tcW w:type="dxa" w:w="1987"/>
+          </w:tcPr>
+          <w:p>
+            <w:pPr>
+              <w:jc w:val="left"/>
+            </w:pPr>
+            <w:r>
+              <w:rPr>
+                <w:rFonts w:ascii="TimeNewRoman" w:hAnsi="TimeNewRoman"/>
+                <w:sz w:val="30"/>
+              </w:rPr>
+              <w:t>25+8=</w:t>
+            </w:r>
+          </w:p>
+        </w:tc>
+        <w:tc>
+          <w:tcPr>
+            <w:tcW w:type="dxa" w:w="1987"/>
+          </w:tcPr>
+          <w:p>
+            <w:pPr>
+              <w:jc w:val="left"/>
+            </w:pPr>
+            <w:r>
+              <w:rPr>
+                <w:rFonts w:ascii="TimeNewRoman" w:hAnsi="TimeNewRoman"/>
+                <w:sz w:val="30"/>
+              </w:rPr>
+              <w:t>13+9=</w:t>
+            </w:r>
+          </w:p>
+        </w:tc>
+      </w:tr>
+      <w:tr>
+        <w:tc>
+          <w:tcPr>
+            <w:tcW w:type="dxa" w:w="1987"/>
+          </w:tcPr>
+          <w:p>
+            <w:pPr>
+              <w:jc w:val="left"/>
+            </w:pPr>
+            <w:r>
+              <w:rPr>
+                <w:rFonts w:ascii="TimeNewRoman" w:hAnsi="TimeNewRoman"/>
+                <w:sz w:val="30"/>
+              </w:rPr>
+              <w:t>95-18=</w:t>
+            </w:r>
+          </w:p>
+        </w:tc>
+        <w:tc>
+          <w:tcPr>
+            <w:tcW w:type="dxa" w:w="1987"/>
+          </w:tcPr>
+          <w:p>
+            <w:pPr>
+              <w:jc w:val="left"/>
+            </w:pPr>
+            <w:r>
+              <w:rPr>
+                <w:rFonts w:ascii="TimeNewRoman" w:hAnsi="TimeNewRoman"/>
+                <w:sz w:val="30"/>
+              </w:rPr>
+              <w:t>51-35=</w:t>
+            </w:r>
+          </w:p>
+        </w:tc>
+        <w:tc>
+          <w:tcPr>
+            <w:tcW w:type="dxa" w:w="1987"/>
+          </w:tcPr>
+          <w:p>
+            <w:pPr>
+              <w:jc w:val="left"/>
+            </w:pPr>
+            <w:r>
+              <w:rPr>
+                <w:rFonts w:ascii="TimeNewRoman" w:hAnsi="TimeNewRoman"/>
+                <w:sz w:val="30"/>
+              </w:rPr>
+              <w:t>3+88=</w:t>
+            </w:r>
+          </w:p>
+        </w:tc>
+        <w:tc>
+          <w:tcPr>
+            <w:tcW w:type="dxa" w:w="1987"/>
+          </w:tcPr>
+          <w:p>
+            <w:pPr>
+              <w:jc w:val="left"/>
+            </w:pPr>
+            <w:r>
+              <w:rPr>
+                <w:rFonts w:ascii="TimeNewRoman" w:hAnsi="TimeNewRoman"/>
+                <w:sz w:val="30"/>
+              </w:rPr>
+              <w:t>70-54=</w:t>
             </w:r>
           </w:p>
         </w:tc>
@@ -426,6 +1156,8 @@
             </w:r>
           </w:p>
         </w:tc>
+      </w:tr>
+      <w:tr>
         <w:tc>
           <w:tcPr>
             <w:tcW w:type="dxa" w:w="1987"/>
@@ -439,7 +1171,7 @@
                 <w:rFonts w:ascii="TimeNewRoman" w:hAnsi="TimeNewRoman"/>
                 <w:sz w:val="30"/>
               </w:rPr>
-              <w:t>61-36=</w:t>
+              <w:t>77+4=</w:t>
             </w:r>
           </w:p>
         </w:tc>
@@ -456,7 +1188,58 @@
                 <w:rFonts w:ascii="TimeNewRoman" w:hAnsi="TimeNewRoman"/>
                 <w:sz w:val="30"/>
               </w:rPr>
-              <w:t>61-32=</w:t>
+              <w:t>39+23=</w:t>
+            </w:r>
+          </w:p>
+        </w:tc>
+        <w:tc>
+          <w:tcPr>
+            <w:tcW w:type="dxa" w:w="1987"/>
+          </w:tcPr>
+          <w:p>
+            <w:pPr>
+              <w:jc w:val="left"/>
+            </w:pPr>
+            <w:r>
+              <w:rPr>
+                <w:rFonts w:ascii="TimeNewRoman" w:hAnsi="TimeNewRoman"/>
+                <w:sz w:val="30"/>
+              </w:rPr>
+              <w:t>74-58=</w:t>
+            </w:r>
+          </w:p>
+        </w:tc>
+        <w:tc>
+          <w:tcPr>
+            <w:tcW w:type="dxa" w:w="1987"/>
+          </w:tcPr>
+          <w:p>
+            <w:pPr>
+              <w:jc w:val="left"/>
+            </w:pPr>
+            <w:r>
+              <w:rPr>
+                <w:rFonts w:ascii="TimeNewRoman" w:hAnsi="TimeNewRoman"/>
+                <w:sz w:val="30"/>
+              </w:rPr>
+              <w:t>82-36=</w:t>
+            </w:r>
+          </w:p>
+        </w:tc>
+        <w:tc>
+          <w:tcPr>
+            <w:tcW w:type="dxa" w:w="1987"/>
+          </w:tcPr>
+          <w:p>
+            <w:pPr>
+              <w:jc w:val="left"/>
+            </w:pPr>
+            <w:r>
+              <w:rPr>
+                <w:rFonts w:ascii="TimeNewRoman" w:hAnsi="TimeNewRoman"/>
+                <w:sz w:val="30"/>
+              </w:rPr>
+              <w:t>98-69=</w:t>
             </w:r>
           </w:p>
         </w:tc>
@@ -475,7 +1258,7 @@
                 <w:rFonts w:ascii="TimeNewRoman" w:hAnsi="TimeNewRoman"/>
                 <w:sz w:val="30"/>
               </w:rPr>
-              <w:t>5+38=</w:t>
+              <w:t>98-29=</w:t>
             </w:r>
           </w:p>
         </w:tc>
@@ -492,7 +1275,7 @@
                 <w:rFonts w:ascii="TimeNewRoman" w:hAnsi="TimeNewRoman"/>
                 <w:sz w:val="30"/>
               </w:rPr>
-              <w:t>43-15=</w:t>
+              <w:t>92-16=</w:t>
             </w:r>
           </w:p>
         </w:tc>
@@ -509,7 +1292,7 @@
                 <w:rFonts w:ascii="TimeNewRoman" w:hAnsi="TimeNewRoman"/>
                 <w:sz w:val="30"/>
               </w:rPr>
-              <w:t>17+59=</w:t>
+              <w:t>35+49=</w:t>
             </w:r>
           </w:p>
         </w:tc>
@@ -526,7 +1309,7 @@
                 <w:rFonts w:ascii="TimeNewRoman" w:hAnsi="TimeNewRoman"/>
                 <w:sz w:val="30"/>
               </w:rPr>
-              <w:t>29+32=</w:t>
+              <w:t>72-37=</w:t>
             </w:r>
           </w:p>
         </w:tc>
@@ -543,7 +1326,7 @@
                 <w:rFonts w:ascii="TimeNewRoman" w:hAnsi="TimeNewRoman"/>
                 <w:sz w:val="30"/>
               </w:rPr>
-              <w:t>96-7=</w:t>
+              <w:t>65-46=</w:t>
             </w:r>
           </w:p>
         </w:tc>
@@ -562,7 +1345,7 @@
                 <w:rFonts w:ascii="TimeNewRoman" w:hAnsi="TimeNewRoman"/>
                 <w:sz w:val="30"/>
               </w:rPr>
-              <w:t>86+7=</w:t>
+              <w:t>90-29=</w:t>
             </w:r>
           </w:p>
         </w:tc>
@@ -579,7 +1362,7 @@
                 <w:rFonts w:ascii="TimeNewRoman" w:hAnsi="TimeNewRoman"/>
                 <w:sz w:val="30"/>
               </w:rPr>
-              <w:t>57+17=</w:t>
+              <w:t>19+39=</w:t>
             </w:r>
           </w:p>
         </w:tc>
@@ -596,7 +1379,7 @@
                 <w:rFonts w:ascii="TimeNewRoman" w:hAnsi="TimeNewRoman"/>
                 <w:sz w:val="30"/>
               </w:rPr>
-              <w:t>82-68=</w:t>
+              <w:t>45+8=</w:t>
             </w:r>
           </w:p>
         </w:tc>
@@ -613,7 +1396,7 @@
                 <w:rFonts w:ascii="TimeNewRoman" w:hAnsi="TimeNewRoman"/>
                 <w:sz w:val="30"/>
               </w:rPr>
-              <w:t>46+36=</w:t>
+              <w:t>67+26=</w:t>
             </w:r>
           </w:p>
         </w:tc>
@@ -630,7 +1413,7 @@
                 <w:rFonts w:ascii="TimeNewRoman" w:hAnsi="TimeNewRoman"/>
                 <w:sz w:val="30"/>
               </w:rPr>
-              <w:t>44+7=</w:t>
+              <w:t>77-59=</w:t>
             </w:r>
           </w:p>
         </w:tc>
@@ -649,7 +1432,7 @@
                 <w:rFonts w:ascii="TimeNewRoman" w:hAnsi="TimeNewRoman"/>
                 <w:sz w:val="30"/>
               </w:rPr>
-              <w:t>22-18=</w:t>
+              <w:t>47+7=</w:t>
             </w:r>
           </w:p>
         </w:tc>
@@ -666,7 +1449,7 @@
                 <w:rFonts w:ascii="TimeNewRoman" w:hAnsi="TimeNewRoman"/>
                 <w:sz w:val="30"/>
               </w:rPr>
-              <w:t>29+66=</w:t>
+              <w:t>85-18=</w:t>
             </w:r>
           </w:p>
         </w:tc>
@@ -683,7 +1466,7 @@
                 <w:rFonts w:ascii="TimeNewRoman" w:hAnsi="TimeNewRoman"/>
                 <w:sz w:val="30"/>
               </w:rPr>
-              <w:t>74-26=</w:t>
+              <w:t>75+19=</w:t>
             </w:r>
           </w:p>
         </w:tc>
@@ -700,7 +1483,7 @@
                 <w:rFonts w:ascii="TimeNewRoman" w:hAnsi="TimeNewRoman"/>
                 <w:sz w:val="30"/>
               </w:rPr>
-              <w:t>14+69=</w:t>
+              <w:t>4+77=</w:t>
             </w:r>
           </w:p>
         </w:tc>
@@ -717,203 +1500,12 @@
                 <w:rFonts w:ascii="TimeNewRoman" w:hAnsi="TimeNewRoman"/>
                 <w:sz w:val="30"/>
               </w:rPr>
-              <w:t>77+7=</w:t>
+              <w:t>37+19=</w:t>
             </w:r>
           </w:p>
         </w:tc>
       </w:tr>
       <w:tr>
-        <w:tc>
-          <w:tcPr>
-            <w:tcW w:type="dxa" w:w="1987"/>
-          </w:tcPr>
-          <w:p>
-            <w:pPr>
-              <w:jc w:val="left"/>
-            </w:pPr>
-            <w:r>
-              <w:rPr>
-                <w:rFonts w:ascii="TimeNewRoman" w:hAnsi="TimeNewRoman"/>
-                <w:sz w:val="30"/>
-              </w:rPr>
-              <w:t>93-56=</w:t>
-            </w:r>
-          </w:p>
-        </w:tc>
-        <w:tc>
-          <w:tcPr>
-            <w:tcW w:type="dxa" w:w="1987"/>
-          </w:tcPr>
-          <w:p>
-            <w:pPr>
-              <w:jc w:val="left"/>
-            </w:pPr>
-            <w:r>
-              <w:rPr>
-                <w:rFonts w:ascii="TimeNewRoman" w:hAnsi="TimeNewRoman"/>
-                <w:sz w:val="30"/>
-              </w:rPr>
-              <w:t>89+5=</w:t>
-            </w:r>
-          </w:p>
-        </w:tc>
-        <w:tc>
-          <w:tcPr>
-            <w:tcW w:type="dxa" w:w="1987"/>
-          </w:tcPr>
-          <w:p>
-            <w:pPr>
-              <w:jc w:val="left"/>
-            </w:pPr>
-            <w:r>
-              <w:rPr>
-                <w:rFonts w:ascii="TimeNewRoman" w:hAnsi="TimeNewRoman"/>
-                <w:sz w:val="30"/>
-              </w:rPr>
-              <w:t>38+55=</w:t>
-            </w:r>
-          </w:p>
-        </w:tc>
-        <w:tc>
-          <w:tcPr>
-            <w:tcW w:type="dxa" w:w="1987"/>
-          </w:tcPr>
-          <w:p>
-            <w:pPr>
-              <w:jc w:val="left"/>
-            </w:pPr>
-            <w:r>
-              <w:rPr>
-                <w:rFonts w:ascii="TimeNewRoman" w:hAnsi="TimeNewRoman"/>
-                <w:sz w:val="30"/>
-              </w:rPr>
-              <w:t>64-58=</w:t>
-            </w:r>
-          </w:p>
-        </w:tc>
-        <w:tc>
-          <w:tcPr>
-            <w:tcW w:type="dxa" w:w="1987"/>
-          </w:tcPr>
-          <w:p>
-            <w:pPr>
-              <w:jc w:val="left"/>
-            </w:pPr>
-            <w:r>
-              <w:rPr>
-                <w:rFonts w:ascii="TimeNewRoman" w:hAnsi="TimeNewRoman"/>
-                <w:sz w:val="30"/>
-              </w:rPr>
-              <w:t>86-17=</w:t>
-            </w:r>
-          </w:p>
-        </w:tc>
-      </w:tr>
-      <w:tr>
-        <w:tc>
-          <w:tcPr>
-            <w:tcW w:type="dxa" w:w="1987"/>
-          </w:tcPr>
-          <w:p>
-            <w:pPr>
-              <w:jc w:val="left"/>
-            </w:pPr>
-            <w:r>
-              <w:rPr>
-                <w:rFonts w:ascii="TimeNewRoman" w:hAnsi="TimeNewRoman"/>
-                <w:sz w:val="30"/>
-              </w:rPr>
-              <w:t>17+75=</w:t>
-            </w:r>
-          </w:p>
-        </w:tc>
-        <w:tc>
-          <w:tcPr>
-            <w:tcW w:type="dxa" w:w="1987"/>
-          </w:tcPr>
-          <w:p>
-            <w:pPr>
-              <w:jc w:val="left"/>
-            </w:pPr>
-            <w:r>
-              <w:rPr>
-                <w:rFonts w:ascii="TimeNewRoman" w:hAnsi="TimeNewRoman"/>
-                <w:sz w:val="30"/>
-              </w:rPr>
-              <w:t>29+66=</w:t>
-            </w:r>
-          </w:p>
-        </w:tc>
-        <w:tc>
-          <w:tcPr>
-            <w:tcW w:type="dxa" w:w="1987"/>
-          </w:tcPr>
-          <w:p>
-            <w:pPr>
-              <w:jc w:val="left"/>
-            </w:pPr>
-            <w:r>
-              <w:rPr>
-                <w:rFonts w:ascii="TimeNewRoman" w:hAnsi="TimeNewRoman"/>
-                <w:sz w:val="30"/>
-              </w:rPr>
-              <w:t>43-16=</w:t>
-            </w:r>
-          </w:p>
-        </w:tc>
-        <w:tc>
-          <w:tcPr>
-            <w:tcW w:type="dxa" w:w="1987"/>
-          </w:tcPr>
-          <w:p>
-            <w:pPr>
-              <w:jc w:val="left"/>
-            </w:pPr>
-            <w:r>
-              <w:rPr>
-                <w:rFonts w:ascii="TimeNewRoman" w:hAnsi="TimeNewRoman"/>
-                <w:sz w:val="30"/>
-              </w:rPr>
-              <w:t>73-27=</w:t>
-            </w:r>
-          </w:p>
-        </w:tc>
-        <w:tc>
-          <w:tcPr>
-            <w:tcW w:type="dxa" w:w="1987"/>
-          </w:tcPr>
-          <w:p>
-            <w:pPr>
-              <w:jc w:val="left"/>
-            </w:pPr>
-            <w:r>
-              <w:rPr>
-                <w:rFonts w:ascii="TimeNewRoman" w:hAnsi="TimeNewRoman"/>
-                <w:sz w:val="30"/>
-              </w:rPr>
-              <w:t>90-75=</w:t>
-            </w:r>
-          </w:p>
-        </w:tc>
-      </w:tr>
-      <w:tr>
-        <w:tc>
-          <w:tcPr>
-            <w:tcW w:type="dxa" w:w="1987"/>
-          </w:tcPr>
-          <w:p>
-            <w:pPr>
-              <w:jc w:val="left"/>
-            </w:pPr>
-            <w:r>
-              <w:rPr>
-                <w:rFonts w:ascii="TimeNewRoman" w:hAnsi="TimeNewRoman"/>
-                <w:sz w:val="30"/>
-              </w:rPr>
-              <w:t>44-29=</w:t>
-            </w:r>
-          </w:p>
-        </w:tc>
         <w:tc>
           <w:tcPr>
             <w:tcW w:type="dxa" w:w="1987"/>
@@ -944,7 +1536,7 @@
                 <w:rFonts w:ascii="TimeNewRoman" w:hAnsi="TimeNewRoman"/>
                 <w:sz w:val="30"/>
               </w:rPr>
-              <w:t>94-17=</w:t>
+              <w:t>82-75=</w:t>
             </w:r>
           </w:p>
         </w:tc>
@@ -961,7 +1553,7 @@
                 <w:rFonts w:ascii="TimeNewRoman" w:hAnsi="TimeNewRoman"/>
                 <w:sz w:val="30"/>
               </w:rPr>
-              <w:t>66+5=</w:t>
+              <w:t>53-8=</w:t>
             </w:r>
           </w:p>
         </w:tc>
@@ -978,7 +1570,24 @@
                 <w:rFonts w:ascii="TimeNewRoman" w:hAnsi="TimeNewRoman"/>
                 <w:sz w:val="30"/>
               </w:rPr>
-              <w:t>56-27=</w:t>
+              <w:t>49+9=</w:t>
+            </w:r>
+          </w:p>
+        </w:tc>
+        <w:tc>
+          <w:tcPr>
+            <w:tcW w:type="dxa" w:w="1987"/>
+          </w:tcPr>
+          <w:p>
+            <w:pPr>
+              <w:jc w:val="left"/>
+            </w:pPr>
+            <w:r>
+              <w:rPr>
+                <w:rFonts w:ascii="TimeNewRoman" w:hAnsi="TimeNewRoman"/>
+                <w:sz w:val="30"/>
+              </w:rPr>
+              <w:t>19+56=</w:t>
             </w:r>
           </w:p>
         </w:tc>
@@ -997,7 +1606,7 @@
                 <w:rFonts w:ascii="TimeNewRoman" w:hAnsi="TimeNewRoman"/>
                 <w:sz w:val="30"/>
               </w:rPr>
-              <w:t>78+15=</w:t>
+              <w:t>62-26=</w:t>
             </w:r>
           </w:p>
         </w:tc>
@@ -1014,7 +1623,7 @@
                 <w:rFonts w:ascii="TimeNewRoman" w:hAnsi="TimeNewRoman"/>
                 <w:sz w:val="30"/>
               </w:rPr>
-              <w:t>19+43=</w:t>
+              <w:t>8+24=</w:t>
             </w:r>
           </w:p>
         </w:tc>
@@ -1031,7 +1640,7 @@
                 <w:rFonts w:ascii="TimeNewRoman" w:hAnsi="TimeNewRoman"/>
                 <w:sz w:val="30"/>
               </w:rPr>
-              <w:t>90-52=</w:t>
+              <w:t>12+69=</w:t>
             </w:r>
           </w:p>
         </w:tc>
@@ -1048,7 +1657,7 @@
                 <w:rFonts w:ascii="TimeNewRoman" w:hAnsi="TimeNewRoman"/>
                 <w:sz w:val="30"/>
               </w:rPr>
-              <w:t>66-18=</w:t>
+              <w:t>6+78=</w:t>
             </w:r>
           </w:p>
         </w:tc>
@@ -1065,7 +1674,7 @@
                 <w:rFonts w:ascii="TimeNewRoman" w:hAnsi="TimeNewRoman"/>
                 <w:sz w:val="30"/>
               </w:rPr>
-              <w:t>76+18=</w:t>
+              <w:t>41-5=</w:t>
             </w:r>
           </w:p>
         </w:tc>
@@ -1084,7 +1693,7 @@
                 <w:rFonts w:ascii="TimeNewRoman" w:hAnsi="TimeNewRoman"/>
                 <w:sz w:val="30"/>
               </w:rPr>
-              <w:t>85-78=</w:t>
+              <w:t>67+27=</w:t>
             </w:r>
           </w:p>
         </w:tc>
@@ -1101,7 +1710,7 @@
                 <w:rFonts w:ascii="TimeNewRoman" w:hAnsi="TimeNewRoman"/>
                 <w:sz w:val="30"/>
               </w:rPr>
-              <w:t>96-8=</w:t>
+              <w:t>87-8=</w:t>
             </w:r>
           </w:p>
         </w:tc>
@@ -1118,7 +1727,7 @@
                 <w:rFonts w:ascii="TimeNewRoman" w:hAnsi="TimeNewRoman"/>
                 <w:sz w:val="30"/>
               </w:rPr>
-              <w:t>83-66=</w:t>
+              <w:t>94-67=</w:t>
             </w:r>
           </w:p>
         </w:tc>
@@ -1135,7 +1744,7 @@
                 <w:rFonts w:ascii="TimeNewRoman" w:hAnsi="TimeNewRoman"/>
                 <w:sz w:val="30"/>
               </w:rPr>
-              <w:t>19+69=</w:t>
+              <w:t>18+59=</w:t>
             </w:r>
           </w:p>
         </w:tc>
@@ -1152,616 +1761,7 @@
                 <w:rFonts w:ascii="TimeNewRoman" w:hAnsi="TimeNewRoman"/>
                 <w:sz w:val="30"/>
               </w:rPr>
-              <w:t>29+66=</w:t>
-            </w:r>
-          </w:p>
-        </w:tc>
-      </w:tr>
-      <w:tr>
-        <w:tc>
-          <w:tcPr>
-            <w:tcW w:type="dxa" w:w="1987"/>
-          </w:tcPr>
-          <w:p>
-            <w:pPr>
-              <w:jc w:val="left"/>
-            </w:pPr>
-            <w:r>
-              <w:rPr>
-                <w:rFonts w:ascii="TimeNewRoman" w:hAnsi="TimeNewRoman"/>
-                <w:sz w:val="30"/>
-              </w:rPr>
-              <w:t>22+29=</w:t>
-            </w:r>
-          </w:p>
-        </w:tc>
-        <w:tc>
-          <w:tcPr>
-            <w:tcW w:type="dxa" w:w="1987"/>
-          </w:tcPr>
-          <w:p>
-            <w:pPr>
-              <w:jc w:val="left"/>
-            </w:pPr>
-            <w:r>
-              <w:rPr>
-                <w:rFonts w:ascii="TimeNewRoman" w:hAnsi="TimeNewRoman"/>
-                <w:sz w:val="30"/>
-              </w:rPr>
-              <w:t>50-49=</w:t>
-            </w:r>
-          </w:p>
-        </w:tc>
-        <w:tc>
-          <w:tcPr>
-            <w:tcW w:type="dxa" w:w="1987"/>
-          </w:tcPr>
-          <w:p>
-            <w:pPr>
-              <w:jc w:val="left"/>
-            </w:pPr>
-            <w:r>
-              <w:rPr>
-                <w:rFonts w:ascii="TimeNewRoman" w:hAnsi="TimeNewRoman"/>
-                <w:sz w:val="30"/>
-              </w:rPr>
-              <w:t>73+18=</w:t>
-            </w:r>
-          </w:p>
-        </w:tc>
-        <w:tc>
-          <w:tcPr>
-            <w:tcW w:type="dxa" w:w="1987"/>
-          </w:tcPr>
-          <w:p>
-            <w:pPr>
-              <w:jc w:val="left"/>
-            </w:pPr>
-            <w:r>
-              <w:rPr>
-                <w:rFonts w:ascii="TimeNewRoman" w:hAnsi="TimeNewRoman"/>
-                <w:sz w:val="30"/>
-              </w:rPr>
-              <w:t>53+19=</w:t>
-            </w:r>
-          </w:p>
-        </w:tc>
-        <w:tc>
-          <w:tcPr>
-            <w:tcW w:type="dxa" w:w="1987"/>
-          </w:tcPr>
-          <w:p>
-            <w:pPr>
-              <w:jc w:val="left"/>
-            </w:pPr>
-            <w:r>
-              <w:rPr>
-                <w:rFonts w:ascii="TimeNewRoman" w:hAnsi="TimeNewRoman"/>
-                <w:sz w:val="30"/>
-              </w:rPr>
-              <w:t>90-11=</w:t>
-            </w:r>
-          </w:p>
-        </w:tc>
-      </w:tr>
-      <w:tr>
-        <w:tc>
-          <w:tcPr>
-            <w:tcW w:type="dxa" w:w="1987"/>
-          </w:tcPr>
-          <w:p>
-            <w:pPr>
-              <w:jc w:val="left"/>
-            </w:pPr>
-            <w:r>
-              <w:rPr>
-                <w:rFonts w:ascii="TimeNewRoman" w:hAnsi="TimeNewRoman"/>
-                <w:sz w:val="30"/>
-              </w:rPr>
-              <w:t>62-27=</w:t>
-            </w:r>
-          </w:p>
-        </w:tc>
-        <w:tc>
-          <w:tcPr>
-            <w:tcW w:type="dxa" w:w="1987"/>
-          </w:tcPr>
-          <w:p>
-            <w:pPr>
-              <w:jc w:val="left"/>
-            </w:pPr>
-            <w:r>
-              <w:rPr>
-                <w:rFonts w:ascii="TimeNewRoman" w:hAnsi="TimeNewRoman"/>
-                <w:sz w:val="30"/>
-              </w:rPr>
-              <w:t>57-28=</w:t>
-            </w:r>
-          </w:p>
-        </w:tc>
-        <w:tc>
-          <w:tcPr>
-            <w:tcW w:type="dxa" w:w="1987"/>
-          </w:tcPr>
-          <w:p>
-            <w:pPr>
-              <w:jc w:val="left"/>
-            </w:pPr>
-            <w:r>
-              <w:rPr>
-                <w:rFonts w:ascii="TimeNewRoman" w:hAnsi="TimeNewRoman"/>
-                <w:sz w:val="30"/>
-              </w:rPr>
-              <w:t>66+15=</w:t>
-            </w:r>
-          </w:p>
-        </w:tc>
-        <w:tc>
-          <w:tcPr>
-            <w:tcW w:type="dxa" w:w="1987"/>
-          </w:tcPr>
-          <w:p>
-            <w:pPr>
-              <w:jc w:val="left"/>
-            </w:pPr>
-            <w:r>
-              <w:rPr>
-                <w:rFonts w:ascii="TimeNewRoman" w:hAnsi="TimeNewRoman"/>
-                <w:sz w:val="30"/>
-              </w:rPr>
-              <w:t>52-48=</w:t>
-            </w:r>
-          </w:p>
-        </w:tc>
-        <w:tc>
-          <w:tcPr>
-            <w:tcW w:type="dxa" w:w="1987"/>
-          </w:tcPr>
-          <w:p>
-            <w:pPr>
-              <w:jc w:val="left"/>
-            </w:pPr>
-            <w:r>
-              <w:rPr>
-                <w:rFonts w:ascii="TimeNewRoman" w:hAnsi="TimeNewRoman"/>
-                <w:sz w:val="30"/>
-              </w:rPr>
-              <w:t>60-13=</w:t>
-            </w:r>
-          </w:p>
-        </w:tc>
-      </w:tr>
-      <w:tr>
-        <w:tc>
-          <w:tcPr>
-            <w:tcW w:type="dxa" w:w="1987"/>
-          </w:tcPr>
-          <w:p>
-            <w:pPr>
-              <w:jc w:val="left"/>
-            </w:pPr>
-            <w:r>
-              <w:rPr>
-                <w:rFonts w:ascii="TimeNewRoman" w:hAnsi="TimeNewRoman"/>
-                <w:sz w:val="30"/>
-              </w:rPr>
-              <w:t>24+18=</w:t>
-            </w:r>
-          </w:p>
-        </w:tc>
-        <w:tc>
-          <w:tcPr>
-            <w:tcW w:type="dxa" w:w="1987"/>
-          </w:tcPr>
-          <w:p>
-            <w:pPr>
-              <w:jc w:val="left"/>
-            </w:pPr>
-            <w:r>
-              <w:rPr>
-                <w:rFonts w:ascii="TimeNewRoman" w:hAnsi="TimeNewRoman"/>
-                <w:sz w:val="30"/>
-              </w:rPr>
-              <w:t>76+15=</w:t>
-            </w:r>
-          </w:p>
-        </w:tc>
-        <w:tc>
-          <w:tcPr>
-            <w:tcW w:type="dxa" w:w="1987"/>
-          </w:tcPr>
-          <w:p>
-            <w:pPr>
-              <w:jc w:val="left"/>
-            </w:pPr>
-            <w:r>
-              <w:rPr>
-                <w:rFonts w:ascii="TimeNewRoman" w:hAnsi="TimeNewRoman"/>
-                <w:sz w:val="30"/>
-              </w:rPr>
-              <w:t>48+46=</w:t>
-            </w:r>
-          </w:p>
-        </w:tc>
-        <w:tc>
-          <w:tcPr>
-            <w:tcW w:type="dxa" w:w="1987"/>
-          </w:tcPr>
-          <w:p>
-            <w:pPr>
-              <w:jc w:val="left"/>
-            </w:pPr>
-            <w:r>
-              <w:rPr>
-                <w:rFonts w:ascii="TimeNewRoman" w:hAnsi="TimeNewRoman"/>
-                <w:sz w:val="30"/>
-              </w:rPr>
-              <w:t>93-24=</w:t>
-            </w:r>
-          </w:p>
-        </w:tc>
-        <w:tc>
-          <w:tcPr>
-            <w:tcW w:type="dxa" w:w="1987"/>
-          </w:tcPr>
-          <w:p>
-            <w:pPr>
-              <w:jc w:val="left"/>
-            </w:pPr>
-            <w:r>
-              <w:rPr>
-                <w:rFonts w:ascii="TimeNewRoman" w:hAnsi="TimeNewRoman"/>
-                <w:sz w:val="30"/>
-              </w:rPr>
-              <w:t>8+25=</w:t>
-            </w:r>
-          </w:p>
-        </w:tc>
-      </w:tr>
-      <w:tr>
-        <w:tc>
-          <w:tcPr>
-            <w:tcW w:type="dxa" w:w="1987"/>
-          </w:tcPr>
-          <w:p>
-            <w:pPr>
-              <w:jc w:val="left"/>
-            </w:pPr>
-            <w:r>
-              <w:rPr>
-                <w:rFonts w:ascii="TimeNewRoman" w:hAnsi="TimeNewRoman"/>
-                <w:sz w:val="30"/>
-              </w:rPr>
-              <w:t>70-58=</w:t>
-            </w:r>
-          </w:p>
-        </w:tc>
-        <w:tc>
-          <w:tcPr>
-            <w:tcW w:type="dxa" w:w="1987"/>
-          </w:tcPr>
-          <w:p>
-            <w:pPr>
-              <w:jc w:val="left"/>
-            </w:pPr>
-            <w:r>
-              <w:rPr>
-                <w:rFonts w:ascii="TimeNewRoman" w:hAnsi="TimeNewRoman"/>
-                <w:sz w:val="30"/>
-              </w:rPr>
-              <w:t>30-12=</w:t>
-            </w:r>
-          </w:p>
-        </w:tc>
-        <w:tc>
-          <w:tcPr>
-            <w:tcW w:type="dxa" w:w="1987"/>
-          </w:tcPr>
-          <w:p>
-            <w:pPr>
-              <w:jc w:val="left"/>
-            </w:pPr>
-            <w:r>
-              <w:rPr>
-                <w:rFonts w:ascii="TimeNewRoman" w:hAnsi="TimeNewRoman"/>
-                <w:sz w:val="30"/>
-              </w:rPr>
-              <w:t>33-26=</w:t>
-            </w:r>
-          </w:p>
-        </w:tc>
-        <w:tc>
-          <w:tcPr>
-            <w:tcW w:type="dxa" w:w="1987"/>
-          </w:tcPr>
-          <w:p>
-            <w:pPr>
-              <w:jc w:val="left"/>
-            </w:pPr>
-            <w:r>
-              <w:rPr>
-                <w:rFonts w:ascii="TimeNewRoman" w:hAnsi="TimeNewRoman"/>
-                <w:sz w:val="30"/>
-              </w:rPr>
-              <w:t>53-36=</w:t>
-            </w:r>
-          </w:p>
-        </w:tc>
-        <w:tc>
-          <w:tcPr>
-            <w:tcW w:type="dxa" w:w="1987"/>
-          </w:tcPr>
-          <w:p>
-            <w:pPr>
-              <w:jc w:val="left"/>
-            </w:pPr>
-            <w:r>
-              <w:rPr>
-                <w:rFonts w:ascii="TimeNewRoman" w:hAnsi="TimeNewRoman"/>
-                <w:sz w:val="30"/>
-              </w:rPr>
-              <w:t>58+27=</w:t>
-            </w:r>
-          </w:p>
-        </w:tc>
-      </w:tr>
-      <w:tr>
-        <w:tc>
-          <w:tcPr>
-            <w:tcW w:type="dxa" w:w="1987"/>
-          </w:tcPr>
-          <w:p>
-            <w:pPr>
-              <w:jc w:val="left"/>
-            </w:pPr>
-            <w:r>
-              <w:rPr>
-                <w:rFonts w:ascii="TimeNewRoman" w:hAnsi="TimeNewRoman"/>
-                <w:sz w:val="30"/>
-              </w:rPr>
-              <w:t>56+19=</w:t>
-            </w:r>
-          </w:p>
-        </w:tc>
-        <w:tc>
-          <w:tcPr>
-            <w:tcW w:type="dxa" w:w="1987"/>
-          </w:tcPr>
-          <w:p>
-            <w:pPr>
-              <w:jc w:val="left"/>
-            </w:pPr>
-            <w:r>
-              <w:rPr>
-                <w:rFonts w:ascii="TimeNewRoman" w:hAnsi="TimeNewRoman"/>
-                <w:sz w:val="30"/>
-              </w:rPr>
-              <w:t>31-16=</w:t>
-            </w:r>
-          </w:p>
-        </w:tc>
-        <w:tc>
-          <w:tcPr>
-            <w:tcW w:type="dxa" w:w="1987"/>
-          </w:tcPr>
-          <w:p>
-            <w:pPr>
-              <w:jc w:val="left"/>
-            </w:pPr>
-            <w:r>
-              <w:rPr>
-                <w:rFonts w:ascii="TimeNewRoman" w:hAnsi="TimeNewRoman"/>
-                <w:sz w:val="30"/>
-              </w:rPr>
-              <w:t>22+29=</w:t>
-            </w:r>
-          </w:p>
-        </w:tc>
-        <w:tc>
-          <w:tcPr>
-            <w:tcW w:type="dxa" w:w="1987"/>
-          </w:tcPr>
-          <w:p>
-            <w:pPr>
-              <w:jc w:val="left"/>
-            </w:pPr>
-            <w:r>
-              <w:rPr>
-                <w:rFonts w:ascii="TimeNewRoman" w:hAnsi="TimeNewRoman"/>
-                <w:sz w:val="30"/>
-              </w:rPr>
-              <w:t>37+47=</w:t>
-            </w:r>
-          </w:p>
-        </w:tc>
-        <w:tc>
-          <w:tcPr>
-            <w:tcW w:type="dxa" w:w="1987"/>
-          </w:tcPr>
-          <w:p>
-            <w:pPr>
-              <w:jc w:val="left"/>
-            </w:pPr>
-            <w:r>
-              <w:rPr>
-                <w:rFonts w:ascii="TimeNewRoman" w:hAnsi="TimeNewRoman"/>
-                <w:sz w:val="30"/>
-              </w:rPr>
-              <w:t>91-44=</w:t>
-            </w:r>
-          </w:p>
-        </w:tc>
-      </w:tr>
-      <w:tr>
-        <w:tc>
-          <w:tcPr>
-            <w:tcW w:type="dxa" w:w="1987"/>
-          </w:tcPr>
-          <w:p>
-            <w:pPr>
-              <w:jc w:val="left"/>
-            </w:pPr>
-            <w:r>
-              <w:rPr>
-                <w:rFonts w:ascii="TimeNewRoman" w:hAnsi="TimeNewRoman"/>
-                <w:sz w:val="30"/>
-              </w:rPr>
-              <w:t>90-1=</w:t>
-            </w:r>
-          </w:p>
-        </w:tc>
-        <w:tc>
-          <w:tcPr>
-            <w:tcW w:type="dxa" w:w="1987"/>
-          </w:tcPr>
-          <w:p>
-            <w:pPr>
-              <w:jc w:val="left"/>
-            </w:pPr>
-            <w:r>
-              <w:rPr>
-                <w:rFonts w:ascii="TimeNewRoman" w:hAnsi="TimeNewRoman"/>
-                <w:sz w:val="30"/>
-              </w:rPr>
-              <w:t>60-28=</w:t>
-            </w:r>
-          </w:p>
-        </w:tc>
-        <w:tc>
-          <w:tcPr>
-            <w:tcW w:type="dxa" w:w="1987"/>
-          </w:tcPr>
-          <w:p>
-            <w:pPr>
-              <w:jc w:val="left"/>
-            </w:pPr>
-            <w:r>
-              <w:rPr>
-                <w:rFonts w:ascii="TimeNewRoman" w:hAnsi="TimeNewRoman"/>
-                <w:sz w:val="30"/>
-              </w:rPr>
-              <w:t>27+44=</w:t>
-            </w:r>
-          </w:p>
-        </w:tc>
-        <w:tc>
-          <w:tcPr>
-            <w:tcW w:type="dxa" w:w="1987"/>
-          </w:tcPr>
-          <w:p>
-            <w:pPr>
-              <w:jc w:val="left"/>
-            </w:pPr>
-            <w:r>
-              <w:rPr>
-                <w:rFonts w:ascii="TimeNewRoman" w:hAnsi="TimeNewRoman"/>
-                <w:sz w:val="30"/>
-              </w:rPr>
-              <w:t>95-18=</w:t>
-            </w:r>
-          </w:p>
-        </w:tc>
-        <w:tc>
-          <w:tcPr>
-            <w:tcW w:type="dxa" w:w="1987"/>
-          </w:tcPr>
-          <w:p>
-            <w:pPr>
-              <w:jc w:val="left"/>
-            </w:pPr>
-            <w:r>
-              <w:rPr>
-                <w:rFonts w:ascii="TimeNewRoman" w:hAnsi="TimeNewRoman"/>
-                <w:sz w:val="30"/>
-              </w:rPr>
-              <w:t>80-25=</w:t>
-            </w:r>
-          </w:p>
-        </w:tc>
-      </w:tr>
-      <w:tr>
-        <w:tc>
-          <w:tcPr>
-            <w:tcW w:type="dxa" w:w="1987"/>
-          </w:tcPr>
-          <w:p>
-            <w:pPr>
-              <w:jc w:val="left"/>
-            </w:pPr>
-            <w:r>
-              <w:rPr>
-                <w:rFonts w:ascii="TimeNewRoman" w:hAnsi="TimeNewRoman"/>
-                <w:sz w:val="30"/>
-              </w:rPr>
-              <w:t>47+38=</w:t>
-            </w:r>
-          </w:p>
-        </w:tc>
-        <w:tc>
-          <w:tcPr>
-            <w:tcW w:type="dxa" w:w="1987"/>
-          </w:tcPr>
-          <w:p>
-            <w:pPr>
-              <w:jc w:val="left"/>
-            </w:pPr>
-            <w:r>
-              <w:rPr>
-                <w:rFonts w:ascii="TimeNewRoman" w:hAnsi="TimeNewRoman"/>
-                <w:sz w:val="30"/>
-              </w:rPr>
-              <w:t>52-3=</w:t>
-            </w:r>
-          </w:p>
-        </w:tc>
-        <w:tc>
-          <w:tcPr>
-            <w:tcW w:type="dxa" w:w="1987"/>
-          </w:tcPr>
-          <w:p>
-            <w:pPr>
-              <w:jc w:val="left"/>
-            </w:pPr>
-            <w:r>
-              <w:rPr>
-                <w:rFonts w:ascii="TimeNewRoman" w:hAnsi="TimeNewRoman"/>
-                <w:sz w:val="30"/>
-              </w:rPr>
-              <w:t>56+9=</w:t>
-            </w:r>
-          </w:p>
-        </w:tc>
-        <w:tc>
-          <w:tcPr>
-            <w:tcW w:type="dxa" w:w="1987"/>
-          </w:tcPr>
-          <w:p>
-            <w:pPr>
-              <w:jc w:val="left"/>
-            </w:pPr>
-            <w:r>
-              <w:rPr>
-                <w:rFonts w:ascii="TimeNewRoman" w:hAnsi="TimeNewRoman"/>
-                <w:sz w:val="30"/>
-              </w:rPr>
-              <w:t>83-9=</w:t>
-            </w:r>
-          </w:p>
-        </w:tc>
-        <w:tc>
-          <w:tcPr>
-            <w:tcW w:type="dxa" w:w="1987"/>
-          </w:tcPr>
-          <w:p>
-            <w:pPr>
-              <w:jc w:val="left"/>
-            </w:pPr>
-            <w:r>
-              <w:rPr>
-                <w:rFonts w:ascii="TimeNewRoman" w:hAnsi="TimeNewRoman"/>
-                <w:sz w:val="30"/>
-              </w:rPr>
-              <w:t>61-13=</w:t>
+              <w:t>89+5=</w:t>
             </w:r>
           </w:p>
         </w:tc>

</xml_diff>

<commit_message>
Update master to output generated at aa3dc9e
</commit_message>
<xml_diff>
--- a/adc-sbb-within100.docx
+++ b/adc-sbb-within100.docx
@@ -11,7 +11,7 @@
           <w:rFonts w:ascii="Arial" w:hAnsi="Arial"/>
           <w:sz w:val="30"/>
         </w:rPr>
-        <w:t>2023-09-12 Tuesday</w:t>
+        <w:t>2023-09-13 Wednesday</w:t>
       </w:r>
     </w:p>
     <w:tbl>
@@ -40,7 +40,7 @@
                 <w:rFonts w:ascii="TimeNewRoman" w:hAnsi="TimeNewRoman"/>
                 <w:sz w:val="30"/>
               </w:rPr>
-              <w:t>16+37=</w:t>
+              <w:t>42+9=</w:t>
             </w:r>
           </w:p>
         </w:tc>
@@ -57,7 +57,7 @@
                 <w:rFonts w:ascii="TimeNewRoman" w:hAnsi="TimeNewRoman"/>
                 <w:sz w:val="30"/>
               </w:rPr>
-              <w:t>6+6=</w:t>
+              <w:t>9+13=</w:t>
             </w:r>
           </w:p>
         </w:tc>
@@ -74,7 +74,7 @@
                 <w:rFonts w:ascii="TimeNewRoman" w:hAnsi="TimeNewRoman"/>
                 <w:sz w:val="30"/>
               </w:rPr>
-              <w:t>90-71=</w:t>
+              <w:t>59+28=</w:t>
             </w:r>
           </w:p>
         </w:tc>
@@ -91,7 +91,7 @@
                 <w:rFonts w:ascii="TimeNewRoman" w:hAnsi="TimeNewRoman"/>
                 <w:sz w:val="30"/>
               </w:rPr>
-              <w:t>27+54=</w:t>
+              <w:t>7+76=</w:t>
             </w:r>
           </w:p>
         </w:tc>
@@ -108,7 +108,7 @@
                 <w:rFonts w:ascii="TimeNewRoman" w:hAnsi="TimeNewRoman"/>
                 <w:sz w:val="30"/>
               </w:rPr>
-              <w:t>43+9=</w:t>
+              <w:t>83-7=</w:t>
             </w:r>
           </w:p>
         </w:tc>
@@ -127,7 +127,7 @@
                 <w:rFonts w:ascii="TimeNewRoman" w:hAnsi="TimeNewRoman"/>
                 <w:sz w:val="30"/>
               </w:rPr>
-              <w:t>52-8=</w:t>
+              <w:t>68+23=</w:t>
             </w:r>
           </w:p>
         </w:tc>
@@ -144,7 +144,7 @@
                 <w:rFonts w:ascii="TimeNewRoman" w:hAnsi="TimeNewRoman"/>
                 <w:sz w:val="30"/>
               </w:rPr>
-              <w:t>71-19=</w:t>
+              <w:t>27+58=</w:t>
             </w:r>
           </w:p>
         </w:tc>
@@ -161,7 +161,7 @@
                 <w:rFonts w:ascii="TimeNewRoman" w:hAnsi="TimeNewRoman"/>
                 <w:sz w:val="30"/>
               </w:rPr>
-              <w:t>73-37=</w:t>
+              <w:t>12-3=</w:t>
             </w:r>
           </w:p>
         </w:tc>
@@ -178,7 +178,7 @@
                 <w:rFonts w:ascii="TimeNewRoman" w:hAnsi="TimeNewRoman"/>
                 <w:sz w:val="30"/>
               </w:rPr>
-              <w:t>7+86=</w:t>
+              <w:t>73-59=</w:t>
             </w:r>
           </w:p>
         </w:tc>
@@ -195,7 +195,7 @@
                 <w:rFonts w:ascii="TimeNewRoman" w:hAnsi="TimeNewRoman"/>
                 <w:sz w:val="30"/>
               </w:rPr>
-              <w:t>14+19=</w:t>
+              <w:t>80-77=</w:t>
             </w:r>
           </w:p>
         </w:tc>
@@ -214,7 +214,7 @@
                 <w:rFonts w:ascii="TimeNewRoman" w:hAnsi="TimeNewRoman"/>
                 <w:sz w:val="30"/>
               </w:rPr>
-              <w:t>47+34=</w:t>
+              <w:t>72+9=</w:t>
             </w:r>
           </w:p>
         </w:tc>
@@ -231,7 +231,7 @@
                 <w:rFonts w:ascii="TimeNewRoman" w:hAnsi="TimeNewRoman"/>
                 <w:sz w:val="30"/>
               </w:rPr>
-              <w:t>3+39=</w:t>
+              <w:t>69+12=</w:t>
             </w:r>
           </w:p>
         </w:tc>
@@ -248,7 +248,7 @@
                 <w:rFonts w:ascii="TimeNewRoman" w:hAnsi="TimeNewRoman"/>
                 <w:sz w:val="30"/>
               </w:rPr>
-              <w:t>65-7=</w:t>
+              <w:t>41-33=</w:t>
             </w:r>
           </w:p>
         </w:tc>
@@ -265,7 +265,7 @@
                 <w:rFonts w:ascii="TimeNewRoman" w:hAnsi="TimeNewRoman"/>
                 <w:sz w:val="30"/>
               </w:rPr>
-              <w:t>66+18=</w:t>
+              <w:t>42+19=</w:t>
             </w:r>
           </w:p>
         </w:tc>
@@ -282,7 +282,7 @@
                 <w:rFonts w:ascii="TimeNewRoman" w:hAnsi="TimeNewRoman"/>
                 <w:sz w:val="30"/>
               </w:rPr>
-              <w:t>49+24=</w:t>
+              <w:t>54-49=</w:t>
             </w:r>
           </w:p>
         </w:tc>
@@ -301,7 +301,7 @@
                 <w:rFonts w:ascii="TimeNewRoman" w:hAnsi="TimeNewRoman"/>
                 <w:sz w:val="30"/>
               </w:rPr>
-              <w:t>80-32=</w:t>
+              <w:t>55-39=</w:t>
             </w:r>
           </w:p>
         </w:tc>
@@ -318,7 +318,7 @@
                 <w:rFonts w:ascii="TimeNewRoman" w:hAnsi="TimeNewRoman"/>
                 <w:sz w:val="30"/>
               </w:rPr>
-              <w:t>19+56=</w:t>
+              <w:t>47+5=</w:t>
             </w:r>
           </w:p>
         </w:tc>
@@ -335,7 +335,7 @@
                 <w:rFonts w:ascii="TimeNewRoman" w:hAnsi="TimeNewRoman"/>
                 <w:sz w:val="30"/>
               </w:rPr>
-              <w:t>33+29=</w:t>
+              <w:t>8+64=</w:t>
             </w:r>
           </w:p>
         </w:tc>
@@ -352,7 +352,7 @@
                 <w:rFonts w:ascii="TimeNewRoman" w:hAnsi="TimeNewRoman"/>
                 <w:sz w:val="30"/>
               </w:rPr>
-              <w:t>20-8=</w:t>
+              <w:t>26+18=</w:t>
             </w:r>
           </w:p>
         </w:tc>
@@ -369,7 +369,7 @@
                 <w:rFonts w:ascii="TimeNewRoman" w:hAnsi="TimeNewRoman"/>
                 <w:sz w:val="30"/>
               </w:rPr>
-              <w:t>38+9=</w:t>
+              <w:t>41-9=</w:t>
             </w:r>
           </w:p>
         </w:tc>
@@ -388,7 +388,7 @@
                 <w:rFonts w:ascii="TimeNewRoman" w:hAnsi="TimeNewRoman"/>
                 <w:sz w:val="30"/>
               </w:rPr>
-              <w:t>24-15=</w:t>
+              <w:t>18+35=</w:t>
             </w:r>
           </w:p>
         </w:tc>
@@ -405,7 +405,7 @@
                 <w:rFonts w:ascii="TimeNewRoman" w:hAnsi="TimeNewRoman"/>
                 <w:sz w:val="30"/>
               </w:rPr>
-              <w:t>28+27=</w:t>
+              <w:t>9+37=</w:t>
             </w:r>
           </w:p>
         </w:tc>
@@ -422,7 +422,7 @@
                 <w:rFonts w:ascii="TimeNewRoman" w:hAnsi="TimeNewRoman"/>
                 <w:sz w:val="30"/>
               </w:rPr>
-              <w:t>90-28=</w:t>
+              <w:t>54-39=</w:t>
             </w:r>
           </w:p>
         </w:tc>
@@ -439,7 +439,7 @@
                 <w:rFonts w:ascii="TimeNewRoman" w:hAnsi="TimeNewRoman"/>
                 <w:sz w:val="30"/>
               </w:rPr>
-              <w:t>17+28=</w:t>
+              <w:t>83-66=</w:t>
             </w:r>
           </w:p>
         </w:tc>
@@ -456,7 +456,7 @@
                 <w:rFonts w:ascii="TimeNewRoman" w:hAnsi="TimeNewRoman"/>
                 <w:sz w:val="30"/>
               </w:rPr>
-              <w:t>26+35=</w:t>
+              <w:t>49+45=</w:t>
             </w:r>
           </w:p>
         </w:tc>
@@ -475,7 +475,7 @@
                 <w:rFonts w:ascii="TimeNewRoman" w:hAnsi="TimeNewRoman"/>
                 <w:sz w:val="30"/>
               </w:rPr>
-              <w:t>70-47=</w:t>
+              <w:t>53-39=</w:t>
             </w:r>
           </w:p>
         </w:tc>
@@ -492,7 +492,7 @@
                 <w:rFonts w:ascii="TimeNewRoman" w:hAnsi="TimeNewRoman"/>
                 <w:sz w:val="30"/>
               </w:rPr>
-              <w:t>12+49=</w:t>
+              <w:t>81-77=</w:t>
             </w:r>
           </w:p>
         </w:tc>
@@ -509,7 +509,7 @@
                 <w:rFonts w:ascii="TimeNewRoman" w:hAnsi="TimeNewRoman"/>
                 <w:sz w:val="30"/>
               </w:rPr>
-              <w:t>75-37=</w:t>
+              <w:t>15+28=</w:t>
             </w:r>
           </w:p>
         </w:tc>
@@ -526,7 +526,7 @@
                 <w:rFonts w:ascii="TimeNewRoman" w:hAnsi="TimeNewRoman"/>
                 <w:sz w:val="30"/>
               </w:rPr>
-              <w:t>70-58=</w:t>
+              <w:t>6+26=</w:t>
             </w:r>
           </w:p>
         </w:tc>
@@ -543,7 +543,7 @@
                 <w:rFonts w:ascii="TimeNewRoman" w:hAnsi="TimeNewRoman"/>
                 <w:sz w:val="30"/>
               </w:rPr>
-              <w:t>9+42=</w:t>
+              <w:t>92-78=</w:t>
             </w:r>
           </w:p>
         </w:tc>
@@ -562,7 +562,7 @@
                 <w:rFonts w:ascii="TimeNewRoman" w:hAnsi="TimeNewRoman"/>
                 <w:sz w:val="30"/>
               </w:rPr>
-              <w:t>74+8=</w:t>
+              <w:t>49+47=</w:t>
             </w:r>
           </w:p>
         </w:tc>
@@ -579,7 +579,7 @@
                 <w:rFonts w:ascii="TimeNewRoman" w:hAnsi="TimeNewRoman"/>
                 <w:sz w:val="30"/>
               </w:rPr>
-              <w:t>38+56=</w:t>
+              <w:t>33+9=</w:t>
             </w:r>
           </w:p>
         </w:tc>
@@ -596,7 +596,7 @@
                 <w:rFonts w:ascii="TimeNewRoman" w:hAnsi="TimeNewRoman"/>
                 <w:sz w:val="30"/>
               </w:rPr>
-              <w:t>41-29=</w:t>
+              <w:t>61-16=</w:t>
             </w:r>
           </w:p>
         </w:tc>
@@ -613,7 +613,7 @@
                 <w:rFonts w:ascii="TimeNewRoman" w:hAnsi="TimeNewRoman"/>
                 <w:sz w:val="30"/>
               </w:rPr>
-              <w:t>8+17=</w:t>
+              <w:t>48+6=</w:t>
             </w:r>
           </w:p>
         </w:tc>
@@ -630,7 +630,7 @@
                 <w:rFonts w:ascii="TimeNewRoman" w:hAnsi="TimeNewRoman"/>
                 <w:sz w:val="30"/>
               </w:rPr>
-              <w:t>74-45=</w:t>
+              <w:t>84-7=</w:t>
             </w:r>
           </w:p>
         </w:tc>
@@ -649,7 +649,7 @@
                 <w:rFonts w:ascii="TimeNewRoman" w:hAnsi="TimeNewRoman"/>
                 <w:sz w:val="30"/>
               </w:rPr>
-              <w:t>8+48=</w:t>
+              <w:t>50-35=</w:t>
             </w:r>
           </w:p>
         </w:tc>
@@ -666,7 +666,7 @@
                 <w:rFonts w:ascii="TimeNewRoman" w:hAnsi="TimeNewRoman"/>
                 <w:sz w:val="30"/>
               </w:rPr>
-              <w:t>41-8=</w:t>
+              <w:t>80-47=</w:t>
             </w:r>
           </w:p>
         </w:tc>
@@ -683,7 +683,7 @@
                 <w:rFonts w:ascii="TimeNewRoman" w:hAnsi="TimeNewRoman"/>
                 <w:sz w:val="30"/>
               </w:rPr>
-              <w:t>88-19=</w:t>
+              <w:t>17+65=</w:t>
             </w:r>
           </w:p>
         </w:tc>
@@ -700,7 +700,7 @@
                 <w:rFonts w:ascii="TimeNewRoman" w:hAnsi="TimeNewRoman"/>
                 <w:sz w:val="30"/>
               </w:rPr>
-              <w:t>33+8=</w:t>
+              <w:t>97-78=</w:t>
             </w:r>
           </w:p>
         </w:tc>
@@ -717,7 +717,7 @@
                 <w:rFonts w:ascii="TimeNewRoman" w:hAnsi="TimeNewRoman"/>
                 <w:sz w:val="30"/>
               </w:rPr>
-              <w:t>47+4=</w:t>
+              <w:t>68+25=</w:t>
             </w:r>
           </w:p>
         </w:tc>
@@ -736,7 +736,7 @@
                 <w:rFonts w:ascii="TimeNewRoman" w:hAnsi="TimeNewRoman"/>
                 <w:sz w:val="30"/>
               </w:rPr>
-              <w:t>51-28=</w:t>
+              <w:t>56+29=</w:t>
             </w:r>
           </w:p>
         </w:tc>
@@ -753,7 +753,7 @@
                 <w:rFonts w:ascii="TimeNewRoman" w:hAnsi="TimeNewRoman"/>
                 <w:sz w:val="30"/>
               </w:rPr>
-              <w:t>48+7=</w:t>
+              <w:t>74+9=</w:t>
             </w:r>
           </w:p>
         </w:tc>
@@ -770,7 +770,7 @@
                 <w:rFonts w:ascii="TimeNewRoman" w:hAnsi="TimeNewRoman"/>
                 <w:sz w:val="30"/>
               </w:rPr>
-              <w:t>9+73=</w:t>
+              <w:t>86+5=</w:t>
             </w:r>
           </w:p>
         </w:tc>
@@ -787,7 +787,7 @@
                 <w:rFonts w:ascii="TimeNewRoman" w:hAnsi="TimeNewRoman"/>
                 <w:sz w:val="30"/>
               </w:rPr>
-              <w:t>74-8=</w:t>
+              <w:t>32+29=</w:t>
             </w:r>
           </w:p>
         </w:tc>
@@ -804,7 +804,7 @@
                 <w:rFonts w:ascii="TimeNewRoman" w:hAnsi="TimeNewRoman"/>
                 <w:sz w:val="30"/>
               </w:rPr>
-              <w:t>49+13=</w:t>
+              <w:t>92-26=</w:t>
             </w:r>
           </w:p>
         </w:tc>
@@ -823,7 +823,7 @@
                 <w:rFonts w:ascii="TimeNewRoman" w:hAnsi="TimeNewRoman"/>
                 <w:sz w:val="30"/>
               </w:rPr>
-              <w:t>49+7=</w:t>
+              <w:t>7+57=</w:t>
             </w:r>
           </w:p>
         </w:tc>
@@ -840,7 +840,198 @@
                 <w:rFonts w:ascii="TimeNewRoman" w:hAnsi="TimeNewRoman"/>
                 <w:sz w:val="30"/>
               </w:rPr>
-              <w:t>9+17=</w:t>
+              <w:t>34-25=</w:t>
+            </w:r>
+          </w:p>
+        </w:tc>
+        <w:tc>
+          <w:tcPr>
+            <w:tcW w:type="dxa" w:w="1987"/>
+          </w:tcPr>
+          <w:p>
+            <w:pPr>
+              <w:jc w:val="left"/>
+            </w:pPr>
+            <w:r>
+              <w:rPr>
+                <w:rFonts w:ascii="TimeNewRoman" w:hAnsi="TimeNewRoman"/>
+                <w:sz w:val="30"/>
+              </w:rPr>
+              <w:t>43+28=</w:t>
+            </w:r>
+          </w:p>
+        </w:tc>
+        <w:tc>
+          <w:tcPr>
+            <w:tcW w:type="dxa" w:w="1987"/>
+          </w:tcPr>
+          <w:p>
+            <w:pPr>
+              <w:jc w:val="left"/>
+            </w:pPr>
+            <w:r>
+              <w:rPr>
+                <w:rFonts w:ascii="TimeNewRoman" w:hAnsi="TimeNewRoman"/>
+                <w:sz w:val="30"/>
+              </w:rPr>
+              <w:t>46+47=</w:t>
+            </w:r>
+          </w:p>
+        </w:tc>
+        <w:tc>
+          <w:tcPr>
+            <w:tcW w:type="dxa" w:w="1987"/>
+          </w:tcPr>
+          <w:p>
+            <w:pPr>
+              <w:jc w:val="left"/>
+            </w:pPr>
+            <w:r>
+              <w:rPr>
+                <w:rFonts w:ascii="TimeNewRoman" w:hAnsi="TimeNewRoman"/>
+                <w:sz w:val="30"/>
+              </w:rPr>
+              <w:t>52-4=</w:t>
+            </w:r>
+          </w:p>
+        </w:tc>
+      </w:tr>
+      <w:tr>
+        <w:tc>
+          <w:tcPr>
+            <w:tcW w:type="dxa" w:w="1987"/>
+          </w:tcPr>
+          <w:p>
+            <w:pPr>
+              <w:jc w:val="left"/>
+            </w:pPr>
+            <w:r>
+              <w:rPr>
+                <w:rFonts w:ascii="TimeNewRoman" w:hAnsi="TimeNewRoman"/>
+                <w:sz w:val="30"/>
+              </w:rPr>
+              <w:t>91-7=</w:t>
+            </w:r>
+          </w:p>
+        </w:tc>
+        <w:tc>
+          <w:tcPr>
+            <w:tcW w:type="dxa" w:w="1987"/>
+          </w:tcPr>
+          <w:p>
+            <w:pPr>
+              <w:jc w:val="left"/>
+            </w:pPr>
+            <w:r>
+              <w:rPr>
+                <w:rFonts w:ascii="TimeNewRoman" w:hAnsi="TimeNewRoman"/>
+                <w:sz w:val="30"/>
+              </w:rPr>
+              <w:t>96-37=</w:t>
+            </w:r>
+          </w:p>
+        </w:tc>
+        <w:tc>
+          <w:tcPr>
+            <w:tcW w:type="dxa" w:w="1987"/>
+          </w:tcPr>
+          <w:p>
+            <w:pPr>
+              <w:jc w:val="left"/>
+            </w:pPr>
+            <w:r>
+              <w:rPr>
+                <w:rFonts w:ascii="TimeNewRoman" w:hAnsi="TimeNewRoman"/>
+                <w:sz w:val="30"/>
+              </w:rPr>
+              <w:t>13+68=</w:t>
+            </w:r>
+          </w:p>
+        </w:tc>
+        <w:tc>
+          <w:tcPr>
+            <w:tcW w:type="dxa" w:w="1987"/>
+          </w:tcPr>
+          <w:p>
+            <w:pPr>
+              <w:jc w:val="left"/>
+            </w:pPr>
+            <w:r>
+              <w:rPr>
+                <w:rFonts w:ascii="TimeNewRoman" w:hAnsi="TimeNewRoman"/>
+                <w:sz w:val="30"/>
+              </w:rPr>
+              <w:t>85-7=</w:t>
+            </w:r>
+          </w:p>
+        </w:tc>
+        <w:tc>
+          <w:tcPr>
+            <w:tcW w:type="dxa" w:w="1987"/>
+          </w:tcPr>
+          <w:p>
+            <w:pPr>
+              <w:jc w:val="left"/>
+            </w:pPr>
+            <w:r>
+              <w:rPr>
+                <w:rFonts w:ascii="TimeNewRoman" w:hAnsi="TimeNewRoman"/>
+                <w:sz w:val="30"/>
+              </w:rPr>
+              <w:t>56-39=</w:t>
+            </w:r>
+          </w:p>
+        </w:tc>
+      </w:tr>
+      <w:tr>
+        <w:tc>
+          <w:tcPr>
+            <w:tcW w:type="dxa" w:w="1987"/>
+          </w:tcPr>
+          <w:p>
+            <w:pPr>
+              <w:jc w:val="left"/>
+            </w:pPr>
+            <w:r>
+              <w:rPr>
+                <w:rFonts w:ascii="TimeNewRoman" w:hAnsi="TimeNewRoman"/>
+                <w:sz w:val="30"/>
+              </w:rPr>
+              <w:t>46-17=</w:t>
+            </w:r>
+          </w:p>
+        </w:tc>
+        <w:tc>
+          <w:tcPr>
+            <w:tcW w:type="dxa" w:w="1987"/>
+          </w:tcPr>
+          <w:p>
+            <w:pPr>
+              <w:jc w:val="left"/>
+            </w:pPr>
+            <w:r>
+              <w:rPr>
+                <w:rFonts w:ascii="TimeNewRoman" w:hAnsi="TimeNewRoman"/>
+                <w:sz w:val="30"/>
+              </w:rPr>
+              <w:t>76-67=</w:t>
+            </w:r>
+          </w:p>
+        </w:tc>
+        <w:tc>
+          <w:tcPr>
+            <w:tcW w:type="dxa" w:w="1987"/>
+          </w:tcPr>
+          <w:p>
+            <w:pPr>
+              <w:jc w:val="left"/>
+            </w:pPr>
+            <w:r>
+              <w:rPr>
+                <w:rFonts w:ascii="TimeNewRoman" w:hAnsi="TimeNewRoman"/>
+                <w:sz w:val="30"/>
+              </w:rPr>
+              <w:t>15+16=</w:t>
             </w:r>
           </w:p>
         </w:tc>
@@ -874,24 +1065,7 @@
                 <w:rFonts w:ascii="TimeNewRoman" w:hAnsi="TimeNewRoman"/>
                 <w:sz w:val="30"/>
               </w:rPr>
-              <w:t>55-39=</w:t>
-            </w:r>
-          </w:p>
-        </w:tc>
-        <w:tc>
-          <w:tcPr>
-            <w:tcW w:type="dxa" w:w="1987"/>
-          </w:tcPr>
-          <w:p>
-            <w:pPr>
-              <w:jc w:val="left"/>
-            </w:pPr>
-            <w:r>
-              <w:rPr>
-                <w:rFonts w:ascii="TimeNewRoman" w:hAnsi="TimeNewRoman"/>
-                <w:sz w:val="30"/>
-              </w:rPr>
-              <w:t>65-9=</w:t>
+              <w:t>61-19=</w:t>
             </w:r>
           </w:p>
         </w:tc>
@@ -910,7 +1084,7 @@
                 <w:rFonts w:ascii="TimeNewRoman" w:hAnsi="TimeNewRoman"/>
                 <w:sz w:val="30"/>
               </w:rPr>
-              <w:t>29+32=</w:t>
+              <w:t>19+53=</w:t>
             </w:r>
           </w:p>
         </w:tc>
@@ -927,7 +1101,7 @@
                 <w:rFonts w:ascii="TimeNewRoman" w:hAnsi="TimeNewRoman"/>
                 <w:sz w:val="30"/>
               </w:rPr>
-              <w:t>9+46=</w:t>
+              <w:t>24+57=</w:t>
             </w:r>
           </w:p>
         </w:tc>
@@ -944,459 +1118,7 @@
                 <w:rFonts w:ascii="TimeNewRoman" w:hAnsi="TimeNewRoman"/>
                 <w:sz w:val="30"/>
               </w:rPr>
-              <w:t>65+27=</w:t>
-            </w:r>
-          </w:p>
-        </w:tc>
-        <w:tc>
-          <w:tcPr>
-            <w:tcW w:type="dxa" w:w="1987"/>
-          </w:tcPr>
-          <w:p>
-            <w:pPr>
-              <w:jc w:val="left"/>
-            </w:pPr>
-            <w:r>
-              <w:rPr>
-                <w:rFonts w:ascii="TimeNewRoman" w:hAnsi="TimeNewRoman"/>
-                <w:sz w:val="30"/>
-              </w:rPr>
-              <w:t>35+39=</w:t>
-            </w:r>
-          </w:p>
-        </w:tc>
-        <w:tc>
-          <w:tcPr>
-            <w:tcW w:type="dxa" w:w="1987"/>
-          </w:tcPr>
-          <w:p>
-            <w:pPr>
-              <w:jc w:val="left"/>
-            </w:pPr>
-            <w:r>
-              <w:rPr>
-                <w:rFonts w:ascii="TimeNewRoman" w:hAnsi="TimeNewRoman"/>
-                <w:sz w:val="30"/>
-              </w:rPr>
-              <w:t>52-8=</w:t>
-            </w:r>
-          </w:p>
-        </w:tc>
-      </w:tr>
-      <w:tr>
-        <w:tc>
-          <w:tcPr>
-            <w:tcW w:type="dxa" w:w="1987"/>
-          </w:tcPr>
-          <w:p>
-            <w:pPr>
-              <w:jc w:val="left"/>
-            </w:pPr>
-            <w:r>
-              <w:rPr>
-                <w:rFonts w:ascii="TimeNewRoman" w:hAnsi="TimeNewRoman"/>
-                <w:sz w:val="30"/>
-              </w:rPr>
-              <w:t>16+9=</w:t>
-            </w:r>
-          </w:p>
-        </w:tc>
-        <w:tc>
-          <w:tcPr>
-            <w:tcW w:type="dxa" w:w="1987"/>
-          </w:tcPr>
-          <w:p>
-            <w:pPr>
-              <w:jc w:val="left"/>
-            </w:pPr>
-            <w:r>
-              <w:rPr>
-                <w:rFonts w:ascii="TimeNewRoman" w:hAnsi="TimeNewRoman"/>
-                <w:sz w:val="30"/>
-              </w:rPr>
-              <w:t>14+38=</w:t>
-            </w:r>
-          </w:p>
-        </w:tc>
-        <w:tc>
-          <w:tcPr>
-            <w:tcW w:type="dxa" w:w="1987"/>
-          </w:tcPr>
-          <w:p>
-            <w:pPr>
-              <w:jc w:val="left"/>
-            </w:pPr>
-            <w:r>
-              <w:rPr>
-                <w:rFonts w:ascii="TimeNewRoman" w:hAnsi="TimeNewRoman"/>
-                <w:sz w:val="30"/>
-              </w:rPr>
-              <w:t>33-8=</w:t>
-            </w:r>
-          </w:p>
-        </w:tc>
-        <w:tc>
-          <w:tcPr>
-            <w:tcW w:type="dxa" w:w="1987"/>
-          </w:tcPr>
-          <w:p>
-            <w:pPr>
-              <w:jc w:val="left"/>
-            </w:pPr>
-            <w:r>
-              <w:rPr>
-                <w:rFonts w:ascii="TimeNewRoman" w:hAnsi="TimeNewRoman"/>
-                <w:sz w:val="30"/>
-              </w:rPr>
-              <w:t>47+36=</w:t>
-            </w:r>
-          </w:p>
-        </w:tc>
-        <w:tc>
-          <w:tcPr>
-            <w:tcW w:type="dxa" w:w="1987"/>
-          </w:tcPr>
-          <w:p>
-            <w:pPr>
-              <w:jc w:val="left"/>
-            </w:pPr>
-            <w:r>
-              <w:rPr>
-                <w:rFonts w:ascii="TimeNewRoman" w:hAnsi="TimeNewRoman"/>
-                <w:sz w:val="30"/>
-              </w:rPr>
-              <w:t>92-86=</w:t>
-            </w:r>
-          </w:p>
-        </w:tc>
-      </w:tr>
-      <w:tr>
-        <w:tc>
-          <w:tcPr>
-            <w:tcW w:type="dxa" w:w="1987"/>
-          </w:tcPr>
-          <w:p>
-            <w:pPr>
-              <w:jc w:val="left"/>
-            </w:pPr>
-            <w:r>
-              <w:rPr>
-                <w:rFonts w:ascii="TimeNewRoman" w:hAnsi="TimeNewRoman"/>
-                <w:sz w:val="30"/>
-              </w:rPr>
-              <w:t>25-16=</w:t>
-            </w:r>
-          </w:p>
-        </w:tc>
-        <w:tc>
-          <w:tcPr>
-            <w:tcW w:type="dxa" w:w="1987"/>
-          </w:tcPr>
-          <w:p>
-            <w:pPr>
-              <w:jc w:val="left"/>
-            </w:pPr>
-            <w:r>
-              <w:rPr>
-                <w:rFonts w:ascii="TimeNewRoman" w:hAnsi="TimeNewRoman"/>
-                <w:sz w:val="30"/>
-              </w:rPr>
-              <w:t>83-27=</w:t>
-            </w:r>
-          </w:p>
-        </w:tc>
-        <w:tc>
-          <w:tcPr>
-            <w:tcW w:type="dxa" w:w="1987"/>
-          </w:tcPr>
-          <w:p>
-            <w:pPr>
-              <w:jc w:val="left"/>
-            </w:pPr>
-            <w:r>
-              <w:rPr>
-                <w:rFonts w:ascii="TimeNewRoman" w:hAnsi="TimeNewRoman"/>
-                <w:sz w:val="30"/>
-              </w:rPr>
-              <w:t>16+15=</w:t>
-            </w:r>
-          </w:p>
-        </w:tc>
-        <w:tc>
-          <w:tcPr>
-            <w:tcW w:type="dxa" w:w="1987"/>
-          </w:tcPr>
-          <w:p>
-            <w:pPr>
-              <w:jc w:val="left"/>
-            </w:pPr>
-            <w:r>
-              <w:rPr>
-                <w:rFonts w:ascii="TimeNewRoman" w:hAnsi="TimeNewRoman"/>
-                <w:sz w:val="30"/>
-              </w:rPr>
-              <w:t>78+5=</w:t>
-            </w:r>
-          </w:p>
-        </w:tc>
-        <w:tc>
-          <w:tcPr>
-            <w:tcW w:type="dxa" w:w="1987"/>
-          </w:tcPr>
-          <w:p>
-            <w:pPr>
-              <w:jc w:val="left"/>
-            </w:pPr>
-            <w:r>
-              <w:rPr>
-                <w:rFonts w:ascii="TimeNewRoman" w:hAnsi="TimeNewRoman"/>
-                <w:sz w:val="30"/>
-              </w:rPr>
-              <w:t>36+5=</w:t>
-            </w:r>
-          </w:p>
-        </w:tc>
-      </w:tr>
-      <w:tr>
-        <w:tc>
-          <w:tcPr>
-            <w:tcW w:type="dxa" w:w="1987"/>
-          </w:tcPr>
-          <w:p>
-            <w:pPr>
-              <w:jc w:val="left"/>
-            </w:pPr>
-            <w:r>
-              <w:rPr>
-                <w:rFonts w:ascii="TimeNewRoman" w:hAnsi="TimeNewRoman"/>
-                <w:sz w:val="30"/>
-              </w:rPr>
-              <w:t>82-48=</w:t>
-            </w:r>
-          </w:p>
-        </w:tc>
-        <w:tc>
-          <w:tcPr>
-            <w:tcW w:type="dxa" w:w="1987"/>
-          </w:tcPr>
-          <w:p>
-            <w:pPr>
-              <w:jc w:val="left"/>
-            </w:pPr>
-            <w:r>
-              <w:rPr>
-                <w:rFonts w:ascii="TimeNewRoman" w:hAnsi="TimeNewRoman"/>
-                <w:sz w:val="30"/>
-              </w:rPr>
-              <w:t>71-48=</w:t>
-            </w:r>
-          </w:p>
-        </w:tc>
-        <w:tc>
-          <w:tcPr>
-            <w:tcW w:type="dxa" w:w="1987"/>
-          </w:tcPr>
-          <w:p>
-            <w:pPr>
-              <w:jc w:val="left"/>
-            </w:pPr>
-            <w:r>
-              <w:rPr>
-                <w:rFonts w:ascii="TimeNewRoman" w:hAnsi="TimeNewRoman"/>
-                <w:sz w:val="30"/>
-              </w:rPr>
-              <w:t>3+59=</w:t>
-            </w:r>
-          </w:p>
-        </w:tc>
-        <w:tc>
-          <w:tcPr>
-            <w:tcW w:type="dxa" w:w="1987"/>
-          </w:tcPr>
-          <w:p>
-            <w:pPr>
-              <w:jc w:val="left"/>
-            </w:pPr>
-            <w:r>
-              <w:rPr>
-                <w:rFonts w:ascii="TimeNewRoman" w:hAnsi="TimeNewRoman"/>
-                <w:sz w:val="30"/>
-              </w:rPr>
-              <w:t>5+77=</w:t>
-            </w:r>
-          </w:p>
-        </w:tc>
-        <w:tc>
-          <w:tcPr>
-            <w:tcW w:type="dxa" w:w="1987"/>
-          </w:tcPr>
-          <w:p>
-            <w:pPr>
-              <w:jc w:val="left"/>
-            </w:pPr>
-            <w:r>
-              <w:rPr>
-                <w:rFonts w:ascii="TimeNewRoman" w:hAnsi="TimeNewRoman"/>
-                <w:sz w:val="30"/>
-              </w:rPr>
-              <w:t>53-39=</w:t>
-            </w:r>
-          </w:p>
-        </w:tc>
-      </w:tr>
-      <w:tr>
-        <w:tc>
-          <w:tcPr>
-            <w:tcW w:type="dxa" w:w="1987"/>
-          </w:tcPr>
-          <w:p>
-            <w:pPr>
-              <w:jc w:val="left"/>
-            </w:pPr>
-            <w:r>
-              <w:rPr>
-                <w:rFonts w:ascii="TimeNewRoman" w:hAnsi="TimeNewRoman"/>
-                <w:sz w:val="30"/>
-              </w:rPr>
-              <w:t>76-59=</w:t>
-            </w:r>
-          </w:p>
-        </w:tc>
-        <w:tc>
-          <w:tcPr>
-            <w:tcW w:type="dxa" w:w="1987"/>
-          </w:tcPr>
-          <w:p>
-            <w:pPr>
-              <w:jc w:val="left"/>
-            </w:pPr>
-            <w:r>
-              <w:rPr>
-                <w:rFonts w:ascii="TimeNewRoman" w:hAnsi="TimeNewRoman"/>
-                <w:sz w:val="30"/>
-              </w:rPr>
-              <w:t>38+58=</w:t>
-            </w:r>
-          </w:p>
-        </w:tc>
-        <w:tc>
-          <w:tcPr>
-            <w:tcW w:type="dxa" w:w="1987"/>
-          </w:tcPr>
-          <w:p>
-            <w:pPr>
-              <w:jc w:val="left"/>
-            </w:pPr>
-            <w:r>
-              <w:rPr>
-                <w:rFonts w:ascii="TimeNewRoman" w:hAnsi="TimeNewRoman"/>
-                <w:sz w:val="30"/>
-              </w:rPr>
-              <w:t>22+59=</w:t>
-            </w:r>
-          </w:p>
-        </w:tc>
-        <w:tc>
-          <w:tcPr>
-            <w:tcW w:type="dxa" w:w="1987"/>
-          </w:tcPr>
-          <w:p>
-            <w:pPr>
-              <w:jc w:val="left"/>
-            </w:pPr>
-            <w:r>
-              <w:rPr>
-                <w:rFonts w:ascii="TimeNewRoman" w:hAnsi="TimeNewRoman"/>
-                <w:sz w:val="30"/>
-              </w:rPr>
-              <w:t>9+12=</w:t>
-            </w:r>
-          </w:p>
-        </w:tc>
-        <w:tc>
-          <w:tcPr>
-            <w:tcW w:type="dxa" w:w="1987"/>
-          </w:tcPr>
-          <w:p>
-            <w:pPr>
-              <w:jc w:val="left"/>
-            </w:pPr>
-            <w:r>
-              <w:rPr>
-                <w:rFonts w:ascii="TimeNewRoman" w:hAnsi="TimeNewRoman"/>
-                <w:sz w:val="30"/>
-              </w:rPr>
-              <w:t>35+38=</w:t>
-            </w:r>
-          </w:p>
-        </w:tc>
-      </w:tr>
-      <w:tr>
-        <w:tc>
-          <w:tcPr>
-            <w:tcW w:type="dxa" w:w="1987"/>
-          </w:tcPr>
-          <w:p>
-            <w:pPr>
-              <w:jc w:val="left"/>
-            </w:pPr>
-            <w:r>
-              <w:rPr>
-                <w:rFonts w:ascii="TimeNewRoman" w:hAnsi="TimeNewRoman"/>
-                <w:sz w:val="30"/>
-              </w:rPr>
-              <w:t>80-73=</w:t>
-            </w:r>
-          </w:p>
-        </w:tc>
-        <w:tc>
-          <w:tcPr>
-            <w:tcW w:type="dxa" w:w="1987"/>
-          </w:tcPr>
-          <w:p>
-            <w:pPr>
-              <w:jc w:val="left"/>
-            </w:pPr>
-            <w:r>
-              <w:rPr>
-                <w:rFonts w:ascii="TimeNewRoman" w:hAnsi="TimeNewRoman"/>
-                <w:sz w:val="30"/>
-              </w:rPr>
-              <w:t>96-19=</w:t>
-            </w:r>
-          </w:p>
-        </w:tc>
-        <w:tc>
-          <w:tcPr>
-            <w:tcW w:type="dxa" w:w="1987"/>
-          </w:tcPr>
-          <w:p>
-            <w:pPr>
-              <w:jc w:val="left"/>
-            </w:pPr>
-            <w:r>
-              <w:rPr>
-                <w:rFonts w:ascii="TimeNewRoman" w:hAnsi="TimeNewRoman"/>
-                <w:sz w:val="30"/>
-              </w:rPr>
-              <w:t>52-43=</w:t>
-            </w:r>
-          </w:p>
-        </w:tc>
-        <w:tc>
-          <w:tcPr>
-            <w:tcW w:type="dxa" w:w="1987"/>
-          </w:tcPr>
-          <w:p>
-            <w:pPr>
-              <w:jc w:val="left"/>
-            </w:pPr>
-            <w:r>
-              <w:rPr>
-                <w:rFonts w:ascii="TimeNewRoman" w:hAnsi="TimeNewRoman"/>
-                <w:sz w:val="30"/>
-              </w:rPr>
-              <w:t>84-37=</w:t>
+              <w:t>43-24=</w:t>
             </w:r>
           </w:p>
         </w:tc>
@@ -1417,8 +1139,6 @@
             </w:r>
           </w:p>
         </w:tc>
-      </w:tr>
-      <w:tr>
         <w:tc>
           <w:tcPr>
             <w:tcW w:type="dxa" w:w="1987"/>
@@ -1432,75 +1152,7 @@
                 <w:rFonts w:ascii="TimeNewRoman" w:hAnsi="TimeNewRoman"/>
                 <w:sz w:val="30"/>
               </w:rPr>
-              <w:t>91-17=</w:t>
-            </w:r>
-          </w:p>
-        </w:tc>
-        <w:tc>
-          <w:tcPr>
-            <w:tcW w:type="dxa" w:w="1987"/>
-          </w:tcPr>
-          <w:p>
-            <w:pPr>
-              <w:jc w:val="left"/>
-            </w:pPr>
-            <w:r>
-              <w:rPr>
-                <w:rFonts w:ascii="TimeNewRoman" w:hAnsi="TimeNewRoman"/>
-                <w:sz w:val="30"/>
-              </w:rPr>
-              <w:t>75-56=</w:t>
-            </w:r>
-          </w:p>
-        </w:tc>
-        <w:tc>
-          <w:tcPr>
-            <w:tcW w:type="dxa" w:w="1987"/>
-          </w:tcPr>
-          <w:p>
-            <w:pPr>
-              <w:jc w:val="left"/>
-            </w:pPr>
-            <w:r>
-              <w:rPr>
-                <w:rFonts w:ascii="TimeNewRoman" w:hAnsi="TimeNewRoman"/>
-                <w:sz w:val="30"/>
-              </w:rPr>
-              <w:t>92-78=</w:t>
-            </w:r>
-          </w:p>
-        </w:tc>
-        <w:tc>
-          <w:tcPr>
-            <w:tcW w:type="dxa" w:w="1987"/>
-          </w:tcPr>
-          <w:p>
-            <w:pPr>
-              <w:jc w:val="left"/>
-            </w:pPr>
-            <w:r>
-              <w:rPr>
-                <w:rFonts w:ascii="TimeNewRoman" w:hAnsi="TimeNewRoman"/>
-                <w:sz w:val="30"/>
-              </w:rPr>
-              <w:t>57+17=</w:t>
-            </w:r>
-          </w:p>
-        </w:tc>
-        <w:tc>
-          <w:tcPr>
-            <w:tcW w:type="dxa" w:w="1987"/>
-          </w:tcPr>
-          <w:p>
-            <w:pPr>
-              <w:jc w:val="left"/>
-            </w:pPr>
-            <w:r>
-              <w:rPr>
-                <w:rFonts w:ascii="TimeNewRoman" w:hAnsi="TimeNewRoman"/>
-                <w:sz w:val="30"/>
-              </w:rPr>
-              <w:t>55-38=</w:t>
+              <w:t>28+33=</w:t>
             </w:r>
           </w:p>
         </w:tc>
@@ -1519,7 +1171,7 @@
                 <w:rFonts w:ascii="TimeNewRoman" w:hAnsi="TimeNewRoman"/>
                 <w:sz w:val="30"/>
               </w:rPr>
-              <w:t>43-7=</w:t>
+              <w:t>8+6=</w:t>
             </w:r>
           </w:p>
         </w:tc>
@@ -1536,7 +1188,7 @@
                 <w:rFonts w:ascii="TimeNewRoman" w:hAnsi="TimeNewRoman"/>
                 <w:sz w:val="30"/>
               </w:rPr>
-              <w:t>17+58=</w:t>
+              <w:t>8+55=</w:t>
             </w:r>
           </w:p>
         </w:tc>
@@ -1553,7 +1205,7 @@
                 <w:rFonts w:ascii="TimeNewRoman" w:hAnsi="TimeNewRoman"/>
                 <w:sz w:val="30"/>
               </w:rPr>
-              <w:t>35-8=</w:t>
+              <w:t>60-39=</w:t>
             </w:r>
           </w:p>
         </w:tc>
@@ -1570,7 +1222,7 @@
                 <w:rFonts w:ascii="TimeNewRoman" w:hAnsi="TimeNewRoman"/>
                 <w:sz w:val="30"/>
               </w:rPr>
-              <w:t>48+16=</w:t>
+              <w:t>48+14=</w:t>
             </w:r>
           </w:p>
         </w:tc>
@@ -1587,7 +1239,7 @@
                 <w:rFonts w:ascii="TimeNewRoman" w:hAnsi="TimeNewRoman"/>
                 <w:sz w:val="30"/>
               </w:rPr>
-              <w:t>50-26=</w:t>
+              <w:t>65-28=</w:t>
             </w:r>
           </w:p>
         </w:tc>
@@ -1606,7 +1258,7 @@
                 <w:rFonts w:ascii="TimeNewRoman" w:hAnsi="TimeNewRoman"/>
                 <w:sz w:val="30"/>
               </w:rPr>
-              <w:t>5+47=</w:t>
+              <w:t>18+39=</w:t>
             </w:r>
           </w:p>
         </w:tc>
@@ -1623,7 +1275,7 @@
                 <w:rFonts w:ascii="TimeNewRoman" w:hAnsi="TimeNewRoman"/>
                 <w:sz w:val="30"/>
               </w:rPr>
-              <w:t>56-47=</w:t>
+              <w:t>67+18=</w:t>
             </w:r>
           </w:p>
         </w:tc>
@@ -1640,7 +1292,7 @@
                 <w:rFonts w:ascii="TimeNewRoman" w:hAnsi="TimeNewRoman"/>
                 <w:sz w:val="30"/>
               </w:rPr>
-              <w:t>49+48=</w:t>
+              <w:t>9+29=</w:t>
             </w:r>
           </w:p>
         </w:tc>
@@ -1657,7 +1309,7 @@
                 <w:rFonts w:ascii="TimeNewRoman" w:hAnsi="TimeNewRoman"/>
                 <w:sz w:val="30"/>
               </w:rPr>
-              <w:t>5+17=</w:t>
+              <w:t>14+68=</w:t>
             </w:r>
           </w:p>
         </w:tc>
@@ -1674,7 +1326,7 @@
                 <w:rFonts w:ascii="TimeNewRoman" w:hAnsi="TimeNewRoman"/>
                 <w:sz w:val="30"/>
               </w:rPr>
-              <w:t>74-48=</w:t>
+              <w:t>78+6=</w:t>
             </w:r>
           </w:p>
         </w:tc>
@@ -1693,7 +1345,7 @@
                 <w:rFonts w:ascii="TimeNewRoman" w:hAnsi="TimeNewRoman"/>
                 <w:sz w:val="30"/>
               </w:rPr>
-              <w:t>74-56=</w:t>
+              <w:t>66+16=</w:t>
             </w:r>
           </w:p>
         </w:tc>
@@ -1710,7 +1362,7 @@
                 <w:rFonts w:ascii="TimeNewRoman" w:hAnsi="TimeNewRoman"/>
                 <w:sz w:val="30"/>
               </w:rPr>
-              <w:t>77-19=</w:t>
+              <w:t>73-14=</w:t>
             </w:r>
           </w:p>
         </w:tc>
@@ -1727,7 +1379,7 @@
                 <w:rFonts w:ascii="TimeNewRoman" w:hAnsi="TimeNewRoman"/>
                 <w:sz w:val="30"/>
               </w:rPr>
-              <w:t>48+28=</w:t>
+              <w:t>67-19=</w:t>
             </w:r>
           </w:p>
         </w:tc>
@@ -1744,7 +1396,7 @@
                 <w:rFonts w:ascii="TimeNewRoman" w:hAnsi="TimeNewRoman"/>
                 <w:sz w:val="30"/>
               </w:rPr>
-              <w:t>5+59=</w:t>
+              <w:t>59+28=</w:t>
             </w:r>
           </w:p>
         </w:tc>
@@ -1761,7 +1413,355 @@
                 <w:rFonts w:ascii="TimeNewRoman" w:hAnsi="TimeNewRoman"/>
                 <w:sz w:val="30"/>
               </w:rPr>
-              <w:t>50-15=</w:t>
+              <w:t>56+39=</w:t>
+            </w:r>
+          </w:p>
+        </w:tc>
+      </w:tr>
+      <w:tr>
+        <w:tc>
+          <w:tcPr>
+            <w:tcW w:type="dxa" w:w="1987"/>
+          </w:tcPr>
+          <w:p>
+            <w:pPr>
+              <w:jc w:val="left"/>
+            </w:pPr>
+            <w:r>
+              <w:rPr>
+                <w:rFonts w:ascii="TimeNewRoman" w:hAnsi="TimeNewRoman"/>
+                <w:sz w:val="30"/>
+              </w:rPr>
+              <w:t>55+37=</w:t>
+            </w:r>
+          </w:p>
+        </w:tc>
+        <w:tc>
+          <w:tcPr>
+            <w:tcW w:type="dxa" w:w="1987"/>
+          </w:tcPr>
+          <w:p>
+            <w:pPr>
+              <w:jc w:val="left"/>
+            </w:pPr>
+            <w:r>
+              <w:rPr>
+                <w:rFonts w:ascii="TimeNewRoman" w:hAnsi="TimeNewRoman"/>
+                <w:sz w:val="30"/>
+              </w:rPr>
+              <w:t>46+17=</w:t>
+            </w:r>
+          </w:p>
+        </w:tc>
+        <w:tc>
+          <w:tcPr>
+            <w:tcW w:type="dxa" w:w="1987"/>
+          </w:tcPr>
+          <w:p>
+            <w:pPr>
+              <w:jc w:val="left"/>
+            </w:pPr>
+            <w:r>
+              <w:rPr>
+                <w:rFonts w:ascii="TimeNewRoman" w:hAnsi="TimeNewRoman"/>
+                <w:sz w:val="30"/>
+              </w:rPr>
+              <w:t>51-44=</w:t>
+            </w:r>
+          </w:p>
+        </w:tc>
+        <w:tc>
+          <w:tcPr>
+            <w:tcW w:type="dxa" w:w="1987"/>
+          </w:tcPr>
+          <w:p>
+            <w:pPr>
+              <w:jc w:val="left"/>
+            </w:pPr>
+            <w:r>
+              <w:rPr>
+                <w:rFonts w:ascii="TimeNewRoman" w:hAnsi="TimeNewRoman"/>
+                <w:sz w:val="30"/>
+              </w:rPr>
+              <w:t>24+9=</w:t>
+            </w:r>
+          </w:p>
+        </w:tc>
+        <w:tc>
+          <w:tcPr>
+            <w:tcW w:type="dxa" w:w="1987"/>
+          </w:tcPr>
+          <w:p>
+            <w:pPr>
+              <w:jc w:val="left"/>
+            </w:pPr>
+            <w:r>
+              <w:rPr>
+                <w:rFonts w:ascii="TimeNewRoman" w:hAnsi="TimeNewRoman"/>
+                <w:sz w:val="30"/>
+              </w:rPr>
+              <w:t>19+52=</w:t>
+            </w:r>
+          </w:p>
+        </w:tc>
+      </w:tr>
+      <w:tr>
+        <w:tc>
+          <w:tcPr>
+            <w:tcW w:type="dxa" w:w="1987"/>
+          </w:tcPr>
+          <w:p>
+            <w:pPr>
+              <w:jc w:val="left"/>
+            </w:pPr>
+            <w:r>
+              <w:rPr>
+                <w:rFonts w:ascii="TimeNewRoman" w:hAnsi="TimeNewRoman"/>
+                <w:sz w:val="30"/>
+              </w:rPr>
+              <w:t>34-5=</w:t>
+            </w:r>
+          </w:p>
+        </w:tc>
+        <w:tc>
+          <w:tcPr>
+            <w:tcW w:type="dxa" w:w="1987"/>
+          </w:tcPr>
+          <w:p>
+            <w:pPr>
+              <w:jc w:val="left"/>
+            </w:pPr>
+            <w:r>
+              <w:rPr>
+                <w:rFonts w:ascii="TimeNewRoman" w:hAnsi="TimeNewRoman"/>
+                <w:sz w:val="30"/>
+              </w:rPr>
+              <w:t>4+89=</w:t>
+            </w:r>
+          </w:p>
+        </w:tc>
+        <w:tc>
+          <w:tcPr>
+            <w:tcW w:type="dxa" w:w="1987"/>
+          </w:tcPr>
+          <w:p>
+            <w:pPr>
+              <w:jc w:val="left"/>
+            </w:pPr>
+            <w:r>
+              <w:rPr>
+                <w:rFonts w:ascii="TimeNewRoman" w:hAnsi="TimeNewRoman"/>
+                <w:sz w:val="30"/>
+              </w:rPr>
+              <w:t>16+6=</w:t>
+            </w:r>
+          </w:p>
+        </w:tc>
+        <w:tc>
+          <w:tcPr>
+            <w:tcW w:type="dxa" w:w="1987"/>
+          </w:tcPr>
+          <w:p>
+            <w:pPr>
+              <w:jc w:val="left"/>
+            </w:pPr>
+            <w:r>
+              <w:rPr>
+                <w:rFonts w:ascii="TimeNewRoman" w:hAnsi="TimeNewRoman"/>
+                <w:sz w:val="30"/>
+              </w:rPr>
+              <w:t>60-19=</w:t>
+            </w:r>
+          </w:p>
+        </w:tc>
+        <w:tc>
+          <w:tcPr>
+            <w:tcW w:type="dxa" w:w="1987"/>
+          </w:tcPr>
+          <w:p>
+            <w:pPr>
+              <w:jc w:val="left"/>
+            </w:pPr>
+            <w:r>
+              <w:rPr>
+                <w:rFonts w:ascii="TimeNewRoman" w:hAnsi="TimeNewRoman"/>
+                <w:sz w:val="30"/>
+              </w:rPr>
+              <w:t>36-9=</w:t>
+            </w:r>
+          </w:p>
+        </w:tc>
+      </w:tr>
+      <w:tr>
+        <w:tc>
+          <w:tcPr>
+            <w:tcW w:type="dxa" w:w="1987"/>
+          </w:tcPr>
+          <w:p>
+            <w:pPr>
+              <w:jc w:val="left"/>
+            </w:pPr>
+            <w:r>
+              <w:rPr>
+                <w:rFonts w:ascii="TimeNewRoman" w:hAnsi="TimeNewRoman"/>
+                <w:sz w:val="30"/>
+              </w:rPr>
+              <w:t>50-24=</w:t>
+            </w:r>
+          </w:p>
+        </w:tc>
+        <w:tc>
+          <w:tcPr>
+            <w:tcW w:type="dxa" w:w="1987"/>
+          </w:tcPr>
+          <w:p>
+            <w:pPr>
+              <w:jc w:val="left"/>
+            </w:pPr>
+            <w:r>
+              <w:rPr>
+                <w:rFonts w:ascii="TimeNewRoman" w:hAnsi="TimeNewRoman"/>
+                <w:sz w:val="30"/>
+              </w:rPr>
+              <w:t>74+9=</w:t>
+            </w:r>
+          </w:p>
+        </w:tc>
+        <w:tc>
+          <w:tcPr>
+            <w:tcW w:type="dxa" w:w="1987"/>
+          </w:tcPr>
+          <w:p>
+            <w:pPr>
+              <w:jc w:val="left"/>
+            </w:pPr>
+            <w:r>
+              <w:rPr>
+                <w:rFonts w:ascii="TimeNewRoman" w:hAnsi="TimeNewRoman"/>
+                <w:sz w:val="30"/>
+              </w:rPr>
+              <w:t>72-4=</w:t>
+            </w:r>
+          </w:p>
+        </w:tc>
+        <w:tc>
+          <w:tcPr>
+            <w:tcW w:type="dxa" w:w="1987"/>
+          </w:tcPr>
+          <w:p>
+            <w:pPr>
+              <w:jc w:val="left"/>
+            </w:pPr>
+            <w:r>
+              <w:rPr>
+                <w:rFonts w:ascii="TimeNewRoman" w:hAnsi="TimeNewRoman"/>
+                <w:sz w:val="30"/>
+              </w:rPr>
+              <w:t>37+7=</w:t>
+            </w:r>
+          </w:p>
+        </w:tc>
+        <w:tc>
+          <w:tcPr>
+            <w:tcW w:type="dxa" w:w="1987"/>
+          </w:tcPr>
+          <w:p>
+            <w:pPr>
+              <w:jc w:val="left"/>
+            </w:pPr>
+            <w:r>
+              <w:rPr>
+                <w:rFonts w:ascii="TimeNewRoman" w:hAnsi="TimeNewRoman"/>
+                <w:sz w:val="30"/>
+              </w:rPr>
+              <w:t>25+68=</w:t>
+            </w:r>
+          </w:p>
+        </w:tc>
+      </w:tr>
+      <w:tr>
+        <w:tc>
+          <w:tcPr>
+            <w:tcW w:type="dxa" w:w="1987"/>
+          </w:tcPr>
+          <w:p>
+            <w:pPr>
+              <w:jc w:val="left"/>
+            </w:pPr>
+            <w:r>
+              <w:rPr>
+                <w:rFonts w:ascii="TimeNewRoman" w:hAnsi="TimeNewRoman"/>
+                <w:sz w:val="30"/>
+              </w:rPr>
+              <w:t>69+18=</w:t>
+            </w:r>
+          </w:p>
+        </w:tc>
+        <w:tc>
+          <w:tcPr>
+            <w:tcW w:type="dxa" w:w="1987"/>
+          </w:tcPr>
+          <w:p>
+            <w:pPr>
+              <w:jc w:val="left"/>
+            </w:pPr>
+            <w:r>
+              <w:rPr>
+                <w:rFonts w:ascii="TimeNewRoman" w:hAnsi="TimeNewRoman"/>
+                <w:sz w:val="30"/>
+              </w:rPr>
+              <w:t>49+4=</w:t>
+            </w:r>
+          </w:p>
+        </w:tc>
+        <w:tc>
+          <w:tcPr>
+            <w:tcW w:type="dxa" w:w="1987"/>
+          </w:tcPr>
+          <w:p>
+            <w:pPr>
+              <w:jc w:val="left"/>
+            </w:pPr>
+            <w:r>
+              <w:rPr>
+                <w:rFonts w:ascii="TimeNewRoman" w:hAnsi="TimeNewRoman"/>
+                <w:sz w:val="30"/>
+              </w:rPr>
+              <w:t>85-69=</w:t>
+            </w:r>
+          </w:p>
+        </w:tc>
+        <w:tc>
+          <w:tcPr>
+            <w:tcW w:type="dxa" w:w="1987"/>
+          </w:tcPr>
+          <w:p>
+            <w:pPr>
+              <w:jc w:val="left"/>
+            </w:pPr>
+            <w:r>
+              <w:rPr>
+                <w:rFonts w:ascii="TimeNewRoman" w:hAnsi="TimeNewRoman"/>
+                <w:sz w:val="30"/>
+              </w:rPr>
+              <w:t>13+8=</w:t>
+            </w:r>
+          </w:p>
+        </w:tc>
+        <w:tc>
+          <w:tcPr>
+            <w:tcW w:type="dxa" w:w="1987"/>
+          </w:tcPr>
+          <w:p>
+            <w:pPr>
+              <w:jc w:val="left"/>
+            </w:pPr>
+            <w:r>
+              <w:rPr>
+                <w:rFonts w:ascii="TimeNewRoman" w:hAnsi="TimeNewRoman"/>
+                <w:sz w:val="30"/>
+              </w:rPr>
+              <w:t>81-48=</w:t>
             </w:r>
           </w:p>
         </w:tc>

</xml_diff>